<commit_message>
Fixing up the classification tests
</commit_message>
<xml_diff>
--- a/documentation/FinalReport.docx
+++ b/documentation/FinalReport.docx
@@ -10,6 +10,7 @@
           <w:docPartUnique/>
         </w:docPartObj>
       </w:sdtPr>
+      <w:sdtEndPr/>
       <w:sdtContent>
         <w:p/>
         <w:p>
@@ -112,6 +113,7 @@
                                     <w:dataBinding w:prefixMappings="xmlns:ns0='http://purl.org/dc/elements/1.1/' xmlns:ns1='http://schemas.openxmlformats.org/package/2006/metadata/core-properties' " w:xpath="/ns1:coreProperties[1]/ns0:title[1]" w:storeItemID="{6C3C8BC8-F283-45AE-878A-BAB7291924A1}"/>
                                     <w:text/>
                                   </w:sdtPr>
+                                  <w:sdtEndPr/>
                                   <w:sdtContent>
                                     <w:r>
                                       <w:rPr>
@@ -138,6 +140,7 @@
                                   <w:dataBinding w:prefixMappings="xmlns:ns0='http://purl.org/dc/elements/1.1/' xmlns:ns1='http://schemas.openxmlformats.org/package/2006/metadata/core-properties' " w:xpath="/ns1:coreProperties[1]/ns0:subject[1]" w:storeItemID="{6C3C8BC8-F283-45AE-878A-BAB7291924A1}"/>
                                   <w:text/>
                                 </w:sdtPr>
+                                <w:sdtEndPr/>
                                 <w:sdtContent>
                                   <w:p>
                                     <w:pPr>
@@ -185,6 +188,7 @@
                                   <w:dataBinding w:prefixMappings="xmlns:ns0='http://purl.org/dc/elements/1.1/' xmlns:ns1='http://schemas.openxmlformats.org/package/2006/metadata/core-properties' " w:xpath="/ns1:coreProperties[1]/ns0:creator[1]" w:storeItemID="{6C3C8BC8-F283-45AE-878A-BAB7291924A1}"/>
                                   <w:text/>
                                 </w:sdtPr>
+                                <w:sdtEndPr/>
                                 <w:sdtContent>
                                   <w:p>
                                     <w:pPr>
@@ -270,6 +274,7 @@
                               <w:dataBinding w:prefixMappings="xmlns:ns0='http://purl.org/dc/elements/1.1/' xmlns:ns1='http://schemas.openxmlformats.org/package/2006/metadata/core-properties' " w:xpath="/ns1:coreProperties[1]/ns0:title[1]" w:storeItemID="{6C3C8BC8-F283-45AE-878A-BAB7291924A1}"/>
                               <w:text/>
                             </w:sdtPr>
+                            <w:sdtEndPr/>
                             <w:sdtContent>
                               <w:r>
                                 <w:rPr>
@@ -296,6 +301,7 @@
                             <w:dataBinding w:prefixMappings="xmlns:ns0='http://purl.org/dc/elements/1.1/' xmlns:ns1='http://schemas.openxmlformats.org/package/2006/metadata/core-properties' " w:xpath="/ns1:coreProperties[1]/ns0:subject[1]" w:storeItemID="{6C3C8BC8-F283-45AE-878A-BAB7291924A1}"/>
                             <w:text/>
                           </w:sdtPr>
+                          <w:sdtEndPr/>
                           <w:sdtContent>
                             <w:p>
                               <w:pPr>
@@ -343,6 +349,7 @@
                             <w:dataBinding w:prefixMappings="xmlns:ns0='http://purl.org/dc/elements/1.1/' xmlns:ns1='http://schemas.openxmlformats.org/package/2006/metadata/core-properties' " w:xpath="/ns1:coreProperties[1]/ns0:creator[1]" w:storeItemID="{6C3C8BC8-F283-45AE-878A-BAB7291924A1}"/>
                             <w:text/>
                           </w:sdtPr>
+                          <w:sdtEndPr/>
                           <w:sdtContent>
                             <w:p>
                               <w:pPr>
@@ -550,18 +557,18 @@
             <w:br w:type="page"/>
           </w:r>
         </w:p>
-        <w:bookmarkStart w:id="0" w:name="_GoBack" w:displacedByCustomXml="next"/>
-        <w:bookmarkEnd w:id="0" w:displacedByCustomXml="next"/>
       </w:sdtContent>
     </w:sdt>
     <w:p>
       <w:pPr>
         <w:pStyle w:val="Heading1"/>
       </w:pPr>
+      <w:bookmarkStart w:id="0" w:name="_Toc509320265"/>
       <w:r>
         <w:lastRenderedPageBreak/>
         <w:t>Abstract</w:t>
       </w:r>
+      <w:bookmarkEnd w:id="0"/>
     </w:p>
     <w:p/>
     <w:p>
@@ -569,6 +576,35 @@
         <w:ind w:left="720"/>
       </w:pPr>
       <w:r>
+        <w:t xml:space="preserve">In recent times there has a been a rise in what is deemed as “fake news” when it comes to social media sites such as Twitter. </w:t>
+      </w:r>
+      <w:r>
+        <w:t xml:space="preserve">Fake news can be described as the spreading of misinformation to influence the readers thoughts and is becoming a much larger issue in recent times with the rise of social media and particular “influencers”. </w:t>
+      </w:r>
+    </w:p>
+    <w:p>
+      <w:pPr>
+        <w:ind w:left="720"/>
+      </w:pPr>
+    </w:p>
+    <w:p>
+      <w:pPr>
+        <w:ind w:left="720"/>
+      </w:pPr>
+      <w:r>
+        <w:t>As social media tends to be an area where users can express their own belief, large influencers can use it as a playground to misinform their followers and hence start the process of spreading fake news – since content on social media can reach hundreds of thousands of users in minutes, which means current methods of combating fake news is often to slow to stop the spread before it starts, it was time to look in to solutions which can aid in detecting fake news a lot faster and prevent the spread before it is too late.</w:t>
+      </w:r>
+    </w:p>
+    <w:p>
+      <w:pPr>
+        <w:ind w:left="720"/>
+      </w:pPr>
+    </w:p>
+    <w:p>
+      <w:pPr>
+        <w:ind w:left="720"/>
+      </w:pPr>
+      <w:r>
         <w:t>The aim of this project was to us</w:t>
       </w:r>
       <w:r>
@@ -599,7 +635,857 @@
         <w:t xml:space="preserve"> </w:t>
       </w:r>
     </w:p>
+    <w:p>
+      <w:pPr>
+        <w:ind w:left="720"/>
+      </w:pPr>
+    </w:p>
+    <w:p>
+      <w:pPr>
+        <w:ind w:left="720"/>
+      </w:pPr>
+      <w:r>
+        <w:t>The final product produced is a service which continually streams Tweets from Twitter based on keywords, puts them through a processing process which classifies them as either as rumour or non-rumour which is then stored in a SQL database for later retrieval on an interactive web service which will show a breakdown of the results in graphs, charts etc.</w:t>
+      </w:r>
+      <w:r>
+        <w:t xml:space="preserve"> </w:t>
+      </w:r>
+    </w:p>
+    <w:p>
+      <w:pPr>
+        <w:ind w:left="720"/>
+      </w:pPr>
+    </w:p>
+    <w:p>
+      <w:pPr>
+        <w:ind w:left="720"/>
+      </w:pPr>
+      <w:r>
+        <w:t>In conclusion, the use of natural language processing and machine learning is only the start of tackling fake news, on its own it reduces the amount of results which will still need accessed, as the current methods where individuals who cross-verified results having to go through everything – by reducing the results earlier in the process it can speed up the cross-checking steps that will need to be done.</w:t>
+      </w:r>
+    </w:p>
+    <w:p>
+      <w:pPr>
+        <w:ind w:left="720"/>
+      </w:pPr>
+    </w:p>
+    <w:p>
+      <w:pPr>
+        <w:pStyle w:val="Heading1"/>
+      </w:pPr>
+      <w:bookmarkStart w:id="1" w:name="_Toc509320266"/>
+      <w:r>
+        <w:t>Acknowledgements</w:t>
+      </w:r>
+      <w:bookmarkEnd w:id="1"/>
+    </w:p>
     <w:p/>
+    <w:p>
+      <w:pPr>
+        <w:ind w:left="720"/>
+      </w:pPr>
+      <w:r>
+        <w:t>This project would not have been possible without the support of</w:t>
+      </w:r>
+      <w:r>
+        <w:t xml:space="preserve"> my mentor</w:t>
+      </w:r>
+      <w:r>
+        <w:t xml:space="preserve"> </w:t>
+      </w:r>
+      <w:proofErr w:type="spellStart"/>
+      <w:r>
+        <w:t>Dr.</w:t>
+      </w:r>
+      <w:proofErr w:type="spellEnd"/>
+      <w:r>
+        <w:t xml:space="preserve"> </w:t>
+      </w:r>
+      <w:proofErr w:type="spellStart"/>
+      <w:r>
+        <w:t>Zhiwei</w:t>
+      </w:r>
+      <w:proofErr w:type="spellEnd"/>
+      <w:r>
+        <w:t xml:space="preserve"> Lin for his guidance and support throughout. </w:t>
+      </w:r>
+      <w:r>
+        <w:t>Another thanks goes towards the Ulster University teaching staff of whom I had the pleasure to learn from over the last 4 years, and finally I would like to thank those I had the pleasure of working with while on placement – most importantly Aaron Long who was a mentor to me when starting out in placement and with his continued support I have become a better developer.</w:t>
+      </w:r>
+    </w:p>
+    <w:p/>
+    <w:p/>
+    <w:p/>
+    <w:p/>
+    <w:p/>
+    <w:p/>
+    <w:p/>
+    <w:p/>
+    <w:p/>
+    <w:p/>
+    <w:p/>
+    <w:p/>
+    <w:p>
+      <w:pPr>
+        <w:jc w:val="center"/>
+        <w:rPr>
+          <w:b/>
+          <w:sz w:val="28"/>
+          <w:szCs w:val="28"/>
+        </w:rPr>
+      </w:pPr>
+      <w:r>
+        <w:rPr>
+          <w:b/>
+          <w:sz w:val="28"/>
+          <w:szCs w:val="28"/>
+        </w:rPr>
+        <w:lastRenderedPageBreak/>
+        <w:t>Table of Contents</w:t>
+      </w:r>
+    </w:p>
+    <w:p/>
+    <w:p>
+      <w:pPr>
+        <w:pStyle w:val="TOC1"/>
+        <w:tabs>
+          <w:tab w:val="right" w:leader="dot" w:pos="10450"/>
+        </w:tabs>
+        <w:rPr>
+          <w:rFonts w:eastAsiaTheme="minorEastAsia"/>
+          <w:b w:val="0"/>
+          <w:bCs w:val="0"/>
+          <w:caps w:val="0"/>
+          <w:noProof/>
+          <w:sz w:val="24"/>
+          <w:szCs w:val="24"/>
+        </w:rPr>
+      </w:pPr>
+      <w:r>
+        <w:fldChar w:fldCharType="begin"/>
+      </w:r>
+      <w:r>
+        <w:instrText xml:space="preserve"> TOC \o "1-3" \h \z \u </w:instrText>
+      </w:r>
+      <w:r>
+        <w:fldChar w:fldCharType="separate"/>
+      </w:r>
+      <w:hyperlink w:anchor="_Toc509320265" w:history="1">
+        <w:r>
+          <w:rPr>
+            <w:rStyle w:val="Hyperlink"/>
+            <w:noProof/>
+          </w:rPr>
+          <w:t>Abstract</w:t>
+        </w:r>
+        <w:r>
+          <w:rPr>
+            <w:noProof/>
+            <w:webHidden/>
+          </w:rPr>
+          <w:tab/>
+        </w:r>
+        <w:r>
+          <w:rPr>
+            <w:noProof/>
+            <w:webHidden/>
+          </w:rPr>
+          <w:fldChar w:fldCharType="begin"/>
+        </w:r>
+        <w:r>
+          <w:rPr>
+            <w:noProof/>
+            <w:webHidden/>
+          </w:rPr>
+          <w:instrText xml:space="preserve"> PAGEREF _Toc509320265 \h </w:instrText>
+        </w:r>
+        <w:r>
+          <w:rPr>
+            <w:noProof/>
+            <w:webHidden/>
+          </w:rPr>
+        </w:r>
+        <w:r>
+          <w:rPr>
+            <w:noProof/>
+            <w:webHidden/>
+          </w:rPr>
+          <w:fldChar w:fldCharType="separate"/>
+        </w:r>
+        <w:r>
+          <w:rPr>
+            <w:noProof/>
+            <w:webHidden/>
+          </w:rPr>
+          <w:t>1</w:t>
+        </w:r>
+        <w:r>
+          <w:rPr>
+            <w:noProof/>
+            <w:webHidden/>
+          </w:rPr>
+          <w:fldChar w:fldCharType="end"/>
+        </w:r>
+      </w:hyperlink>
+    </w:p>
+    <w:p>
+      <w:pPr>
+        <w:pStyle w:val="TOC1"/>
+        <w:tabs>
+          <w:tab w:val="right" w:leader="dot" w:pos="10450"/>
+        </w:tabs>
+        <w:rPr>
+          <w:rFonts w:eastAsiaTheme="minorEastAsia"/>
+          <w:b w:val="0"/>
+          <w:bCs w:val="0"/>
+          <w:caps w:val="0"/>
+          <w:noProof/>
+          <w:sz w:val="24"/>
+          <w:szCs w:val="24"/>
+        </w:rPr>
+      </w:pPr>
+      <w:hyperlink w:anchor="_Toc509320266" w:history="1">
+        <w:r>
+          <w:rPr>
+            <w:rStyle w:val="Hyperlink"/>
+            <w:noProof/>
+          </w:rPr>
+          <w:t>Acknowledgements</w:t>
+        </w:r>
+        <w:r>
+          <w:rPr>
+            <w:noProof/>
+            <w:webHidden/>
+          </w:rPr>
+          <w:tab/>
+        </w:r>
+        <w:r>
+          <w:rPr>
+            <w:noProof/>
+            <w:webHidden/>
+          </w:rPr>
+          <w:fldChar w:fldCharType="begin"/>
+        </w:r>
+        <w:r>
+          <w:rPr>
+            <w:noProof/>
+            <w:webHidden/>
+          </w:rPr>
+          <w:instrText xml:space="preserve"> PAGEREF _Toc509320266 \h </w:instrText>
+        </w:r>
+        <w:r>
+          <w:rPr>
+            <w:noProof/>
+            <w:webHidden/>
+          </w:rPr>
+        </w:r>
+        <w:r>
+          <w:rPr>
+            <w:noProof/>
+            <w:webHidden/>
+          </w:rPr>
+          <w:fldChar w:fldCharType="separate"/>
+        </w:r>
+        <w:r>
+          <w:rPr>
+            <w:noProof/>
+            <w:webHidden/>
+          </w:rPr>
+          <w:t>1</w:t>
+        </w:r>
+        <w:r>
+          <w:rPr>
+            <w:noProof/>
+            <w:webHidden/>
+          </w:rPr>
+          <w:fldChar w:fldCharType="end"/>
+        </w:r>
+      </w:hyperlink>
+    </w:p>
+    <w:p>
+      <w:pPr>
+        <w:pStyle w:val="TOC1"/>
+        <w:tabs>
+          <w:tab w:val="left" w:pos="480"/>
+          <w:tab w:val="right" w:leader="dot" w:pos="10450"/>
+        </w:tabs>
+        <w:rPr>
+          <w:rFonts w:eastAsiaTheme="minorEastAsia"/>
+          <w:b w:val="0"/>
+          <w:bCs w:val="0"/>
+          <w:caps w:val="0"/>
+          <w:noProof/>
+          <w:sz w:val="24"/>
+          <w:szCs w:val="24"/>
+        </w:rPr>
+      </w:pPr>
+      <w:hyperlink w:anchor="_Toc509320267" w:history="1">
+        <w:r>
+          <w:rPr>
+            <w:rStyle w:val="Hyperlink"/>
+            <w:noProof/>
+          </w:rPr>
+          <w:t>1.</w:t>
+        </w:r>
+        <w:r>
+          <w:rPr>
+            <w:rFonts w:eastAsiaTheme="minorEastAsia"/>
+            <w:b w:val="0"/>
+            <w:bCs w:val="0"/>
+            <w:caps w:val="0"/>
+            <w:noProof/>
+            <w:sz w:val="24"/>
+            <w:szCs w:val="24"/>
+          </w:rPr>
+          <w:tab/>
+        </w:r>
+        <w:r>
+          <w:rPr>
+            <w:rStyle w:val="Hyperlink"/>
+            <w:noProof/>
+          </w:rPr>
+          <w:t>Introduction</w:t>
+        </w:r>
+        <w:r>
+          <w:rPr>
+            <w:noProof/>
+            <w:webHidden/>
+          </w:rPr>
+          <w:tab/>
+        </w:r>
+        <w:r>
+          <w:rPr>
+            <w:noProof/>
+            <w:webHidden/>
+          </w:rPr>
+          <w:fldChar w:fldCharType="begin"/>
+        </w:r>
+        <w:r>
+          <w:rPr>
+            <w:noProof/>
+            <w:webHidden/>
+          </w:rPr>
+          <w:instrText xml:space="preserve"> PAGEREF _Toc509320267 \h </w:instrText>
+        </w:r>
+        <w:r>
+          <w:rPr>
+            <w:noProof/>
+            <w:webHidden/>
+          </w:rPr>
+        </w:r>
+        <w:r>
+          <w:rPr>
+            <w:noProof/>
+            <w:webHidden/>
+          </w:rPr>
+          <w:fldChar w:fldCharType="separate"/>
+        </w:r>
+        <w:r>
+          <w:rPr>
+            <w:noProof/>
+            <w:webHidden/>
+          </w:rPr>
+          <w:t>3</w:t>
+        </w:r>
+        <w:r>
+          <w:rPr>
+            <w:noProof/>
+            <w:webHidden/>
+          </w:rPr>
+          <w:fldChar w:fldCharType="end"/>
+        </w:r>
+      </w:hyperlink>
+    </w:p>
+    <w:p>
+      <w:pPr>
+        <w:pStyle w:val="TOC2"/>
+        <w:tabs>
+          <w:tab w:val="left" w:pos="960"/>
+          <w:tab w:val="right" w:leader="dot" w:pos="10450"/>
+        </w:tabs>
+        <w:rPr>
+          <w:rFonts w:eastAsiaTheme="minorEastAsia"/>
+          <w:smallCaps w:val="0"/>
+          <w:noProof/>
+          <w:sz w:val="24"/>
+          <w:szCs w:val="24"/>
+        </w:rPr>
+      </w:pPr>
+      <w:hyperlink w:anchor="_Toc509320268" w:history="1">
+        <w:r>
+          <w:rPr>
+            <w:rStyle w:val="Hyperlink"/>
+            <w:noProof/>
+          </w:rPr>
+          <w:t>1.1</w:t>
+        </w:r>
+        <w:r>
+          <w:rPr>
+            <w:rFonts w:eastAsiaTheme="minorEastAsia"/>
+            <w:smallCaps w:val="0"/>
+            <w:noProof/>
+            <w:sz w:val="24"/>
+            <w:szCs w:val="24"/>
+          </w:rPr>
+          <w:tab/>
+        </w:r>
+        <w:r>
+          <w:rPr>
+            <w:rStyle w:val="Hyperlink"/>
+            <w:noProof/>
+          </w:rPr>
+          <w:t>Problem Elucidation and Statement</w:t>
+        </w:r>
+        <w:r>
+          <w:rPr>
+            <w:noProof/>
+            <w:webHidden/>
+          </w:rPr>
+          <w:tab/>
+        </w:r>
+        <w:r>
+          <w:rPr>
+            <w:noProof/>
+            <w:webHidden/>
+          </w:rPr>
+          <w:fldChar w:fldCharType="begin"/>
+        </w:r>
+        <w:r>
+          <w:rPr>
+            <w:noProof/>
+            <w:webHidden/>
+          </w:rPr>
+          <w:instrText xml:space="preserve"> PAGEREF _Toc509320268 \h </w:instrText>
+        </w:r>
+        <w:r>
+          <w:rPr>
+            <w:noProof/>
+            <w:webHidden/>
+          </w:rPr>
+        </w:r>
+        <w:r>
+          <w:rPr>
+            <w:noProof/>
+            <w:webHidden/>
+          </w:rPr>
+          <w:fldChar w:fldCharType="separate"/>
+        </w:r>
+        <w:r>
+          <w:rPr>
+            <w:noProof/>
+            <w:webHidden/>
+          </w:rPr>
+          <w:t>3</w:t>
+        </w:r>
+        <w:r>
+          <w:rPr>
+            <w:noProof/>
+            <w:webHidden/>
+          </w:rPr>
+          <w:fldChar w:fldCharType="end"/>
+        </w:r>
+      </w:hyperlink>
+    </w:p>
+    <w:p>
+      <w:pPr>
+        <w:pStyle w:val="TOC2"/>
+        <w:tabs>
+          <w:tab w:val="left" w:pos="960"/>
+          <w:tab w:val="right" w:leader="dot" w:pos="10450"/>
+        </w:tabs>
+        <w:rPr>
+          <w:rFonts w:eastAsiaTheme="minorEastAsia"/>
+          <w:smallCaps w:val="0"/>
+          <w:noProof/>
+          <w:sz w:val="24"/>
+          <w:szCs w:val="24"/>
+        </w:rPr>
+      </w:pPr>
+      <w:hyperlink w:anchor="_Toc509320269" w:history="1">
+        <w:r>
+          <w:rPr>
+            <w:rStyle w:val="Hyperlink"/>
+            <w:noProof/>
+          </w:rPr>
+          <w:t>1.2</w:t>
+        </w:r>
+        <w:r>
+          <w:rPr>
+            <w:rFonts w:eastAsiaTheme="minorEastAsia"/>
+            <w:smallCaps w:val="0"/>
+            <w:noProof/>
+            <w:sz w:val="24"/>
+            <w:szCs w:val="24"/>
+          </w:rPr>
+          <w:tab/>
+        </w:r>
+        <w:r>
+          <w:rPr>
+            <w:rStyle w:val="Hyperlink"/>
+            <w:noProof/>
+          </w:rPr>
+          <w:t>Project Aim</w:t>
+        </w:r>
+        <w:r>
+          <w:rPr>
+            <w:noProof/>
+            <w:webHidden/>
+          </w:rPr>
+          <w:tab/>
+        </w:r>
+        <w:r>
+          <w:rPr>
+            <w:noProof/>
+            <w:webHidden/>
+          </w:rPr>
+          <w:fldChar w:fldCharType="begin"/>
+        </w:r>
+        <w:r>
+          <w:rPr>
+            <w:noProof/>
+            <w:webHidden/>
+          </w:rPr>
+          <w:instrText xml:space="preserve"> PAGEREF _Toc509320269 \h </w:instrText>
+        </w:r>
+        <w:r>
+          <w:rPr>
+            <w:noProof/>
+            <w:webHidden/>
+          </w:rPr>
+        </w:r>
+        <w:r>
+          <w:rPr>
+            <w:noProof/>
+            <w:webHidden/>
+          </w:rPr>
+          <w:fldChar w:fldCharType="separate"/>
+        </w:r>
+        <w:r>
+          <w:rPr>
+            <w:noProof/>
+            <w:webHidden/>
+          </w:rPr>
+          <w:t>3</w:t>
+        </w:r>
+        <w:r>
+          <w:rPr>
+            <w:noProof/>
+            <w:webHidden/>
+          </w:rPr>
+          <w:fldChar w:fldCharType="end"/>
+        </w:r>
+      </w:hyperlink>
+    </w:p>
+    <w:p>
+      <w:pPr>
+        <w:pStyle w:val="TOC2"/>
+        <w:tabs>
+          <w:tab w:val="left" w:pos="960"/>
+          <w:tab w:val="right" w:leader="dot" w:pos="10450"/>
+        </w:tabs>
+        <w:rPr>
+          <w:rFonts w:eastAsiaTheme="minorEastAsia"/>
+          <w:smallCaps w:val="0"/>
+          <w:noProof/>
+          <w:sz w:val="24"/>
+          <w:szCs w:val="24"/>
+        </w:rPr>
+      </w:pPr>
+      <w:hyperlink w:anchor="_Toc509320270" w:history="1">
+        <w:r>
+          <w:rPr>
+            <w:rStyle w:val="Hyperlink"/>
+            <w:noProof/>
+          </w:rPr>
+          <w:t>1.3</w:t>
+        </w:r>
+        <w:r>
+          <w:rPr>
+            <w:rFonts w:eastAsiaTheme="minorEastAsia"/>
+            <w:smallCaps w:val="0"/>
+            <w:noProof/>
+            <w:sz w:val="24"/>
+            <w:szCs w:val="24"/>
+          </w:rPr>
+          <w:tab/>
+        </w:r>
+        <w:r>
+          <w:rPr>
+            <w:rStyle w:val="Hyperlink"/>
+            <w:noProof/>
+          </w:rPr>
+          <w:t>Project Objectives</w:t>
+        </w:r>
+        <w:r>
+          <w:rPr>
+            <w:noProof/>
+            <w:webHidden/>
+          </w:rPr>
+          <w:tab/>
+        </w:r>
+        <w:r>
+          <w:rPr>
+            <w:noProof/>
+            <w:webHidden/>
+          </w:rPr>
+          <w:fldChar w:fldCharType="begin"/>
+        </w:r>
+        <w:r>
+          <w:rPr>
+            <w:noProof/>
+            <w:webHidden/>
+          </w:rPr>
+          <w:instrText xml:space="preserve"> PAGEREF _Toc509320270 \h </w:instrText>
+        </w:r>
+        <w:r>
+          <w:rPr>
+            <w:noProof/>
+            <w:webHidden/>
+          </w:rPr>
+        </w:r>
+        <w:r>
+          <w:rPr>
+            <w:noProof/>
+            <w:webHidden/>
+          </w:rPr>
+          <w:fldChar w:fldCharType="separate"/>
+        </w:r>
+        <w:r>
+          <w:rPr>
+            <w:noProof/>
+            <w:webHidden/>
+          </w:rPr>
+          <w:t>3</w:t>
+        </w:r>
+        <w:r>
+          <w:rPr>
+            <w:noProof/>
+            <w:webHidden/>
+          </w:rPr>
+          <w:fldChar w:fldCharType="end"/>
+        </w:r>
+      </w:hyperlink>
+    </w:p>
+    <w:p>
+      <w:pPr>
+        <w:pStyle w:val="TOC2"/>
+        <w:tabs>
+          <w:tab w:val="left" w:pos="960"/>
+          <w:tab w:val="right" w:leader="dot" w:pos="10450"/>
+        </w:tabs>
+        <w:rPr>
+          <w:rFonts w:eastAsiaTheme="minorEastAsia"/>
+          <w:smallCaps w:val="0"/>
+          <w:noProof/>
+          <w:sz w:val="24"/>
+          <w:szCs w:val="24"/>
+        </w:rPr>
+      </w:pPr>
+      <w:hyperlink w:anchor="_Toc509320271" w:history="1">
+        <w:r>
+          <w:rPr>
+            <w:rStyle w:val="Hyperlink"/>
+            <w:noProof/>
+          </w:rPr>
+          <w:t>1.4</w:t>
+        </w:r>
+        <w:r>
+          <w:rPr>
+            <w:rFonts w:eastAsiaTheme="minorEastAsia"/>
+            <w:smallCaps w:val="0"/>
+            <w:noProof/>
+            <w:sz w:val="24"/>
+            <w:szCs w:val="24"/>
+          </w:rPr>
+          <w:tab/>
+        </w:r>
+        <w:r>
+          <w:rPr>
+            <w:rStyle w:val="Hyperlink"/>
+            <w:noProof/>
+          </w:rPr>
+          <w:t>Selected Software Lifecycle Methodology</w:t>
+        </w:r>
+        <w:r>
+          <w:rPr>
+            <w:noProof/>
+            <w:webHidden/>
+          </w:rPr>
+          <w:tab/>
+        </w:r>
+        <w:r>
+          <w:rPr>
+            <w:noProof/>
+            <w:webHidden/>
+          </w:rPr>
+          <w:fldChar w:fldCharType="begin"/>
+        </w:r>
+        <w:r>
+          <w:rPr>
+            <w:noProof/>
+            <w:webHidden/>
+          </w:rPr>
+          <w:instrText xml:space="preserve"> PAGEREF _Toc509320271 \h </w:instrText>
+        </w:r>
+        <w:r>
+          <w:rPr>
+            <w:noProof/>
+            <w:webHidden/>
+          </w:rPr>
+        </w:r>
+        <w:r>
+          <w:rPr>
+            <w:noProof/>
+            <w:webHidden/>
+          </w:rPr>
+          <w:fldChar w:fldCharType="separate"/>
+        </w:r>
+        <w:r>
+          <w:rPr>
+            <w:noProof/>
+            <w:webHidden/>
+          </w:rPr>
+          <w:t>3</w:t>
+        </w:r>
+        <w:r>
+          <w:rPr>
+            <w:noProof/>
+            <w:webHidden/>
+          </w:rPr>
+          <w:fldChar w:fldCharType="end"/>
+        </w:r>
+      </w:hyperlink>
+    </w:p>
+    <w:p>
+      <w:r>
+        <w:fldChar w:fldCharType="end"/>
+      </w:r>
+    </w:p>
+    <w:p>
+      <w:pPr>
+        <w:jc w:val="left"/>
+      </w:pPr>
+      <w:r>
+        <w:br w:type="page"/>
+      </w:r>
+    </w:p>
+    <w:p>
+      <w:pPr>
+        <w:pStyle w:val="Heading1"/>
+        <w:numPr>
+          <w:ilvl w:val="0"/>
+          <w:numId w:val="2"/>
+        </w:numPr>
+      </w:pPr>
+      <w:bookmarkStart w:id="2" w:name="_Toc509320267"/>
+      <w:r>
+        <w:lastRenderedPageBreak/>
+        <w:t>Introduction</w:t>
+      </w:r>
+      <w:bookmarkEnd w:id="2"/>
+    </w:p>
+    <w:p/>
+    <w:p>
+      <w:pPr>
+        <w:ind w:left="360"/>
+      </w:pPr>
+      <w:r>
+        <w:t xml:space="preserve">This report will outline the solution developed to tackle the problem identified in the report, along with describing the development process of the proposed solution along with the management and elicitation of </w:t>
+      </w:r>
+      <w:r>
+        <w:t xml:space="preserve">the </w:t>
+      </w:r>
+      <w:r>
+        <w:t>product and user requirements</w:t>
+      </w:r>
+      <w:r>
+        <w:t xml:space="preserve"> which will be documented in the report</w:t>
+      </w:r>
+      <w:r>
+        <w:t>, the report will also highlight the design and testing which had been completed to ensure that the project is a success</w:t>
+      </w:r>
+      <w:r>
+        <w:t xml:space="preserve">. </w:t>
+      </w:r>
+    </w:p>
+    <w:p>
+      <w:pPr>
+        <w:ind w:left="720"/>
+      </w:pPr>
+    </w:p>
+    <w:p>
+      <w:pPr>
+        <w:pStyle w:val="Heading2"/>
+        <w:numPr>
+          <w:ilvl w:val="1"/>
+          <w:numId w:val="2"/>
+        </w:numPr>
+        <w:ind w:left="1080"/>
+      </w:pPr>
+      <w:bookmarkStart w:id="3" w:name="_Toc509320268"/>
+      <w:r>
+        <w:t>Problem Elucidation and Statement</w:t>
+      </w:r>
+      <w:bookmarkEnd w:id="3"/>
+    </w:p>
+    <w:p/>
+    <w:p>
+      <w:pPr>
+        <w:ind w:left="1080"/>
+      </w:pPr>
+      <w:bookmarkStart w:id="4" w:name="_GoBack"/>
+      <w:bookmarkEnd w:id="4"/>
+    </w:p>
+    <w:p>
+      <w:pPr>
+        <w:ind w:left="720"/>
+      </w:pPr>
+    </w:p>
+    <w:p>
+      <w:pPr>
+        <w:pStyle w:val="Heading2"/>
+        <w:numPr>
+          <w:ilvl w:val="1"/>
+          <w:numId w:val="2"/>
+        </w:numPr>
+        <w:ind w:left="1080"/>
+      </w:pPr>
+      <w:bookmarkStart w:id="5" w:name="_Toc509320269"/>
+      <w:r>
+        <w:t>Project Aim</w:t>
+      </w:r>
+      <w:bookmarkEnd w:id="5"/>
+    </w:p>
+    <w:p>
+      <w:pPr>
+        <w:pStyle w:val="Heading2"/>
+        <w:numPr>
+          <w:ilvl w:val="1"/>
+          <w:numId w:val="2"/>
+        </w:numPr>
+        <w:ind w:left="1080"/>
+      </w:pPr>
+      <w:bookmarkStart w:id="6" w:name="_Toc509320270"/>
+      <w:r>
+        <w:t>Project Objectives</w:t>
+      </w:r>
+      <w:bookmarkEnd w:id="6"/>
+    </w:p>
+    <w:p>
+      <w:pPr>
+        <w:pStyle w:val="Heading2"/>
+        <w:numPr>
+          <w:ilvl w:val="1"/>
+          <w:numId w:val="2"/>
+        </w:numPr>
+        <w:ind w:left="1080"/>
+      </w:pPr>
+      <w:bookmarkStart w:id="7" w:name="_Toc509320271"/>
+      <w:r>
+        <w:t>Selected Software Lifecycle Methodology</w:t>
+      </w:r>
+      <w:bookmarkEnd w:id="7"/>
+    </w:p>
     <w:p/>
     <w:sectPr>
       <w:pgSz w:w="11900" w:h="16840"/>
@@ -616,6 +1502,127 @@
 <file path=word/numbering.xml><?xml version="1.0" encoding="utf-8"?>
 <w:numbering xmlns:wpc="http://schemas.microsoft.com/office/word/2010/wordprocessingCanvas" xmlns:cx="http://schemas.microsoft.com/office/drawing/2014/chartex" xmlns:cx1="http://schemas.microsoft.com/office/drawing/2015/9/8/chartex" xmlns:cx2="http://schemas.microsoft.com/office/drawing/2015/10/21/chartex" xmlns:cx3="http://schemas.microsoft.com/office/drawing/2016/5/9/chartex" xmlns:cx4="http://schemas.microsoft.com/office/drawing/2016/5/10/chartex" xmlns:cx5="http://schemas.microsoft.com/office/drawing/2016/5/11/chartex" xmlns:cx6="http://schemas.microsoft.com/office/drawing/2016/5/12/chartex" xmlns:cx7="http://schemas.microsoft.com/office/drawing/2016/5/13/chartex" xmlns:cx8="http://schemas.microsoft.com/office/drawing/2016/5/14/chartex" xmlns:mc="http://schemas.openxmlformats.org/markup-compatibility/2006" xmlns:aink="http://schemas.microsoft.com/office/drawing/2016/ink" xmlns:am3d="http://schemas.microsoft.com/office/drawing/2017/model3d" xmlns:o="urn:schemas-microsoft-com:office:office" xmlns:r="http://schemas.openxmlformats.org/officeDocument/2006/relationships" xmlns:m="http://schemas.openxmlformats.org/officeDocument/2006/math" xmlns:v="urn:schemas-microsoft-com:vml" xmlns:wp14="http://schemas.microsoft.com/office/word/2010/wordprocessingDrawing" xmlns:wp="http://schemas.openxmlformats.org/drawingml/2006/wordprocessingDrawing" xmlns:w10="urn:schemas-microsoft-com:office:word" xmlns:w="http://schemas.openxmlformats.org/wordprocessingml/2006/main" xmlns:w14="http://schemas.microsoft.com/office/word/2010/wordml" xmlns:w15="http://schemas.microsoft.com/office/word/2012/wordml" xmlns:w16cid="http://schemas.microsoft.com/office/word/2016/wordml/cid" xmlns:w16se="http://schemas.microsoft.com/office/word/2015/wordml/symex" xmlns:wpg="http://schemas.microsoft.com/office/word/2010/wordprocessingGroup" xmlns:wpi="http://schemas.microsoft.com/office/word/2010/wordprocessingInk" xmlns:wne="http://schemas.microsoft.com/office/word/2006/wordml" xmlns:wps="http://schemas.microsoft.com/office/word/2010/wordprocessingShape" mc:Ignorable="w14 w15 w16se w16cid wp14">
   <w:abstractNum w:abstractNumId="0" w15:restartNumberingAfterBreak="0">
+    <w:nsid w:val="0DC7429F"/>
+    <w:multiLevelType w:val="multilevel"/>
+    <w:tmpl w:val="365CDBD2"/>
+    <w:lvl w:ilvl="0">
+      <w:start w:val="1"/>
+      <w:numFmt w:val="decimal"/>
+      <w:lvlText w:val="%1."/>
+      <w:lvlJc w:val="left"/>
+      <w:pPr>
+        <w:ind w:left="360" w:hanging="360"/>
+      </w:pPr>
+      <w:rPr>
+        <w:rFonts w:hint="default"/>
+      </w:rPr>
+    </w:lvl>
+    <w:lvl w:ilvl="1">
+      <w:start w:val="1"/>
+      <w:numFmt w:val="decimal"/>
+      <w:isLgl/>
+      <w:lvlText w:val="%1.%2"/>
+      <w:lvlJc w:val="left"/>
+      <w:pPr>
+        <w:ind w:left="360" w:hanging="360"/>
+      </w:pPr>
+      <w:rPr>
+        <w:rFonts w:hint="default"/>
+      </w:rPr>
+    </w:lvl>
+    <w:lvl w:ilvl="2">
+      <w:start w:val="1"/>
+      <w:numFmt w:val="decimal"/>
+      <w:isLgl/>
+      <w:lvlText w:val="%1.%2.%3"/>
+      <w:lvlJc w:val="left"/>
+      <w:pPr>
+        <w:ind w:left="720" w:hanging="720"/>
+      </w:pPr>
+      <w:rPr>
+        <w:rFonts w:hint="default"/>
+      </w:rPr>
+    </w:lvl>
+    <w:lvl w:ilvl="3">
+      <w:start w:val="1"/>
+      <w:numFmt w:val="decimal"/>
+      <w:isLgl/>
+      <w:lvlText w:val="%1.%2.%3.%4"/>
+      <w:lvlJc w:val="left"/>
+      <w:pPr>
+        <w:ind w:left="720" w:hanging="720"/>
+      </w:pPr>
+      <w:rPr>
+        <w:rFonts w:hint="default"/>
+      </w:rPr>
+    </w:lvl>
+    <w:lvl w:ilvl="4">
+      <w:start w:val="1"/>
+      <w:numFmt w:val="decimal"/>
+      <w:isLgl/>
+      <w:lvlText w:val="%1.%2.%3.%4.%5"/>
+      <w:lvlJc w:val="left"/>
+      <w:pPr>
+        <w:ind w:left="1080" w:hanging="1080"/>
+      </w:pPr>
+      <w:rPr>
+        <w:rFonts w:hint="default"/>
+      </w:rPr>
+    </w:lvl>
+    <w:lvl w:ilvl="5">
+      <w:start w:val="1"/>
+      <w:numFmt w:val="decimal"/>
+      <w:isLgl/>
+      <w:lvlText w:val="%1.%2.%3.%4.%5.%6"/>
+      <w:lvlJc w:val="left"/>
+      <w:pPr>
+        <w:ind w:left="1080" w:hanging="1080"/>
+      </w:pPr>
+      <w:rPr>
+        <w:rFonts w:hint="default"/>
+      </w:rPr>
+    </w:lvl>
+    <w:lvl w:ilvl="6">
+      <w:start w:val="1"/>
+      <w:numFmt w:val="decimal"/>
+      <w:isLgl/>
+      <w:lvlText w:val="%1.%2.%3.%4.%5.%6.%7"/>
+      <w:lvlJc w:val="left"/>
+      <w:pPr>
+        <w:ind w:left="1440" w:hanging="1440"/>
+      </w:pPr>
+      <w:rPr>
+        <w:rFonts w:hint="default"/>
+      </w:rPr>
+    </w:lvl>
+    <w:lvl w:ilvl="7">
+      <w:start w:val="1"/>
+      <w:numFmt w:val="decimal"/>
+      <w:isLgl/>
+      <w:lvlText w:val="%1.%2.%3.%4.%5.%6.%7.%8"/>
+      <w:lvlJc w:val="left"/>
+      <w:pPr>
+        <w:ind w:left="1440" w:hanging="1440"/>
+      </w:pPr>
+      <w:rPr>
+        <w:rFonts w:hint="default"/>
+      </w:rPr>
+    </w:lvl>
+    <w:lvl w:ilvl="8">
+      <w:start w:val="1"/>
+      <w:numFmt w:val="decimal"/>
+      <w:isLgl/>
+      <w:lvlText w:val="%1.%2.%3.%4.%5.%6.%7.%8.%9"/>
+      <w:lvlJc w:val="left"/>
+      <w:pPr>
+        <w:ind w:left="1800" w:hanging="1800"/>
+      </w:pPr>
+      <w:rPr>
+        <w:rFonts w:hint="default"/>
+      </w:rPr>
+    </w:lvl>
+  </w:abstractNum>
+  <w:abstractNum w:abstractNumId="1" w15:restartNumberingAfterBreak="0">
     <w:nsid w:val="6F683416"/>
     <w:multiLevelType w:val="multilevel"/>
     <w:tmpl w:val="FDA8D738"/>
@@ -729,6 +1736,9 @@
     </w:lvl>
   </w:abstractNum>
   <w:num w:numId="1">
+    <w:abstractNumId w:val="1"/>
+  </w:num>
+  <w:num w:numId="2">
     <w:abstractNumId w:val="0"/>
   </w:num>
 </w:numbering>
@@ -1160,7 +2170,6 @@
     <w:next w:val="Normal"/>
     <w:link w:val="Heading2Char"/>
     <w:uiPriority w:val="9"/>
-    <w:semiHidden/>
     <w:unhideWhenUsed/>
     <w:qFormat/>
     <w:rsid w:val="00374768"/>
@@ -1179,7 +2188,6 @@
   <w:style w:type="character" w:default="1" w:styleId="DefaultParagraphFont">
     <w:name w:val="Default Paragraph Font"/>
     <w:uiPriority w:val="1"/>
-    <w:semiHidden/>
     <w:unhideWhenUsed/>
   </w:style>
   <w:style w:type="table" w:default="1" w:styleId="TableNormal">
@@ -1249,13 +2257,193 @@
     <w:basedOn w:val="DefaultParagraphFont"/>
     <w:link w:val="Heading2"/>
     <w:uiPriority w:val="9"/>
-    <w:semiHidden/>
     <w:rsid w:val="00374768"/>
     <w:rPr>
       <w:rFonts w:eastAsiaTheme="majorEastAsia" w:cstheme="majorBidi"/>
       <w:color w:val="000000" w:themeColor="text1"/>
       <w:szCs w:val="26"/>
     </w:rPr>
+  </w:style>
+  <w:style w:type="paragraph" w:styleId="TOC1">
+    <w:name w:val="toc 1"/>
+    <w:basedOn w:val="Normal"/>
+    <w:next w:val="Normal"/>
+    <w:autoRedefine/>
+    <w:uiPriority w:val="39"/>
+    <w:unhideWhenUsed/>
+    <w:rsid w:val="00E46E82"/>
+    <w:pPr>
+      <w:spacing w:before="120" w:after="120"/>
+      <w:jc w:val="left"/>
+    </w:pPr>
+    <w:rPr>
+      <w:b/>
+      <w:bCs/>
+      <w:caps/>
+      <w:sz w:val="20"/>
+      <w:szCs w:val="20"/>
+    </w:rPr>
+  </w:style>
+  <w:style w:type="paragraph" w:styleId="TOC2">
+    <w:name w:val="toc 2"/>
+    <w:basedOn w:val="Normal"/>
+    <w:next w:val="Normal"/>
+    <w:autoRedefine/>
+    <w:uiPriority w:val="39"/>
+    <w:unhideWhenUsed/>
+    <w:rsid w:val="00E46E82"/>
+    <w:pPr>
+      <w:ind w:left="240"/>
+      <w:jc w:val="left"/>
+    </w:pPr>
+    <w:rPr>
+      <w:smallCaps/>
+      <w:sz w:val="20"/>
+      <w:szCs w:val="20"/>
+    </w:rPr>
+  </w:style>
+  <w:style w:type="paragraph" w:styleId="TOC3">
+    <w:name w:val="toc 3"/>
+    <w:basedOn w:val="Normal"/>
+    <w:next w:val="Normal"/>
+    <w:autoRedefine/>
+    <w:uiPriority w:val="39"/>
+    <w:unhideWhenUsed/>
+    <w:rsid w:val="00E46E82"/>
+    <w:pPr>
+      <w:ind w:left="480"/>
+      <w:jc w:val="left"/>
+    </w:pPr>
+    <w:rPr>
+      <w:i/>
+      <w:iCs/>
+      <w:sz w:val="20"/>
+      <w:szCs w:val="20"/>
+    </w:rPr>
+  </w:style>
+  <w:style w:type="paragraph" w:styleId="TOC4">
+    <w:name w:val="toc 4"/>
+    <w:basedOn w:val="Normal"/>
+    <w:next w:val="Normal"/>
+    <w:autoRedefine/>
+    <w:uiPriority w:val="39"/>
+    <w:unhideWhenUsed/>
+    <w:rsid w:val="00E46E82"/>
+    <w:pPr>
+      <w:ind w:left="720"/>
+      <w:jc w:val="left"/>
+    </w:pPr>
+    <w:rPr>
+      <w:sz w:val="18"/>
+      <w:szCs w:val="18"/>
+    </w:rPr>
+  </w:style>
+  <w:style w:type="paragraph" w:styleId="TOC5">
+    <w:name w:val="toc 5"/>
+    <w:basedOn w:val="Normal"/>
+    <w:next w:val="Normal"/>
+    <w:autoRedefine/>
+    <w:uiPriority w:val="39"/>
+    <w:unhideWhenUsed/>
+    <w:rsid w:val="00E46E82"/>
+    <w:pPr>
+      <w:ind w:left="960"/>
+      <w:jc w:val="left"/>
+    </w:pPr>
+    <w:rPr>
+      <w:sz w:val="18"/>
+      <w:szCs w:val="18"/>
+    </w:rPr>
+  </w:style>
+  <w:style w:type="paragraph" w:styleId="TOC6">
+    <w:name w:val="toc 6"/>
+    <w:basedOn w:val="Normal"/>
+    <w:next w:val="Normal"/>
+    <w:autoRedefine/>
+    <w:uiPriority w:val="39"/>
+    <w:unhideWhenUsed/>
+    <w:rsid w:val="00E46E82"/>
+    <w:pPr>
+      <w:ind w:left="1200"/>
+      <w:jc w:val="left"/>
+    </w:pPr>
+    <w:rPr>
+      <w:sz w:val="18"/>
+      <w:szCs w:val="18"/>
+    </w:rPr>
+  </w:style>
+  <w:style w:type="paragraph" w:styleId="TOC7">
+    <w:name w:val="toc 7"/>
+    <w:basedOn w:val="Normal"/>
+    <w:next w:val="Normal"/>
+    <w:autoRedefine/>
+    <w:uiPriority w:val="39"/>
+    <w:unhideWhenUsed/>
+    <w:rsid w:val="00E46E82"/>
+    <w:pPr>
+      <w:ind w:left="1440"/>
+      <w:jc w:val="left"/>
+    </w:pPr>
+    <w:rPr>
+      <w:sz w:val="18"/>
+      <w:szCs w:val="18"/>
+    </w:rPr>
+  </w:style>
+  <w:style w:type="paragraph" w:styleId="TOC8">
+    <w:name w:val="toc 8"/>
+    <w:basedOn w:val="Normal"/>
+    <w:next w:val="Normal"/>
+    <w:autoRedefine/>
+    <w:uiPriority w:val="39"/>
+    <w:unhideWhenUsed/>
+    <w:rsid w:val="00E46E82"/>
+    <w:pPr>
+      <w:ind w:left="1680"/>
+      <w:jc w:val="left"/>
+    </w:pPr>
+    <w:rPr>
+      <w:sz w:val="18"/>
+      <w:szCs w:val="18"/>
+    </w:rPr>
+  </w:style>
+  <w:style w:type="paragraph" w:styleId="TOC9">
+    <w:name w:val="toc 9"/>
+    <w:basedOn w:val="Normal"/>
+    <w:next w:val="Normal"/>
+    <w:autoRedefine/>
+    <w:uiPriority w:val="39"/>
+    <w:unhideWhenUsed/>
+    <w:rsid w:val="00E46E82"/>
+    <w:pPr>
+      <w:ind w:left="1920"/>
+      <w:jc w:val="left"/>
+    </w:pPr>
+    <w:rPr>
+      <w:sz w:val="18"/>
+      <w:szCs w:val="18"/>
+    </w:rPr>
+  </w:style>
+  <w:style w:type="character" w:styleId="Hyperlink">
+    <w:name w:val="Hyperlink"/>
+    <w:basedOn w:val="DefaultParagraphFont"/>
+    <w:uiPriority w:val="99"/>
+    <w:unhideWhenUsed/>
+    <w:rsid w:val="00E46E82"/>
+    <w:rPr>
+      <w:color w:val="0563C1" w:themeColor="hyperlink"/>
+      <w:u w:val="single"/>
+    </w:rPr>
+  </w:style>
+  <w:style w:type="paragraph" w:styleId="ListParagraph">
+    <w:name w:val="List Paragraph"/>
+    <w:basedOn w:val="Normal"/>
+    <w:uiPriority w:val="34"/>
+    <w:qFormat/>
+    <w:rsid w:val="00C7289C"/>
+    <w:pPr>
+      <w:ind w:left="720"/>
+      <w:contextualSpacing/>
+    </w:pPr>
   </w:style>
 </w:styles>
 </file>

</xml_diff>

<commit_message>
Added a verification classification step, and additions to the report
</commit_message>
<xml_diff>
--- a/documentation/FinalReport.docx
+++ b/documentation/FinalReport.docx
@@ -542,7 +542,7 @@
       <w:pPr>
         <w:pStyle w:val="Heading1"/>
       </w:pPr>
-      <w:bookmarkStart w:id="0" w:name="_Toc511035508"/>
+      <w:bookmarkStart w:id="0" w:name="_Toc511054496"/>
       <w:r>
         <w:lastRenderedPageBreak/>
         <w:t>Abstract</w:t>
@@ -658,7 +658,7 @@
       <w:pPr>
         <w:pStyle w:val="Heading1"/>
       </w:pPr>
-      <w:bookmarkStart w:id="1" w:name="_Toc511035509"/>
+      <w:bookmarkStart w:id="1" w:name="_Toc511054497"/>
       <w:r>
         <w:t>Acknowledgements</w:t>
       </w:r>
@@ -676,7 +676,23 @@
         <w:t xml:space="preserve"> my mentor</w:t>
       </w:r>
       <w:r>
-        <w:t xml:space="preserve"> Dr. Zhiwei Lin for his guidance and support throughout. </w:t>
+        <w:t xml:space="preserve"> </w:t>
+      </w:r>
+      <w:proofErr w:type="spellStart"/>
+      <w:r>
+        <w:t>Dr.</w:t>
+      </w:r>
+      <w:proofErr w:type="spellEnd"/>
+      <w:r>
+        <w:t xml:space="preserve"> </w:t>
+      </w:r>
+      <w:proofErr w:type="spellStart"/>
+      <w:r>
+        <w:t>Zhiwei</w:t>
+      </w:r>
+      <w:proofErr w:type="spellEnd"/>
+      <w:r>
+        <w:t xml:space="preserve"> Lin for his guidance and support throughout. </w:t>
       </w:r>
       <w:r>
         <w:t>Another thanks goes towards the Ulster University teaching staff of whom I had the pleasure to learn from over the last 4 years, and finally I would like to thank those I had the pleasure of working with while on placement – most importantly Aaron Long who was a mentor to me when starting out in placement and with his continued support I have become a better developer.</w:t>
@@ -739,7 +755,7 @@
       <w:r>
         <w:fldChar w:fldCharType="separate"/>
       </w:r>
-      <w:hyperlink w:anchor="_Toc511035508" w:history="1">
+      <w:hyperlink w:anchor="_Toc511054496" w:history="1">
         <w:r>
           <w:rPr>
             <w:rStyle w:val="Hyperlink"/>
@@ -766,7 +782,7 @@
             <w:noProof/>
             <w:webHidden/>
           </w:rPr>
-          <w:instrText xml:space="preserve"> PAGEREF _Toc511035508 \h </w:instrText>
+          <w:instrText xml:space="preserve"> PAGEREF _Toc511054496 \h </w:instrText>
         </w:r>
         <w:r>
           <w:rPr>
@@ -813,7 +829,7 @@
           <w:szCs w:val="24"/>
         </w:rPr>
       </w:pPr>
-      <w:hyperlink w:anchor="_Toc511035509" w:history="1">
+      <w:hyperlink w:anchor="_Toc511054497" w:history="1">
         <w:r>
           <w:rPr>
             <w:rStyle w:val="Hyperlink"/>
@@ -840,7 +856,7 @@
             <w:noProof/>
             <w:webHidden/>
           </w:rPr>
-          <w:instrText xml:space="preserve"> PAGEREF _Toc511035509 \h </w:instrText>
+          <w:instrText xml:space="preserve"> PAGEREF _Toc511054497 \h </w:instrText>
         </w:r>
         <w:r>
           <w:rPr>
@@ -888,7 +904,7 @@
           <w:szCs w:val="24"/>
         </w:rPr>
       </w:pPr>
-      <w:hyperlink w:anchor="_Toc511035510" w:history="1">
+      <w:hyperlink w:anchor="_Toc511054498" w:history="1">
         <w:r>
           <w:rPr>
             <w:rStyle w:val="Hyperlink"/>
@@ -934,7 +950,7 @@
             <w:noProof/>
             <w:webHidden/>
           </w:rPr>
-          <w:instrText xml:space="preserve"> PAGEREF _Toc511035510 \h </w:instrText>
+          <w:instrText xml:space="preserve"> PAGEREF _Toc511054498 \h </w:instrText>
         </w:r>
         <w:r>
           <w:rPr>
@@ -980,7 +996,7 @@
           <w:szCs w:val="24"/>
         </w:rPr>
       </w:pPr>
-      <w:hyperlink w:anchor="_Toc511035511" w:history="1">
+      <w:hyperlink w:anchor="_Toc511054499" w:history="1">
         <w:r>
           <w:rPr>
             <w:rStyle w:val="Hyperlink"/>
@@ -1024,7 +1040,7 @@
             <w:noProof/>
             <w:webHidden/>
           </w:rPr>
-          <w:instrText xml:space="preserve"> PAGEREF _Toc511035511 \h </w:instrText>
+          <w:instrText xml:space="preserve"> PAGEREF _Toc511054499 \h </w:instrText>
         </w:r>
         <w:r>
           <w:rPr>
@@ -1070,7 +1086,7 @@
           <w:szCs w:val="24"/>
         </w:rPr>
       </w:pPr>
-      <w:hyperlink w:anchor="_Toc511035512" w:history="1">
+      <w:hyperlink w:anchor="_Toc511054500" w:history="1">
         <w:r>
           <w:rPr>
             <w:rStyle w:val="Hyperlink"/>
@@ -1114,7 +1130,7 @@
             <w:noProof/>
             <w:webHidden/>
           </w:rPr>
-          <w:instrText xml:space="preserve"> PAGEREF _Toc511035512 \h </w:instrText>
+          <w:instrText xml:space="preserve"> PAGEREF _Toc511054500 \h </w:instrText>
         </w:r>
         <w:r>
           <w:rPr>
@@ -1160,7 +1176,7 @@
           <w:szCs w:val="24"/>
         </w:rPr>
       </w:pPr>
-      <w:hyperlink w:anchor="_Toc511035513" w:history="1">
+      <w:hyperlink w:anchor="_Toc511054501" w:history="1">
         <w:r>
           <w:rPr>
             <w:rStyle w:val="Hyperlink"/>
@@ -1204,7 +1220,7 @@
             <w:noProof/>
             <w:webHidden/>
           </w:rPr>
-          <w:instrText xml:space="preserve"> PAGEREF _Toc511035513 \h </w:instrText>
+          <w:instrText xml:space="preserve"> PAGEREF _Toc511054501 \h </w:instrText>
         </w:r>
         <w:r>
           <w:rPr>
@@ -1250,7 +1266,7 @@
           <w:szCs w:val="24"/>
         </w:rPr>
       </w:pPr>
-      <w:hyperlink w:anchor="_Toc511035514" w:history="1">
+      <w:hyperlink w:anchor="_Toc511054502" w:history="1">
         <w:r>
           <w:rPr>
             <w:rStyle w:val="Hyperlink"/>
@@ -1294,7 +1310,7 @@
             <w:noProof/>
             <w:webHidden/>
           </w:rPr>
-          <w:instrText xml:space="preserve"> PAGEREF _Toc511035514 \h </w:instrText>
+          <w:instrText xml:space="preserve"> PAGEREF _Toc511054502 \h </w:instrText>
         </w:r>
         <w:r>
           <w:rPr>
@@ -1342,7 +1358,7 @@
           <w:szCs w:val="24"/>
         </w:rPr>
       </w:pPr>
-      <w:hyperlink w:anchor="_Toc511035515" w:history="1">
+      <w:hyperlink w:anchor="_Toc511054503" w:history="1">
         <w:r>
           <w:rPr>
             <w:rStyle w:val="Hyperlink"/>
@@ -1388,7 +1404,7 @@
             <w:noProof/>
             <w:webHidden/>
           </w:rPr>
-          <w:instrText xml:space="preserve"> PAGEREF _Toc511035515 \h </w:instrText>
+          <w:instrText xml:space="preserve"> PAGEREF _Toc511054503 \h </w:instrText>
         </w:r>
         <w:r>
           <w:rPr>
@@ -1434,7 +1450,7 @@
           <w:szCs w:val="24"/>
         </w:rPr>
       </w:pPr>
-      <w:hyperlink w:anchor="_Toc511035516" w:history="1">
+      <w:hyperlink w:anchor="_Toc511054504" w:history="1">
         <w:r>
           <w:rPr>
             <w:rStyle w:val="Hyperlink"/>
@@ -1478,7 +1494,7 @@
             <w:noProof/>
             <w:webHidden/>
           </w:rPr>
-          <w:instrText xml:space="preserve"> PAGEREF _Toc511035516 \h </w:instrText>
+          <w:instrText xml:space="preserve"> PAGEREF _Toc511054504 \h </w:instrText>
         </w:r>
         <w:r>
           <w:rPr>
@@ -1524,7 +1540,7 @@
           <w:szCs w:val="24"/>
         </w:rPr>
       </w:pPr>
-      <w:hyperlink w:anchor="_Toc511035517" w:history="1">
+      <w:hyperlink w:anchor="_Toc511054505" w:history="1">
         <w:r>
           <w:rPr>
             <w:rStyle w:val="Hyperlink"/>
@@ -1568,7 +1584,7 @@
             <w:noProof/>
             <w:webHidden/>
           </w:rPr>
-          <w:instrText xml:space="preserve"> PAGEREF _Toc511035517 \h </w:instrText>
+          <w:instrText xml:space="preserve"> PAGEREF _Toc511054505 \h </w:instrText>
         </w:r>
         <w:r>
           <w:rPr>
@@ -1614,7 +1630,7 @@
           <w:szCs w:val="24"/>
         </w:rPr>
       </w:pPr>
-      <w:hyperlink w:anchor="_Toc511035518" w:history="1">
+      <w:hyperlink w:anchor="_Toc511054506" w:history="1">
         <w:r>
           <w:rPr>
             <w:rStyle w:val="Hyperlink"/>
@@ -1658,7 +1674,7 @@
             <w:noProof/>
             <w:webHidden/>
           </w:rPr>
-          <w:instrText xml:space="preserve"> PAGEREF _Toc511035518 \h </w:instrText>
+          <w:instrText xml:space="preserve"> PAGEREF _Toc511054506 \h </w:instrText>
         </w:r>
         <w:r>
           <w:rPr>
@@ -1706,7 +1722,7 @@
           <w:szCs w:val="24"/>
         </w:rPr>
       </w:pPr>
-      <w:hyperlink w:anchor="_Toc511035519" w:history="1">
+      <w:hyperlink w:anchor="_Toc511054507" w:history="1">
         <w:r>
           <w:rPr>
             <w:rStyle w:val="Hyperlink"/>
@@ -1752,7 +1768,7 @@
             <w:noProof/>
             <w:webHidden/>
           </w:rPr>
-          <w:instrText xml:space="preserve"> PAGEREF _Toc511035519 \h </w:instrText>
+          <w:instrText xml:space="preserve"> PAGEREF _Toc511054507 \h </w:instrText>
         </w:r>
         <w:r>
           <w:rPr>
@@ -1798,7 +1814,7 @@
           <w:szCs w:val="24"/>
         </w:rPr>
       </w:pPr>
-      <w:hyperlink w:anchor="_Toc511035520" w:history="1">
+      <w:hyperlink w:anchor="_Toc511054508" w:history="1">
         <w:r>
           <w:rPr>
             <w:rStyle w:val="Hyperlink"/>
@@ -1821,21 +1837,7 @@
             <w:rStyle w:val="Hyperlink"/>
             <w:noProof/>
           </w:rPr>
-          <w:t xml:space="preserve">System </w:t>
-        </w:r>
-        <w:r>
-          <w:rPr>
-            <w:rStyle w:val="Hyperlink"/>
-            <w:noProof/>
-          </w:rPr>
-          <w:t>D</w:t>
-        </w:r>
-        <w:r>
-          <w:rPr>
-            <w:rStyle w:val="Hyperlink"/>
-            <w:noProof/>
-          </w:rPr>
-          <w:t>esign</w:t>
+          <w:t>System Design</w:t>
         </w:r>
         <w:r>
           <w:rPr>
@@ -1856,7 +1858,7 @@
             <w:noProof/>
             <w:webHidden/>
           </w:rPr>
-          <w:instrText xml:space="preserve"> PAGEREF _Toc511035520 \h </w:instrText>
+          <w:instrText xml:space="preserve"> PAGEREF _Toc511054508 \h </w:instrText>
         </w:r>
         <w:r>
           <w:rPr>
@@ -1902,7 +1904,7 @@
           <w:szCs w:val="24"/>
         </w:rPr>
       </w:pPr>
-      <w:hyperlink w:anchor="_Toc511035521" w:history="1">
+      <w:hyperlink w:anchor="_Toc511054509" w:history="1">
         <w:r>
           <w:rPr>
             <w:rStyle w:val="Hyperlink"/>
@@ -1946,7 +1948,7 @@
             <w:noProof/>
             <w:webHidden/>
           </w:rPr>
-          <w:instrText xml:space="preserve"> PAGEREF _Toc511035521 \h </w:instrText>
+          <w:instrText xml:space="preserve"> PAGEREF _Toc511054509 \h </w:instrText>
         </w:r>
         <w:r>
           <w:rPr>
@@ -1993,7 +1995,7 @@
           <w:szCs w:val="24"/>
         </w:rPr>
       </w:pPr>
-      <w:hyperlink w:anchor="_Toc511035522" w:history="1">
+      <w:hyperlink w:anchor="_Toc511054510" w:history="1">
         <w:r>
           <w:rPr>
             <w:rStyle w:val="Hyperlink"/>
@@ -2038,7 +2040,7 @@
             <w:noProof/>
             <w:webHidden/>
           </w:rPr>
-          <w:instrText xml:space="preserve"> PAGEREF _Toc511035522 \h </w:instrText>
+          <w:instrText xml:space="preserve"> PAGEREF _Toc511054510 \h </w:instrText>
         </w:r>
         <w:r>
           <w:rPr>
@@ -2059,6 +2061,462 @@
             <w:webHidden/>
           </w:rPr>
           <w:t>8</w:t>
+        </w:r>
+        <w:r>
+          <w:rPr>
+            <w:noProof/>
+            <w:webHidden/>
+          </w:rPr>
+          <w:fldChar w:fldCharType="end"/>
+        </w:r>
+      </w:hyperlink>
+    </w:p>
+    <w:p>
+      <w:pPr>
+        <w:pStyle w:val="TOC3"/>
+        <w:tabs>
+          <w:tab w:val="left" w:pos="1200"/>
+          <w:tab w:val="right" w:leader="dot" w:pos="10450"/>
+        </w:tabs>
+        <w:rPr>
+          <w:rFonts w:eastAsiaTheme="minorEastAsia"/>
+          <w:i w:val="0"/>
+          <w:iCs w:val="0"/>
+          <w:noProof/>
+          <w:sz w:val="24"/>
+          <w:szCs w:val="24"/>
+        </w:rPr>
+      </w:pPr>
+      <w:hyperlink w:anchor="_Toc511054511" w:history="1">
+        <w:r>
+          <w:rPr>
+            <w:rStyle w:val="Hyperlink"/>
+            <w:noProof/>
+          </w:rPr>
+          <w:t>3.2.2</w:t>
+        </w:r>
+        <w:r>
+          <w:rPr>
+            <w:rFonts w:eastAsiaTheme="minorEastAsia"/>
+            <w:i w:val="0"/>
+            <w:iCs w:val="0"/>
+            <w:noProof/>
+            <w:sz w:val="24"/>
+            <w:szCs w:val="24"/>
+          </w:rPr>
+          <w:tab/>
+        </w:r>
+        <w:r>
+          <w:rPr>
+            <w:rStyle w:val="Hyperlink"/>
+            <w:noProof/>
+          </w:rPr>
+          <w:t>Wireframes</w:t>
+        </w:r>
+        <w:r>
+          <w:rPr>
+            <w:noProof/>
+            <w:webHidden/>
+          </w:rPr>
+          <w:tab/>
+        </w:r>
+        <w:r>
+          <w:rPr>
+            <w:noProof/>
+            <w:webHidden/>
+          </w:rPr>
+          <w:fldChar w:fldCharType="begin"/>
+        </w:r>
+        <w:r>
+          <w:rPr>
+            <w:noProof/>
+            <w:webHidden/>
+          </w:rPr>
+          <w:instrText xml:space="preserve"> PAGEREF _Toc511054511 \h </w:instrText>
+        </w:r>
+        <w:r>
+          <w:rPr>
+            <w:noProof/>
+            <w:webHidden/>
+          </w:rPr>
+        </w:r>
+        <w:r>
+          <w:rPr>
+            <w:noProof/>
+            <w:webHidden/>
+          </w:rPr>
+          <w:fldChar w:fldCharType="separate"/>
+        </w:r>
+        <w:r>
+          <w:rPr>
+            <w:noProof/>
+            <w:webHidden/>
+          </w:rPr>
+          <w:t>9</w:t>
+        </w:r>
+        <w:r>
+          <w:rPr>
+            <w:noProof/>
+            <w:webHidden/>
+          </w:rPr>
+          <w:fldChar w:fldCharType="end"/>
+        </w:r>
+      </w:hyperlink>
+    </w:p>
+    <w:p>
+      <w:pPr>
+        <w:pStyle w:val="TOC2"/>
+        <w:tabs>
+          <w:tab w:val="left" w:pos="960"/>
+          <w:tab w:val="right" w:leader="dot" w:pos="10450"/>
+        </w:tabs>
+        <w:rPr>
+          <w:rFonts w:eastAsiaTheme="minorEastAsia"/>
+          <w:smallCaps w:val="0"/>
+          <w:noProof/>
+          <w:sz w:val="24"/>
+          <w:szCs w:val="24"/>
+        </w:rPr>
+      </w:pPr>
+      <w:hyperlink w:anchor="_Toc511054512" w:history="1">
+        <w:r>
+          <w:rPr>
+            <w:rStyle w:val="Hyperlink"/>
+            <w:noProof/>
+          </w:rPr>
+          <w:t>3.3</w:t>
+        </w:r>
+        <w:r>
+          <w:rPr>
+            <w:rFonts w:eastAsiaTheme="minorEastAsia"/>
+            <w:smallCaps w:val="0"/>
+            <w:noProof/>
+            <w:sz w:val="24"/>
+            <w:szCs w:val="24"/>
+          </w:rPr>
+          <w:tab/>
+        </w:r>
+        <w:r>
+          <w:rPr>
+            <w:rStyle w:val="Hyperlink"/>
+            <w:noProof/>
+          </w:rPr>
+          <w:t>Data Support Design</w:t>
+        </w:r>
+        <w:r>
+          <w:rPr>
+            <w:noProof/>
+            <w:webHidden/>
+          </w:rPr>
+          <w:tab/>
+        </w:r>
+        <w:r>
+          <w:rPr>
+            <w:noProof/>
+            <w:webHidden/>
+          </w:rPr>
+          <w:fldChar w:fldCharType="begin"/>
+        </w:r>
+        <w:r>
+          <w:rPr>
+            <w:noProof/>
+            <w:webHidden/>
+          </w:rPr>
+          <w:instrText xml:space="preserve"> PAGEREF _Toc511054512 \h </w:instrText>
+        </w:r>
+        <w:r>
+          <w:rPr>
+            <w:noProof/>
+            <w:webHidden/>
+          </w:rPr>
+        </w:r>
+        <w:r>
+          <w:rPr>
+            <w:noProof/>
+            <w:webHidden/>
+          </w:rPr>
+          <w:fldChar w:fldCharType="separate"/>
+        </w:r>
+        <w:r>
+          <w:rPr>
+            <w:noProof/>
+            <w:webHidden/>
+          </w:rPr>
+          <w:t>10</w:t>
+        </w:r>
+        <w:r>
+          <w:rPr>
+            <w:noProof/>
+            <w:webHidden/>
+          </w:rPr>
+          <w:fldChar w:fldCharType="end"/>
+        </w:r>
+      </w:hyperlink>
+    </w:p>
+    <w:p>
+      <w:pPr>
+        <w:pStyle w:val="TOC3"/>
+        <w:tabs>
+          <w:tab w:val="left" w:pos="1200"/>
+          <w:tab w:val="right" w:leader="dot" w:pos="10450"/>
+        </w:tabs>
+        <w:rPr>
+          <w:rFonts w:eastAsiaTheme="minorEastAsia"/>
+          <w:i w:val="0"/>
+          <w:iCs w:val="0"/>
+          <w:noProof/>
+          <w:sz w:val="24"/>
+          <w:szCs w:val="24"/>
+        </w:rPr>
+      </w:pPr>
+      <w:hyperlink w:anchor="_Toc511054513" w:history="1">
+        <w:r>
+          <w:rPr>
+            <w:rStyle w:val="Hyperlink"/>
+            <w:noProof/>
+          </w:rPr>
+          <w:t>3.3.1</w:t>
+        </w:r>
+        <w:r>
+          <w:rPr>
+            <w:rFonts w:eastAsiaTheme="minorEastAsia"/>
+            <w:i w:val="0"/>
+            <w:iCs w:val="0"/>
+            <w:noProof/>
+            <w:sz w:val="24"/>
+            <w:szCs w:val="24"/>
+          </w:rPr>
+          <w:tab/>
+        </w:r>
+        <w:r>
+          <w:rPr>
+            <w:rStyle w:val="Hyperlink"/>
+            <w:noProof/>
+          </w:rPr>
+          <w:t>Consideration for Security and Data Validation</w:t>
+        </w:r>
+        <w:r>
+          <w:rPr>
+            <w:noProof/>
+            <w:webHidden/>
+          </w:rPr>
+          <w:tab/>
+        </w:r>
+        <w:r>
+          <w:rPr>
+            <w:noProof/>
+            <w:webHidden/>
+          </w:rPr>
+          <w:fldChar w:fldCharType="begin"/>
+        </w:r>
+        <w:r>
+          <w:rPr>
+            <w:noProof/>
+            <w:webHidden/>
+          </w:rPr>
+          <w:instrText xml:space="preserve"> PAGEREF _Toc511054513 \h </w:instrText>
+        </w:r>
+        <w:r>
+          <w:rPr>
+            <w:noProof/>
+            <w:webHidden/>
+          </w:rPr>
+        </w:r>
+        <w:r>
+          <w:rPr>
+            <w:noProof/>
+            <w:webHidden/>
+          </w:rPr>
+          <w:fldChar w:fldCharType="separate"/>
+        </w:r>
+        <w:r>
+          <w:rPr>
+            <w:noProof/>
+            <w:webHidden/>
+          </w:rPr>
+          <w:t>11</w:t>
+        </w:r>
+        <w:r>
+          <w:rPr>
+            <w:noProof/>
+            <w:webHidden/>
+          </w:rPr>
+          <w:fldChar w:fldCharType="end"/>
+        </w:r>
+      </w:hyperlink>
+    </w:p>
+    <w:p>
+      <w:pPr>
+        <w:pStyle w:val="TOC3"/>
+        <w:tabs>
+          <w:tab w:val="left" w:pos="1200"/>
+          <w:tab w:val="right" w:leader="dot" w:pos="10450"/>
+        </w:tabs>
+        <w:rPr>
+          <w:rFonts w:eastAsiaTheme="minorEastAsia"/>
+          <w:i w:val="0"/>
+          <w:iCs w:val="0"/>
+          <w:noProof/>
+          <w:sz w:val="24"/>
+          <w:szCs w:val="24"/>
+        </w:rPr>
+      </w:pPr>
+      <w:hyperlink w:anchor="_Toc511054514" w:history="1">
+        <w:r>
+          <w:rPr>
+            <w:rStyle w:val="Hyperlink"/>
+            <w:noProof/>
+          </w:rPr>
+          <w:t>3.3.2</w:t>
+        </w:r>
+        <w:r>
+          <w:rPr>
+            <w:rFonts w:eastAsiaTheme="minorEastAsia"/>
+            <w:i w:val="0"/>
+            <w:iCs w:val="0"/>
+            <w:noProof/>
+            <w:sz w:val="24"/>
+            <w:szCs w:val="24"/>
+          </w:rPr>
+          <w:tab/>
+        </w:r>
+        <w:r>
+          <w:rPr>
+            <w:rStyle w:val="Hyperlink"/>
+            <w:noProof/>
+          </w:rPr>
+          <w:t>Database Design and Related Artefacts</w:t>
+        </w:r>
+        <w:r>
+          <w:rPr>
+            <w:noProof/>
+            <w:webHidden/>
+          </w:rPr>
+          <w:tab/>
+        </w:r>
+        <w:r>
+          <w:rPr>
+            <w:noProof/>
+            <w:webHidden/>
+          </w:rPr>
+          <w:fldChar w:fldCharType="begin"/>
+        </w:r>
+        <w:r>
+          <w:rPr>
+            <w:noProof/>
+            <w:webHidden/>
+          </w:rPr>
+          <w:instrText xml:space="preserve"> PAGEREF _Toc511054514 \h </w:instrText>
+        </w:r>
+        <w:r>
+          <w:rPr>
+            <w:noProof/>
+            <w:webHidden/>
+          </w:rPr>
+        </w:r>
+        <w:r>
+          <w:rPr>
+            <w:noProof/>
+            <w:webHidden/>
+          </w:rPr>
+          <w:fldChar w:fldCharType="separate"/>
+        </w:r>
+        <w:r>
+          <w:rPr>
+            <w:noProof/>
+            <w:webHidden/>
+          </w:rPr>
+          <w:t>12</w:t>
+        </w:r>
+        <w:r>
+          <w:rPr>
+            <w:noProof/>
+            <w:webHidden/>
+          </w:rPr>
+          <w:fldChar w:fldCharType="end"/>
+        </w:r>
+      </w:hyperlink>
+    </w:p>
+    <w:p>
+      <w:pPr>
+        <w:pStyle w:val="TOC2"/>
+        <w:tabs>
+          <w:tab w:val="left" w:pos="960"/>
+          <w:tab w:val="right" w:leader="dot" w:pos="10450"/>
+        </w:tabs>
+        <w:rPr>
+          <w:rFonts w:eastAsiaTheme="minorEastAsia"/>
+          <w:smallCaps w:val="0"/>
+          <w:noProof/>
+          <w:sz w:val="24"/>
+          <w:szCs w:val="24"/>
+        </w:rPr>
+      </w:pPr>
+      <w:hyperlink w:anchor="_Toc511054515" w:history="1">
+        <w:r>
+          <w:rPr>
+            <w:rStyle w:val="Hyperlink"/>
+            <w:noProof/>
+          </w:rPr>
+          <w:t>3.4</w:t>
+        </w:r>
+        <w:r>
+          <w:rPr>
+            <w:rFonts w:eastAsiaTheme="minorEastAsia"/>
+            <w:smallCaps w:val="0"/>
+            <w:noProof/>
+            <w:sz w:val="24"/>
+            <w:szCs w:val="24"/>
+          </w:rPr>
+          <w:tab/>
+        </w:r>
+        <w:r>
+          <w:rPr>
+            <w:rStyle w:val="Hyperlink"/>
+            <w:noProof/>
+          </w:rPr>
+          <w:t>User Interaction Design</w:t>
+        </w:r>
+        <w:r>
+          <w:rPr>
+            <w:noProof/>
+            <w:webHidden/>
+          </w:rPr>
+          <w:tab/>
+        </w:r>
+        <w:r>
+          <w:rPr>
+            <w:noProof/>
+            <w:webHidden/>
+          </w:rPr>
+          <w:fldChar w:fldCharType="begin"/>
+        </w:r>
+        <w:r>
+          <w:rPr>
+            <w:noProof/>
+            <w:webHidden/>
+          </w:rPr>
+          <w:instrText xml:space="preserve"> PAGEREF _Toc511054515 \h </w:instrText>
+        </w:r>
+        <w:r>
+          <w:rPr>
+            <w:noProof/>
+            <w:webHidden/>
+          </w:rPr>
+        </w:r>
+        <w:r>
+          <w:rPr>
+            <w:noProof/>
+            <w:webHidden/>
+          </w:rPr>
+          <w:fldChar w:fldCharType="separate"/>
+        </w:r>
+        <w:r>
+          <w:rPr>
+            <w:noProof/>
+            <w:webHidden/>
+          </w:rPr>
+          <w:t>14</w:t>
         </w:r>
         <w:r>
           <w:rPr>
@@ -2085,7 +2543,7 @@
           <w:szCs w:val="24"/>
         </w:rPr>
       </w:pPr>
-      <w:hyperlink w:anchor="_Toc511035523" w:history="1">
+      <w:hyperlink w:anchor="_Toc511054516" w:history="1">
         <w:r>
           <w:rPr>
             <w:rStyle w:val="Hyperlink"/>
@@ -2112,7 +2570,7 @@
             <w:noProof/>
             <w:webHidden/>
           </w:rPr>
-          <w:instrText xml:space="preserve"> PAGEREF _Toc511035523 \h </w:instrText>
+          <w:instrText xml:space="preserve"> PAGEREF _Toc511054516 \h </w:instrText>
         </w:r>
         <w:r>
           <w:rPr>
@@ -2132,7 +2590,7 @@
             <w:noProof/>
             <w:webHidden/>
           </w:rPr>
-          <w:t>10</w:t>
+          <w:t>15</w:t>
         </w:r>
         <w:r>
           <w:rPr>
@@ -2164,7 +2622,7 @@
           <w:numId w:val="2"/>
         </w:numPr>
       </w:pPr>
-      <w:bookmarkStart w:id="2" w:name="_Toc511035510"/>
+      <w:bookmarkStart w:id="2" w:name="_Toc511054498"/>
       <w:r>
         <w:lastRenderedPageBreak/>
         <w:t>Introduction</w:t>
@@ -2209,7 +2667,7 @@
         </w:numPr>
         <w:ind w:left="1080"/>
       </w:pPr>
-      <w:bookmarkStart w:id="3" w:name="_Toc511035511"/>
+      <w:bookmarkStart w:id="3" w:name="_Toc511054499"/>
       <w:r>
         <w:t>Problem Elucidation and Statement</w:t>
       </w:r>
@@ -2282,7 +2740,15 @@
         <w:t>e influenced by what is termed fake news</w:t>
       </w:r>
       <w:r>
-        <w:t>, and how the Russians pioneered and used it to influence the election (Vox, 2018; Conger K, 2018)</w:t>
+        <w:t>, and how the Russians pioneered and used it to influence the election (</w:t>
+      </w:r>
+      <w:proofErr w:type="spellStart"/>
+      <w:r>
+        <w:t>Vox</w:t>
+      </w:r>
+      <w:proofErr w:type="spellEnd"/>
+      <w:r>
+        <w:t>, 2018; Conger K, 2018)</w:t>
       </w:r>
       <w:r>
         <w:t xml:space="preserve">, had there been detection measures in place the spread of the misinformation could have been stopped early enough in order that it had no impact on the results. </w:t>
@@ -2352,7 +2818,7 @@
         </w:numPr>
         <w:ind w:left="1080"/>
       </w:pPr>
-      <w:bookmarkStart w:id="4" w:name="_Toc511035512"/>
+      <w:bookmarkStart w:id="4" w:name="_Toc511054500"/>
       <w:r>
         <w:t>Project Aim</w:t>
       </w:r>
@@ -2417,7 +2883,7 @@
         </w:numPr>
         <w:ind w:left="1080"/>
       </w:pPr>
-      <w:bookmarkStart w:id="5" w:name="_Toc511035513"/>
+      <w:bookmarkStart w:id="5" w:name="_Toc511054501"/>
       <w:r>
         <w:t>Project Objectives</w:t>
       </w:r>
@@ -2809,7 +3275,7 @@
         </w:numPr>
         <w:ind w:left="1080"/>
       </w:pPr>
-      <w:bookmarkStart w:id="6" w:name="_Toc511035514"/>
+      <w:bookmarkStart w:id="6" w:name="_Toc511054502"/>
       <w:r>
         <w:t>Selected Software Lifecycle Methodology</w:t>
       </w:r>
@@ -2852,7 +3318,7 @@
       <w:r>
         <w:t xml:space="preserve"> </w:t>
       </w:r>
-      <w:bookmarkStart w:id="7" w:name="_Toc511035515"/>
+      <w:bookmarkStart w:id="7" w:name="_Toc511054503"/>
       <w:r>
         <w:t>Requirement Control Document</w:t>
       </w:r>
@@ -2876,7 +3342,15 @@
         <w:t xml:space="preserve"> which had been identified</w:t>
       </w:r>
       <w:r>
-        <w:t xml:space="preserve"> with the prioritisation value using the prioritisation technique known as Wiegers Relative Weighting</w:t>
+        <w:t xml:space="preserve"> with the prioritisation value using the prioritisation technique known as </w:t>
+      </w:r>
+      <w:proofErr w:type="spellStart"/>
+      <w:r>
+        <w:t>Wiegers</w:t>
+      </w:r>
+      <w:proofErr w:type="spellEnd"/>
+      <w:r>
+        <w:t xml:space="preserve"> Relative Weighting</w:t>
       </w:r>
       <w:r>
         <w:t>, as well as the explanation as to how the requirements evolved during the lifecycle of the project</w:t>
@@ -2899,7 +3373,7 @@
         </w:numPr>
         <w:ind w:left="1080"/>
       </w:pPr>
-      <w:bookmarkStart w:id="8" w:name="_Toc511035516"/>
+      <w:bookmarkStart w:id="8" w:name="_Toc511054504"/>
       <w:r>
         <w:t>Requiremen</w:t>
       </w:r>
@@ -2951,7 +3425,7 @@
         </w:numPr>
         <w:ind w:left="1080"/>
       </w:pPr>
-      <w:bookmarkStart w:id="9" w:name="_Toc511035517"/>
+      <w:bookmarkStart w:id="9" w:name="_Toc511054505"/>
       <w:r>
         <w:t>Final Requirements</w:t>
       </w:r>
@@ -2969,14 +3443,24 @@
         <w:t>requirements,</w:t>
       </w:r>
       <w:r>
-        <w:t xml:space="preserve"> the project utilised Wiegers Relative Weighting </w:t>
+        <w:t xml:space="preserve"> the project utilised </w:t>
+      </w:r>
+      <w:proofErr w:type="spellStart"/>
+      <w:r>
+        <w:t>Wiegers</w:t>
+      </w:r>
+      <w:proofErr w:type="spellEnd"/>
+      <w:r>
+        <w:t xml:space="preserve"> Relative Weighting </w:t>
       </w:r>
       <w:r>
         <w:t>technique (</w:t>
       </w:r>
+      <w:proofErr w:type="spellStart"/>
       <w:r>
         <w:t>Wiegers</w:t>
       </w:r>
+      <w:proofErr w:type="spellEnd"/>
       <w:r>
         <w:t xml:space="preserve"> K</w:t>
       </w:r>
@@ -3000,7 +3484,15 @@
         <w:ind w:left="1080"/>
       </w:pPr>
       <w:r>
-        <w:t>The prioritisation value is calculated using Wiegers Relative Weighting formula as below:</w:t>
+        <w:t xml:space="preserve">The prioritisation value is calculated using </w:t>
+      </w:r>
+      <w:proofErr w:type="spellStart"/>
+      <w:r>
+        <w:t>Wiegers</w:t>
+      </w:r>
+      <w:proofErr w:type="spellEnd"/>
+      <w:r>
+        <w:t xml:space="preserve"> Relative Weighting formula as below:</w:t>
       </w:r>
     </w:p>
     <w:p>
@@ -5357,7 +5849,7 @@
         </w:numPr>
         <w:ind w:left="1080"/>
       </w:pPr>
-      <w:bookmarkStart w:id="10" w:name="_Toc511035518"/>
+      <w:bookmarkStart w:id="10" w:name="_Toc511054506"/>
       <w:r>
         <w:t>Requirements Evolution</w:t>
       </w:r>
@@ -5425,7 +5917,7 @@
           <w:numId w:val="2"/>
         </w:numPr>
       </w:pPr>
-      <w:bookmarkStart w:id="11" w:name="_Toc511035519"/>
+      <w:bookmarkStart w:id="11" w:name="_Toc511054507"/>
       <w:r>
         <w:t xml:space="preserve">System </w:t>
       </w:r>
@@ -5515,7 +6007,7 @@
         </w:numPr>
         <w:ind w:left="1080"/>
       </w:pPr>
-      <w:bookmarkStart w:id="12" w:name="_Toc511035520"/>
+      <w:bookmarkStart w:id="12" w:name="_Toc511054508"/>
       <w:r>
         <w:lastRenderedPageBreak/>
         <w:t>System Design</w:t>
@@ -5968,7 +6460,7 @@
         </w:numPr>
         <w:ind w:left="1080"/>
       </w:pPr>
-      <w:bookmarkStart w:id="13" w:name="_Toc511035521"/>
+      <w:bookmarkStart w:id="13" w:name="_Toc511054509"/>
       <w:r>
         <w:t>Interface Design</w:t>
       </w:r>
@@ -6039,7 +6531,7 @@
         </w:numPr>
         <w:ind w:left="1440"/>
       </w:pPr>
-      <w:bookmarkStart w:id="14" w:name="_Toc511035522"/>
+      <w:bookmarkStart w:id="14" w:name="_Toc511054510"/>
       <w:r>
         <w:t>HCI Considerations</w:t>
       </w:r>
@@ -6075,11 +6567,21 @@
         <w:t>10 Usability Heuristics for User Interface Design</w:t>
       </w:r>
       <w:r>
-        <w:t xml:space="preserve"> (Jakob Nielsen, 1995) and the 8 Golden Rules of Interface Design (Ben </w:t>
-      </w:r>
+        <w:t xml:space="preserve"> (</w:t>
+      </w:r>
+      <w:proofErr w:type="spellStart"/>
+      <w:r>
+        <w:t>Jakob</w:t>
+      </w:r>
+      <w:proofErr w:type="spellEnd"/>
+      <w:r>
+        <w:t xml:space="preserve"> Nielsen, 1995) and the 8 Golden Rules of Interface Design (Ben </w:t>
+      </w:r>
+      <w:proofErr w:type="spellStart"/>
       <w:r>
         <w:t>Shneiderman's</w:t>
       </w:r>
+      <w:proofErr w:type="spellEnd"/>
       <w:r>
         <w:t xml:space="preserve">, 1986). </w:t>
       </w:r>
@@ -6103,7 +6605,23 @@
         <w:t>Interface design should not end at the website, as the project relies heavily on the backend API, the interface of the API needs to be considered</w:t>
       </w:r>
       <w:r>
-        <w:t>, which is why HCI has to be applied through the project to ensure that all aspects applies the principles set out by Jakob Nielsens 10 Usability Heuristics for User Interface Design</w:t>
+        <w:t xml:space="preserve">, which is why HCI has to be applied through the project to ensure that all aspects applies the principles set out by </w:t>
+      </w:r>
+      <w:proofErr w:type="spellStart"/>
+      <w:r>
+        <w:t>Jakob</w:t>
+      </w:r>
+      <w:proofErr w:type="spellEnd"/>
+      <w:r>
+        <w:t xml:space="preserve"> </w:t>
+      </w:r>
+      <w:proofErr w:type="spellStart"/>
+      <w:r>
+        <w:t>Nielsens</w:t>
+      </w:r>
+      <w:proofErr w:type="spellEnd"/>
+      <w:r>
+        <w:t xml:space="preserve"> 10 Usability Heuristics for User Interface Design</w:t>
       </w:r>
       <w:r>
         <w:t>.</w:t>
@@ -6635,8 +7153,13 @@
         </w:numPr>
         <w:ind w:left="1440"/>
       </w:pPr>
-      <w:r>
-        <w:t xml:space="preserve">Wireframes </w:t>
+      <w:bookmarkStart w:id="15" w:name="_Toc511054511"/>
+      <w:r>
+        <w:t>Wireframes</w:t>
+      </w:r>
+      <w:bookmarkEnd w:id="15"/>
+      <w:r>
+        <w:t xml:space="preserve"> </w:t>
       </w:r>
     </w:p>
     <w:p/>
@@ -6651,19 +7174,7 @@
         <w:t xml:space="preserve">. </w:t>
       </w:r>
       <w:r>
-        <w:t>A</w:t>
-      </w:r>
-      <w:r>
-        <w:t xml:space="preserve">s </w:t>
-      </w:r>
-      <w:r>
-        <w:t>a</w:t>
-      </w:r>
-      <w:r>
-        <w:t xml:space="preserve"> wireframe is only an early visual to provide an indication of where core page content and functionality should be positioned – not all structural elements will be shown in them, and as such they are only </w:t>
-      </w:r>
-      <w:r>
-        <w:t>guidelines for the final design</w:t>
+        <w:t>As a wireframe is only an early visual to provide an indication of where core page content and functionality should be positioned – not all structural elements will be shown in them, and as such they are only guidelines for the final design</w:t>
       </w:r>
       <w:r>
         <w:t>.</w:t>
@@ -6804,8 +7315,6 @@
       <w:r>
         <w:t xml:space="preserve"> – using the term “hashtag” corresponds with heuristic 4 from table 4, as the term “hashtag” is what users’ of the service will be familiar with</w:t>
       </w:r>
-      <w:bookmarkStart w:id="15" w:name="_GoBack"/>
-      <w:bookmarkEnd w:id="15"/>
       <w:r>
         <w:t>.</w:t>
       </w:r>
@@ -6923,6 +7432,2148 @@
     </w:p>
     <w:p>
       <w:pPr>
+        <w:ind w:left="720"/>
+      </w:pPr>
+    </w:p>
+    <w:p>
+      <w:pPr>
+        <w:pStyle w:val="Heading2"/>
+        <w:numPr>
+          <w:ilvl w:val="1"/>
+          <w:numId w:val="2"/>
+        </w:numPr>
+        <w:ind w:left="1080"/>
+      </w:pPr>
+      <w:bookmarkStart w:id="16" w:name="_Toc511054512"/>
+      <w:r>
+        <w:t>Data Support Design</w:t>
+      </w:r>
+      <w:bookmarkEnd w:id="16"/>
+    </w:p>
+    <w:p/>
+    <w:p>
+      <w:pPr>
+        <w:ind w:left="1080"/>
+      </w:pPr>
+      <w:r>
+        <w:t>This section will aim to cover the consideration of data validation and security measures for the data of the project, along with the database design artefacts, such as the ER Diagram.</w:t>
+      </w:r>
+      <w:r>
+        <w:t xml:space="preserve"> As this project is very focused on the accuracy of information</w:t>
+      </w:r>
+      <w:r>
+        <w:t xml:space="preserve"> and the speed in which it is retrieved</w:t>
+      </w:r>
+      <w:r>
+        <w:t>, getting the design of the database right is important, as a poorly design database will negatively impact the performance of a system which relies on data</w:t>
+      </w:r>
+      <w:r>
+        <w:t xml:space="preserve"> (Database Trends and Applications, 2018; </w:t>
+      </w:r>
+      <w:proofErr w:type="spellStart"/>
+      <w:r>
+        <w:t>SearchDataManagement</w:t>
+      </w:r>
+      <w:proofErr w:type="spellEnd"/>
+      <w:r>
+        <w:t>, 2018).</w:t>
+      </w:r>
+    </w:p>
+    <w:p>
+      <w:pPr>
+        <w:ind w:left="720"/>
+      </w:pPr>
+    </w:p>
+    <w:p>
+      <w:pPr>
+        <w:pStyle w:val="Heading3"/>
+        <w:numPr>
+          <w:ilvl w:val="2"/>
+          <w:numId w:val="2"/>
+        </w:numPr>
+        <w:ind w:left="1440"/>
+      </w:pPr>
+      <w:bookmarkStart w:id="17" w:name="_Toc511054513"/>
+      <w:r>
+        <w:t>Consideration for Security and Data Validation</w:t>
+      </w:r>
+      <w:bookmarkEnd w:id="17"/>
+    </w:p>
+    <w:p/>
+    <w:p>
+      <w:pPr>
+        <w:ind w:left="1440"/>
+      </w:pPr>
+      <w:r>
+        <w:t>The most common attacks on a database fall in to the following categories; SQL Injection, Buffer Overflow vulnerabilities, Denial of Service, Privilege Escalation and Weak Authentication (</w:t>
+      </w:r>
+      <w:proofErr w:type="spellStart"/>
+      <w:r>
+        <w:t>Checkmarx</w:t>
+      </w:r>
+      <w:proofErr w:type="spellEnd"/>
+      <w:r>
+        <w:t>, 2018) all of which can be avoided with good database design</w:t>
+      </w:r>
+      <w:r>
+        <w:t xml:space="preserve"> and few basic steps to avoid such attacks</w:t>
+      </w:r>
+      <w:r>
+        <w:t xml:space="preserve">. </w:t>
+      </w:r>
+      <w:r>
+        <w:t xml:space="preserve">First of </w:t>
+      </w:r>
+      <w:r>
+        <w:t>all,</w:t>
+      </w:r>
+      <w:r>
+        <w:t xml:space="preserve"> to combat privilege escalation, </w:t>
+      </w:r>
+      <w:r>
+        <w:t xml:space="preserve">creating a user </w:t>
+      </w:r>
+      <w:r>
+        <w:t>and revoking all access is performed</w:t>
+      </w:r>
+      <w:r>
+        <w:t>, and then only granting the required privileges to the database and tables</w:t>
+      </w:r>
+      <w:r>
+        <w:t>;</w:t>
+      </w:r>
+    </w:p>
+    <w:p>
+      <w:pPr>
+        <w:ind w:left="1440"/>
+      </w:pPr>
+    </w:p>
+    <w:p>
+      <w:pPr>
+        <w:ind w:left="1440" w:firstLine="720"/>
+      </w:pPr>
+      <w:r>
+        <w:t>REVOKE ALL PRIVILEGES ON * FROM 'twitter'@'%';</w:t>
+      </w:r>
+    </w:p>
+    <w:p>
+      <w:pPr>
+        <w:ind w:left="1440" w:firstLine="720"/>
+      </w:pPr>
+      <w:r>
+        <w:tab/>
+        <w:t>(Revoking all privileges for everything for user ‘twitter’)</w:t>
+      </w:r>
+    </w:p>
+    <w:p>
+      <w:pPr>
+        <w:ind w:left="1440" w:firstLine="720"/>
+      </w:pPr>
+    </w:p>
+    <w:p>
+      <w:pPr>
+        <w:ind w:left="1440" w:firstLine="720"/>
+      </w:pPr>
+      <w:r>
+        <w:t>GRANT SELECT, UPDATE, DELETE, INSERT ON twitter_</w:t>
+      </w:r>
+      <w:proofErr w:type="gramStart"/>
+      <w:r>
+        <w:t>classification.*</w:t>
+      </w:r>
+      <w:proofErr w:type="gramEnd"/>
+      <w:r>
+        <w:t xml:space="preserve"> TO 'twitter';</w:t>
+      </w:r>
+    </w:p>
+    <w:p>
+      <w:pPr>
+        <w:ind w:left="2880"/>
+      </w:pPr>
+      <w:r>
+        <w:t xml:space="preserve">(Only granting SELECT, UPDATE, DELETE and INSERT access to </w:t>
+      </w:r>
+      <w:proofErr w:type="spellStart"/>
+      <w:r>
+        <w:t>twitter_classification</w:t>
+      </w:r>
+      <w:proofErr w:type="spellEnd"/>
+      <w:r>
+        <w:t xml:space="preserve"> database for user ‘twitter’)</w:t>
+      </w:r>
+    </w:p>
+    <w:p>
+      <w:pPr>
+        <w:ind w:left="2880"/>
+      </w:pPr>
+    </w:p>
+    <w:p>
+      <w:pPr>
+        <w:ind w:left="1440"/>
+      </w:pPr>
+      <w:r>
+        <w:t xml:space="preserve">By removing privileges to all other databases, the user ‘twitter’ will not be able to escalate their privileges to get more access than they are allowed. </w:t>
+      </w:r>
+      <w:r>
+        <w:t xml:space="preserve">Secondly for </w:t>
+      </w:r>
+      <w:r>
+        <w:t xml:space="preserve">weak authentication, using passwords of suitable length and complexity will be applied, and ensuring that the ‘root’ user has a complex password set. </w:t>
+      </w:r>
+    </w:p>
+    <w:p>
+      <w:pPr>
+        <w:ind w:left="1440"/>
+      </w:pPr>
+    </w:p>
+    <w:p>
+      <w:pPr>
+        <w:ind w:left="1440"/>
+      </w:pPr>
+      <w:r>
+        <w:t>As Denial of Services (</w:t>
+      </w:r>
+      <w:proofErr w:type="spellStart"/>
+      <w:r>
+        <w:t>DoS</w:t>
+      </w:r>
+      <w:proofErr w:type="spellEnd"/>
+      <w:r>
+        <w:t>) attacks on a database are often cause by Buffer Overflows (</w:t>
+      </w:r>
+      <w:proofErr w:type="spellStart"/>
+      <w:r>
+        <w:t>Checkmarx</w:t>
+      </w:r>
+      <w:proofErr w:type="spellEnd"/>
+      <w:r>
+        <w:t xml:space="preserve">, 2018) and are designed to halt the database, by putting rate limits on the ‘twitter’ user will help to prevent a </w:t>
+      </w:r>
+      <w:proofErr w:type="spellStart"/>
+      <w:r>
+        <w:t>D</w:t>
+      </w:r>
+      <w:r>
+        <w:t>oS</w:t>
+      </w:r>
+      <w:proofErr w:type="spellEnd"/>
+      <w:r>
+        <w:t xml:space="preserve"> attack and buffer overflows;</w:t>
+      </w:r>
+    </w:p>
+    <w:p>
+      <w:pPr>
+        <w:ind w:left="1440"/>
+      </w:pPr>
+    </w:p>
+    <w:p>
+      <w:pPr>
+        <w:ind w:left="1440"/>
+      </w:pPr>
+      <w:r>
+        <w:tab/>
+      </w:r>
+      <w:r>
+        <w:t>ALTER USER 'twitter'</w:t>
+      </w:r>
+      <w:r>
+        <w:t>@'%' WITH MAX_QUERIES_PER_HOUR 5</w:t>
+      </w:r>
+      <w:r>
+        <w:t>000</w:t>
+      </w:r>
+      <w:r>
+        <w:t>;</w:t>
+      </w:r>
+    </w:p>
+    <w:p>
+      <w:pPr>
+        <w:ind w:left="1440"/>
+      </w:pPr>
+      <w:r>
+        <w:tab/>
+      </w:r>
+      <w:r>
+        <w:tab/>
+        <w:t>(Setting the maximum queries per hour for user ‘twitter’)</w:t>
+      </w:r>
+    </w:p>
+    <w:p>
+      <w:pPr>
+        <w:ind w:left="1440"/>
+      </w:pPr>
+    </w:p>
+    <w:p>
+      <w:pPr>
+        <w:ind w:left="1440"/>
+      </w:pPr>
+      <w:r>
+        <w:t>Finally,</w:t>
+      </w:r>
+      <w:r>
+        <w:t xml:space="preserve"> for SQL Injection, this will be addressed from the API level, where no data will directly be inserted to the data</w:t>
+      </w:r>
+      <w:r>
+        <w:t>base</w:t>
+      </w:r>
+      <w:r>
+        <w:t xml:space="preserve"> </w:t>
+      </w:r>
+      <w:r>
+        <w:t>as all communication with the database will be</w:t>
+      </w:r>
+      <w:r>
+        <w:t xml:space="preserve"> execut</w:t>
+      </w:r>
+      <w:r>
+        <w:t>ed</w:t>
+      </w:r>
+      <w:r>
+        <w:t xml:space="preserve"> as a</w:t>
+      </w:r>
+      <w:r>
+        <w:t xml:space="preserve"> Prepared</w:t>
+      </w:r>
+      <w:r>
+        <w:t xml:space="preserve"> Statement.</w:t>
+      </w:r>
+    </w:p>
+    <w:p>
+      <w:pPr>
+        <w:ind w:left="1440"/>
+      </w:pPr>
+    </w:p>
+    <w:p>
+      <w:pPr>
+        <w:ind w:left="1440"/>
+      </w:pPr>
+      <w:r>
+        <w:t xml:space="preserve">Addressing the validity of data should be performed at all levels to ensure a smooth user experience, i.e. a user should not have to wait till they submit something to find out that there is </w:t>
+      </w:r>
+      <w:r>
+        <w:t>an issue with what they entered. Although</w:t>
+      </w:r>
+      <w:r>
+        <w:t xml:space="preserve"> in terms of database design, data validation can be done by using a few simple techniques</w:t>
+      </w:r>
+      <w:r>
+        <w:t xml:space="preserve"> (Validation | Databases | ICT, 2018)</w:t>
+      </w:r>
+      <w:r>
+        <w:t xml:space="preserve">; </w:t>
+      </w:r>
+    </w:p>
+    <w:p>
+      <w:pPr>
+        <w:ind w:left="1440"/>
+      </w:pPr>
+    </w:p>
+    <w:p>
+      <w:pPr>
+        <w:pStyle w:val="ListParagraph"/>
+        <w:numPr>
+          <w:ilvl w:val="0"/>
+          <w:numId w:val="3"/>
+        </w:numPr>
+      </w:pPr>
+      <w:r>
+        <w:t>Type – using appropriate field types, i.e. for fields which will only contain numbers, use a numeric type, integer, big integer etc.</w:t>
+      </w:r>
+    </w:p>
+    <w:p>
+      <w:pPr>
+        <w:pStyle w:val="ListParagraph"/>
+        <w:numPr>
+          <w:ilvl w:val="0"/>
+          <w:numId w:val="3"/>
+        </w:numPr>
+      </w:pPr>
+      <w:r>
+        <w:t>Presence – for compulsory fields, ensure that the database design acknowledges that they cannot be null or empty</w:t>
+      </w:r>
+    </w:p>
+    <w:p>
+      <w:pPr>
+        <w:pStyle w:val="ListParagraph"/>
+        <w:numPr>
+          <w:ilvl w:val="0"/>
+          <w:numId w:val="3"/>
+        </w:numPr>
+      </w:pPr>
+      <w:r>
+        <w:t xml:space="preserve">Uniqueness </w:t>
+      </w:r>
+      <w:r>
+        <w:t>–</w:t>
+      </w:r>
+      <w:r>
+        <w:t xml:space="preserve"> </w:t>
+      </w:r>
+      <w:r>
+        <w:t>any data which should only occur once should be made as a unique field, or a combination of fields should be unique</w:t>
+      </w:r>
+    </w:p>
+    <w:p>
+      <w:pPr>
+        <w:pStyle w:val="ListParagraph"/>
+        <w:numPr>
+          <w:ilvl w:val="0"/>
+          <w:numId w:val="3"/>
+        </w:numPr>
+      </w:pPr>
+      <w:r>
+        <w:t>Range – limit the amount of data which it can hold, i.e. if you know the text will be a maximum of 300 characters, then only allow it to store that amount</w:t>
+      </w:r>
+    </w:p>
+    <w:p>
+      <w:pPr>
+        <w:pStyle w:val="ListParagraph"/>
+        <w:numPr>
+          <w:ilvl w:val="0"/>
+          <w:numId w:val="3"/>
+        </w:numPr>
+      </w:pPr>
+      <w:r>
+        <w:t>Format – particular inputs might need to be in a certain format</w:t>
+      </w:r>
+    </w:p>
+    <w:p>
+      <w:pPr>
+        <w:ind w:left="1440"/>
+      </w:pPr>
+    </w:p>
+    <w:p>
+      <w:pPr>
+        <w:ind w:left="1440"/>
+      </w:pPr>
+      <w:r>
+        <w:t>The list above is some of the techniques which can be applied in database design to ensure that data is validated correctly and in the</w:t>
+      </w:r>
+      <w:r>
+        <w:t xml:space="preserve"> appropriate</w:t>
+      </w:r>
+      <w:r>
+        <w:t xml:space="preserve"> </w:t>
+      </w:r>
+      <w:r>
+        <w:t>format, which</w:t>
+      </w:r>
+      <w:r>
+        <w:t xml:space="preserve"> is expected by the application. </w:t>
+      </w:r>
+    </w:p>
+    <w:p>
+      <w:pPr>
+        <w:ind w:left="2160"/>
+      </w:pPr>
+    </w:p>
+    <w:p>
+      <w:pPr>
+        <w:pStyle w:val="Heading3"/>
+        <w:numPr>
+          <w:ilvl w:val="2"/>
+          <w:numId w:val="2"/>
+        </w:numPr>
+        <w:ind w:left="1440"/>
+      </w:pPr>
+      <w:bookmarkStart w:id="18" w:name="_Toc511054514"/>
+      <w:r>
+        <w:lastRenderedPageBreak/>
+        <w:t>Database Design</w:t>
+      </w:r>
+      <w:r>
+        <w:t xml:space="preserve"> and Related Artefacts</w:t>
+      </w:r>
+      <w:bookmarkEnd w:id="18"/>
+    </w:p>
+    <w:p/>
+    <w:p>
+      <w:pPr>
+        <w:ind w:left="1440"/>
+      </w:pPr>
+      <w:r>
+        <w:t xml:space="preserve">The project went with a SQL database as the data has strong relations between a Tweet and a Classification value which then had relationships between individual users of Twitter </w:t>
+      </w:r>
+      <w:r>
+        <w:t xml:space="preserve">and could have numerous </w:t>
+      </w:r>
+      <w:r>
+        <w:t>hashtag</w:t>
+      </w:r>
+      <w:r>
+        <w:t>s that were in the original Tweet</w:t>
+      </w:r>
+      <w:r>
+        <w:t xml:space="preserve">. </w:t>
+      </w:r>
+    </w:p>
+    <w:p>
+      <w:pPr>
+        <w:ind w:left="1440"/>
+      </w:pPr>
+    </w:p>
+    <w:p>
+      <w:pPr>
+        <w:keepNext/>
+        <w:ind w:left="1440"/>
+        <w:jc w:val="center"/>
+      </w:pPr>
+      <w:r>
+        <w:drawing>
+          <wp:inline distT="0" distB="0" distL="0" distR="0" wp14:anchorId="68C9A237" wp14:editId="16FE3660">
+            <wp:extent cx="4749800" cy="3670300"/>
+            <wp:effectExtent l="0" t="0" r="0" b="0"/>
+            <wp:docPr id="5" name="Picture 5"/>
+            <wp:cNvGraphicFramePr>
+              <a:graphicFrameLocks xmlns:a="http://schemas.openxmlformats.org/drawingml/2006/main" noChangeAspect="1"/>
+            </wp:cNvGraphicFramePr>
+            <a:graphic xmlns:a="http://schemas.openxmlformats.org/drawingml/2006/main">
+              <a:graphicData uri="http://schemas.openxmlformats.org/drawingml/2006/picture">
+                <pic:pic xmlns:pic="http://schemas.openxmlformats.org/drawingml/2006/picture">
+                  <pic:nvPicPr>
+                    <pic:cNvPr id="1" name=""/>
+                    <pic:cNvPicPr/>
+                  </pic:nvPicPr>
+                  <pic:blipFill>
+                    <a:blip r:embed="rId11"/>
+                    <a:stretch>
+                      <a:fillRect/>
+                    </a:stretch>
+                  </pic:blipFill>
+                  <pic:spPr>
+                    <a:xfrm>
+                      <a:off x="0" y="0"/>
+                      <a:ext cx="4749800" cy="3670300"/>
+                    </a:xfrm>
+                    <a:prstGeom prst="rect">
+                      <a:avLst/>
+                    </a:prstGeom>
+                  </pic:spPr>
+                </pic:pic>
+              </a:graphicData>
+            </a:graphic>
+          </wp:inline>
+        </w:drawing>
+      </w:r>
+    </w:p>
+    <w:p>
+      <w:pPr>
+        <w:pStyle w:val="Caption"/>
+        <w:jc w:val="center"/>
+      </w:pPr>
+      <w:r>
+        <w:t xml:space="preserve">Figure </w:t>
+      </w:r>
+      <w:r>
+        <w:fldChar w:fldCharType="begin"/>
+      </w:r>
+      <w:r>
+        <w:instrText xml:space="preserve"> SEQ Figure \* ARABIC </w:instrText>
+      </w:r>
+      <w:r>
+        <w:fldChar w:fldCharType="separate"/>
+      </w:r>
+      <w:r>
+        <w:rPr>
+          <w:noProof/>
+        </w:rPr>
+        <w:t>4</w:t>
+      </w:r>
+      <w:r>
+        <w:fldChar w:fldCharType="end"/>
+      </w:r>
+      <w:r>
+        <w:t xml:space="preserve"> ER Diagram of </w:t>
+      </w:r>
+      <w:proofErr w:type="spellStart"/>
+      <w:r>
+        <w:t>Twitter_Classification</w:t>
+      </w:r>
+      <w:proofErr w:type="spellEnd"/>
+      <w:r>
+        <w:t xml:space="preserve"> Database</w:t>
+      </w:r>
+    </w:p>
+    <w:p/>
+    <w:p>
+      <w:pPr>
+        <w:ind w:left="1440"/>
+      </w:pPr>
+      <w:r>
+        <w:t xml:space="preserve">From figure 4 which illustrates the ER diagram of the database, the relations are indicated by the blue lines, i.e. table </w:t>
+      </w:r>
+      <w:proofErr w:type="spellStart"/>
+      <w:r>
+        <w:rPr>
+          <w:i/>
+        </w:rPr>
+        <w:t>users_tweet_classifications</w:t>
+      </w:r>
+      <w:proofErr w:type="spellEnd"/>
+      <w:r>
+        <w:t xml:space="preserve"> </w:t>
+      </w:r>
+      <w:r>
+        <w:t xml:space="preserve">will </w:t>
+      </w:r>
+      <w:r>
+        <w:t>have</w:t>
+      </w:r>
+      <w:r>
+        <w:t xml:space="preserve"> a foreign key constraint on the table </w:t>
+      </w:r>
+      <w:r>
+        <w:rPr>
+          <w:i/>
+        </w:rPr>
+        <w:t xml:space="preserve">users </w:t>
+      </w:r>
+      <w:r>
+        <w:t xml:space="preserve">through </w:t>
+      </w:r>
+      <w:r>
+        <w:rPr>
+          <w:i/>
+        </w:rPr>
+        <w:t>users.id</w:t>
+      </w:r>
+      <w:r>
+        <w:t xml:space="preserve"> to </w:t>
+      </w:r>
+      <w:proofErr w:type="spellStart"/>
+      <w:r>
+        <w:rPr>
+          <w:i/>
+        </w:rPr>
+        <w:t>users_tweet_classifications.user_id</w:t>
+      </w:r>
+      <w:proofErr w:type="spellEnd"/>
+      <w:r>
+        <w:t>.</w:t>
+      </w:r>
+      <w:r>
+        <w:t xml:space="preserve"> With the ER Diagram in figure 4 </w:t>
+      </w:r>
+      <w:r>
+        <w:t xml:space="preserve">it highlights how the </w:t>
+      </w:r>
+      <w:r>
+        <w:t xml:space="preserve">database could be queried to get the Tweets and classification values for a particular hashtag or user of Twitter; which is important as this is the type of information which will be needed to present to the users of the service. </w:t>
+      </w:r>
+    </w:p>
+    <w:p>
+      <w:pPr>
+        <w:ind w:left="1440"/>
+      </w:pPr>
+    </w:p>
+    <w:p>
+      <w:pPr>
+        <w:keepNext/>
+        <w:jc w:val="center"/>
+      </w:pPr>
+      <w:r>
+        <w:drawing>
+          <wp:inline distT="0" distB="0" distL="0" distR="0" wp14:anchorId="313331DB" wp14:editId="3E6DC77A">
+            <wp:extent cx="3498111" cy="1075569"/>
+            <wp:effectExtent l="0" t="0" r="0" b="4445"/>
+            <wp:docPr id="21" name="Picture 21"/>
+            <wp:cNvGraphicFramePr>
+              <a:graphicFrameLocks xmlns:a="http://schemas.openxmlformats.org/drawingml/2006/main" noChangeAspect="1"/>
+            </wp:cNvGraphicFramePr>
+            <a:graphic xmlns:a="http://schemas.openxmlformats.org/drawingml/2006/main">
+              <a:graphicData uri="http://schemas.openxmlformats.org/drawingml/2006/picture">
+                <pic:pic xmlns:pic="http://schemas.openxmlformats.org/drawingml/2006/picture">
+                  <pic:nvPicPr>
+                    <pic:cNvPr id="1" name=""/>
+                    <pic:cNvPicPr/>
+                  </pic:nvPicPr>
+                  <pic:blipFill>
+                    <a:blip r:embed="rId12"/>
+                    <a:stretch>
+                      <a:fillRect/>
+                    </a:stretch>
+                  </pic:blipFill>
+                  <pic:spPr>
+                    <a:xfrm>
+                      <a:off x="0" y="0"/>
+                      <a:ext cx="3531343" cy="1085787"/>
+                    </a:xfrm>
+                    <a:prstGeom prst="rect">
+                      <a:avLst/>
+                    </a:prstGeom>
+                  </pic:spPr>
+                </pic:pic>
+              </a:graphicData>
+            </a:graphic>
+          </wp:inline>
+        </w:drawing>
+      </w:r>
+    </w:p>
+    <w:p>
+      <w:pPr>
+        <w:pStyle w:val="Caption"/>
+        <w:jc w:val="center"/>
+      </w:pPr>
+      <w:r>
+        <w:t xml:space="preserve">CODE </w:t>
+      </w:r>
+      <w:r>
+        <w:fldChar w:fldCharType="begin"/>
+      </w:r>
+      <w:r>
+        <w:instrText xml:space="preserve"> SEQ CODE \* ARABIC </w:instrText>
+      </w:r>
+      <w:r>
+        <w:fldChar w:fldCharType="separate"/>
+      </w:r>
+      <w:r>
+        <w:rPr>
+          <w:noProof/>
+        </w:rPr>
+        <w:t>1</w:t>
+      </w:r>
+      <w:r>
+        <w:fldChar w:fldCharType="end"/>
+      </w:r>
+      <w:r>
+        <w:t xml:space="preserve"> Create Table Statement for </w:t>
+      </w:r>
+      <w:proofErr w:type="spellStart"/>
+      <w:r>
+        <w:t>classification_types</w:t>
+      </w:r>
+      <w:proofErr w:type="spellEnd"/>
+    </w:p>
+    <w:p>
+      <w:pPr>
+        <w:keepNext/>
+        <w:jc w:val="center"/>
+      </w:pPr>
+      <w:r>
+        <w:drawing>
+          <wp:inline distT="0" distB="0" distL="0" distR="0" wp14:anchorId="23311C76" wp14:editId="42295244">
+            <wp:extent cx="3498112" cy="1262103"/>
+            <wp:effectExtent l="0" t="0" r="0" b="0"/>
+            <wp:docPr id="23" name="Picture 23"/>
+            <wp:cNvGraphicFramePr>
+              <a:graphicFrameLocks xmlns:a="http://schemas.openxmlformats.org/drawingml/2006/main" noChangeAspect="1"/>
+            </wp:cNvGraphicFramePr>
+            <a:graphic xmlns:a="http://schemas.openxmlformats.org/drawingml/2006/main">
+              <a:graphicData uri="http://schemas.openxmlformats.org/drawingml/2006/picture">
+                <pic:pic xmlns:pic="http://schemas.openxmlformats.org/drawingml/2006/picture">
+                  <pic:nvPicPr>
+                    <pic:cNvPr id="1" name=""/>
+                    <pic:cNvPicPr/>
+                  </pic:nvPicPr>
+                  <pic:blipFill>
+                    <a:blip r:embed="rId13"/>
+                    <a:stretch>
+                      <a:fillRect/>
+                    </a:stretch>
+                  </pic:blipFill>
+                  <pic:spPr>
+                    <a:xfrm>
+                      <a:off x="0" y="0"/>
+                      <a:ext cx="3509753" cy="1266303"/>
+                    </a:xfrm>
+                    <a:prstGeom prst="rect">
+                      <a:avLst/>
+                    </a:prstGeom>
+                  </pic:spPr>
+                </pic:pic>
+              </a:graphicData>
+            </a:graphic>
+          </wp:inline>
+        </w:drawing>
+      </w:r>
+    </w:p>
+    <w:p>
+      <w:pPr>
+        <w:pStyle w:val="Caption"/>
+        <w:jc w:val="center"/>
+      </w:pPr>
+      <w:r>
+        <w:t xml:space="preserve">CODE </w:t>
+      </w:r>
+      <w:r>
+        <w:fldChar w:fldCharType="begin"/>
+      </w:r>
+      <w:r>
+        <w:instrText xml:space="preserve"> SEQ CODE \* ARABIC </w:instrText>
+      </w:r>
+      <w:r>
+        <w:fldChar w:fldCharType="separate"/>
+      </w:r>
+      <w:r>
+        <w:rPr>
+          <w:noProof/>
+        </w:rPr>
+        <w:t>2</w:t>
+      </w:r>
+      <w:r>
+        <w:fldChar w:fldCharType="end"/>
+      </w:r>
+      <w:r>
+        <w:t xml:space="preserve"> Create Table Statement for tweets</w:t>
+      </w:r>
+    </w:p>
+    <w:p/>
+    <w:p>
+      <w:pPr>
+        <w:keepNext/>
+        <w:jc w:val="center"/>
+      </w:pPr>
+      <w:r>
+        <w:lastRenderedPageBreak/>
+        <w:drawing>
+          <wp:inline distT="0" distB="0" distL="0" distR="0" wp14:anchorId="31FAEB0A" wp14:editId="61BC7AC2">
+            <wp:extent cx="3530009" cy="865101"/>
+            <wp:effectExtent l="0" t="0" r="635" b="0"/>
+            <wp:docPr id="24" name="Picture 24"/>
+            <wp:cNvGraphicFramePr>
+              <a:graphicFrameLocks xmlns:a="http://schemas.openxmlformats.org/drawingml/2006/main" noChangeAspect="1"/>
+            </wp:cNvGraphicFramePr>
+            <a:graphic xmlns:a="http://schemas.openxmlformats.org/drawingml/2006/main">
+              <a:graphicData uri="http://schemas.openxmlformats.org/drawingml/2006/picture">
+                <pic:pic xmlns:pic="http://schemas.openxmlformats.org/drawingml/2006/picture">
+                  <pic:nvPicPr>
+                    <pic:cNvPr id="1" name=""/>
+                    <pic:cNvPicPr/>
+                  </pic:nvPicPr>
+                  <pic:blipFill>
+                    <a:blip r:embed="rId14"/>
+                    <a:stretch>
+                      <a:fillRect/>
+                    </a:stretch>
+                  </pic:blipFill>
+                  <pic:spPr>
+                    <a:xfrm>
+                      <a:off x="0" y="0"/>
+                      <a:ext cx="3553380" cy="870829"/>
+                    </a:xfrm>
+                    <a:prstGeom prst="rect">
+                      <a:avLst/>
+                    </a:prstGeom>
+                  </pic:spPr>
+                </pic:pic>
+              </a:graphicData>
+            </a:graphic>
+          </wp:inline>
+        </w:drawing>
+      </w:r>
+    </w:p>
+    <w:p>
+      <w:pPr>
+        <w:pStyle w:val="Caption"/>
+        <w:jc w:val="center"/>
+      </w:pPr>
+      <w:r>
+        <w:t xml:space="preserve">CODE </w:t>
+      </w:r>
+      <w:r>
+        <w:fldChar w:fldCharType="begin"/>
+      </w:r>
+      <w:r>
+        <w:instrText xml:space="preserve"> SEQ CODE \* ARABIC </w:instrText>
+      </w:r>
+      <w:r>
+        <w:fldChar w:fldCharType="separate"/>
+      </w:r>
+      <w:r>
+        <w:rPr>
+          <w:noProof/>
+        </w:rPr>
+        <w:t>3</w:t>
+      </w:r>
+      <w:r>
+        <w:fldChar w:fldCharType="end"/>
+      </w:r>
+      <w:r>
+        <w:t xml:space="preserve"> Create Table Statement for users</w:t>
+      </w:r>
+    </w:p>
+    <w:p/>
+    <w:p>
+      <w:pPr>
+        <w:keepNext/>
+        <w:jc w:val="center"/>
+      </w:pPr>
+      <w:r>
+        <w:drawing>
+          <wp:inline distT="0" distB="0" distL="0" distR="0" wp14:anchorId="2BCC3667" wp14:editId="1859414C">
+            <wp:extent cx="3530009" cy="1259960"/>
+            <wp:effectExtent l="0" t="0" r="635" b="0"/>
+            <wp:docPr id="25" name="Picture 25"/>
+            <wp:cNvGraphicFramePr>
+              <a:graphicFrameLocks xmlns:a="http://schemas.openxmlformats.org/drawingml/2006/main" noChangeAspect="1"/>
+            </wp:cNvGraphicFramePr>
+            <a:graphic xmlns:a="http://schemas.openxmlformats.org/drawingml/2006/main">
+              <a:graphicData uri="http://schemas.openxmlformats.org/drawingml/2006/picture">
+                <pic:pic xmlns:pic="http://schemas.openxmlformats.org/drawingml/2006/picture">
+                  <pic:nvPicPr>
+                    <pic:cNvPr id="1" name=""/>
+                    <pic:cNvPicPr/>
+                  </pic:nvPicPr>
+                  <pic:blipFill>
+                    <a:blip r:embed="rId15"/>
+                    <a:stretch>
+                      <a:fillRect/>
+                    </a:stretch>
+                  </pic:blipFill>
+                  <pic:spPr>
+                    <a:xfrm>
+                      <a:off x="0" y="0"/>
+                      <a:ext cx="3555378" cy="1269015"/>
+                    </a:xfrm>
+                    <a:prstGeom prst="rect">
+                      <a:avLst/>
+                    </a:prstGeom>
+                  </pic:spPr>
+                </pic:pic>
+              </a:graphicData>
+            </a:graphic>
+          </wp:inline>
+        </w:drawing>
+      </w:r>
+    </w:p>
+    <w:p>
+      <w:pPr>
+        <w:pStyle w:val="Caption"/>
+        <w:jc w:val="center"/>
+      </w:pPr>
+      <w:r>
+        <w:t xml:space="preserve">CODE </w:t>
+      </w:r>
+      <w:r>
+        <w:fldChar w:fldCharType="begin"/>
+      </w:r>
+      <w:r>
+        <w:instrText xml:space="preserve"> SEQ CODE \* ARABIC </w:instrText>
+      </w:r>
+      <w:r>
+        <w:fldChar w:fldCharType="separate"/>
+      </w:r>
+      <w:r>
+        <w:rPr>
+          <w:noProof/>
+        </w:rPr>
+        <w:t>4</w:t>
+      </w:r>
+      <w:r>
+        <w:fldChar w:fldCharType="end"/>
+      </w:r>
+      <w:r>
+        <w:t xml:space="preserve"> Create Table Statement for </w:t>
+      </w:r>
+      <w:proofErr w:type="spellStart"/>
+      <w:r>
+        <w:t>users_tweet_classifications</w:t>
+      </w:r>
+      <w:proofErr w:type="spellEnd"/>
+    </w:p>
+    <w:p/>
+    <w:p>
+      <w:pPr>
+        <w:keepNext/>
+        <w:jc w:val="center"/>
+      </w:pPr>
+      <w:r>
+        <w:drawing>
+          <wp:inline distT="0" distB="0" distL="0" distR="0" wp14:anchorId="664D2F4D" wp14:editId="74E0E5E0">
+            <wp:extent cx="3487479" cy="725305"/>
+            <wp:effectExtent l="0" t="0" r="5080" b="0"/>
+            <wp:docPr id="26" name="Picture 26"/>
+            <wp:cNvGraphicFramePr>
+              <a:graphicFrameLocks xmlns:a="http://schemas.openxmlformats.org/drawingml/2006/main" noChangeAspect="1"/>
+            </wp:cNvGraphicFramePr>
+            <a:graphic xmlns:a="http://schemas.openxmlformats.org/drawingml/2006/main">
+              <a:graphicData uri="http://schemas.openxmlformats.org/drawingml/2006/picture">
+                <pic:pic xmlns:pic="http://schemas.openxmlformats.org/drawingml/2006/picture">
+                  <pic:nvPicPr>
+                    <pic:cNvPr id="1" name=""/>
+                    <pic:cNvPicPr/>
+                  </pic:nvPicPr>
+                  <pic:blipFill>
+                    <a:blip r:embed="rId16"/>
+                    <a:stretch>
+                      <a:fillRect/>
+                    </a:stretch>
+                  </pic:blipFill>
+                  <pic:spPr>
+                    <a:xfrm>
+                      <a:off x="0" y="0"/>
+                      <a:ext cx="3516940" cy="731432"/>
+                    </a:xfrm>
+                    <a:prstGeom prst="rect">
+                      <a:avLst/>
+                    </a:prstGeom>
+                  </pic:spPr>
+                </pic:pic>
+              </a:graphicData>
+            </a:graphic>
+          </wp:inline>
+        </w:drawing>
+      </w:r>
+    </w:p>
+    <w:p>
+      <w:pPr>
+        <w:pStyle w:val="Caption"/>
+        <w:jc w:val="center"/>
+      </w:pPr>
+      <w:r>
+        <w:t xml:space="preserve">CODE </w:t>
+      </w:r>
+      <w:r>
+        <w:fldChar w:fldCharType="begin"/>
+      </w:r>
+      <w:r>
+        <w:instrText xml:space="preserve"> SEQ CODE \* ARABIC </w:instrText>
+      </w:r>
+      <w:r>
+        <w:fldChar w:fldCharType="separate"/>
+      </w:r>
+      <w:r>
+        <w:rPr>
+          <w:noProof/>
+        </w:rPr>
+        <w:t>5</w:t>
+      </w:r>
+      <w:r>
+        <w:fldChar w:fldCharType="end"/>
+      </w:r>
+      <w:r>
+        <w:t xml:space="preserve"> Create Table Statement for hashtags</w:t>
+      </w:r>
+    </w:p>
+    <w:p/>
+    <w:p>
+      <w:pPr>
+        <w:keepNext/>
+        <w:jc w:val="center"/>
+      </w:pPr>
+      <w:r>
+        <w:drawing>
+          <wp:inline distT="0" distB="0" distL="0" distR="0" wp14:anchorId="0A803297" wp14:editId="6790ADB2">
+            <wp:extent cx="3466214" cy="1224566"/>
+            <wp:effectExtent l="0" t="0" r="1270" b="0"/>
+            <wp:docPr id="27" name="Picture 27"/>
+            <wp:cNvGraphicFramePr>
+              <a:graphicFrameLocks xmlns:a="http://schemas.openxmlformats.org/drawingml/2006/main" noChangeAspect="1"/>
+            </wp:cNvGraphicFramePr>
+            <a:graphic xmlns:a="http://schemas.openxmlformats.org/drawingml/2006/main">
+              <a:graphicData uri="http://schemas.openxmlformats.org/drawingml/2006/picture">
+                <pic:pic xmlns:pic="http://schemas.openxmlformats.org/drawingml/2006/picture">
+                  <pic:nvPicPr>
+                    <pic:cNvPr id="1" name=""/>
+                    <pic:cNvPicPr/>
+                  </pic:nvPicPr>
+                  <pic:blipFill>
+                    <a:blip r:embed="rId17"/>
+                    <a:stretch>
+                      <a:fillRect/>
+                    </a:stretch>
+                  </pic:blipFill>
+                  <pic:spPr>
+                    <a:xfrm>
+                      <a:off x="0" y="0"/>
+                      <a:ext cx="3489685" cy="1232858"/>
+                    </a:xfrm>
+                    <a:prstGeom prst="rect">
+                      <a:avLst/>
+                    </a:prstGeom>
+                  </pic:spPr>
+                </pic:pic>
+              </a:graphicData>
+            </a:graphic>
+          </wp:inline>
+        </w:drawing>
+      </w:r>
+    </w:p>
+    <w:p>
+      <w:pPr>
+        <w:pStyle w:val="Caption"/>
+        <w:jc w:val="center"/>
+      </w:pPr>
+      <w:r>
+        <w:t xml:space="preserve">CODE </w:t>
+      </w:r>
+      <w:r>
+        <w:fldChar w:fldCharType="begin"/>
+      </w:r>
+      <w:r>
+        <w:instrText xml:space="preserve"> SEQ CODE \* ARABIC </w:instrText>
+      </w:r>
+      <w:r>
+        <w:fldChar w:fldCharType="separate"/>
+      </w:r>
+      <w:r>
+        <w:rPr>
+          <w:noProof/>
+        </w:rPr>
+        <w:t>6</w:t>
+      </w:r>
+      <w:r>
+        <w:fldChar w:fldCharType="end"/>
+      </w:r>
+      <w:r>
+        <w:t xml:space="preserve"> Create Table Statement for </w:t>
+      </w:r>
+      <w:proofErr w:type="spellStart"/>
+      <w:r>
+        <w:t>hashtag_tweet_classifications</w:t>
+      </w:r>
+      <w:proofErr w:type="spellEnd"/>
+    </w:p>
+    <w:p/>
+    <w:p>
+      <w:pPr>
+        <w:ind w:left="1440"/>
+      </w:pPr>
+      <w:r>
+        <w:t xml:space="preserve">The code entries 1 through to 6 </w:t>
+      </w:r>
+      <w:r>
+        <w:t>illustrates how the tables have been constructed along with the types of data each field accepts and the constraints which have been applied</w:t>
+      </w:r>
+      <w:r>
+        <w:t xml:space="preserve">, code 1 is the statement which had been executed to create the </w:t>
+      </w:r>
+      <w:proofErr w:type="spellStart"/>
+      <w:r>
+        <w:rPr>
+          <w:i/>
+        </w:rPr>
+        <w:t>classification_types</w:t>
+      </w:r>
+      <w:proofErr w:type="spellEnd"/>
+      <w:r>
+        <w:rPr>
+          <w:i/>
+        </w:rPr>
+        <w:t xml:space="preserve"> </w:t>
+      </w:r>
+      <w:r>
+        <w:t xml:space="preserve">table which stores the two types of classification values which the system deals with; rumours and non-rumours, hence why it is created and then the </w:t>
+      </w:r>
+      <w:r>
+        <w:rPr>
+          <w:i/>
+        </w:rPr>
+        <w:t>INSERT</w:t>
+      </w:r>
+      <w:r>
+        <w:t xml:space="preserve"> statement is used to insert values for </w:t>
+      </w:r>
+      <w:r>
+        <w:rPr>
+          <w:i/>
+        </w:rPr>
+        <w:t>undefined, rumour, and non-rumour</w:t>
+      </w:r>
+      <w:r>
+        <w:rPr>
+          <w:i/>
+        </w:rPr>
+        <w:t xml:space="preserve"> – </w:t>
+      </w:r>
+      <w:r>
+        <w:t>undefined is a precautionary measure for instances which may have thrown an error during classification</w:t>
+      </w:r>
+      <w:r>
+        <w:t>.</w:t>
+      </w:r>
+      <w:r>
+        <w:t xml:space="preserve"> </w:t>
+      </w:r>
+    </w:p>
+    <w:p>
+      <w:pPr>
+        <w:ind w:left="1440"/>
+      </w:pPr>
+    </w:p>
+    <w:p>
+      <w:pPr>
+        <w:ind w:left="1440"/>
+      </w:pPr>
+      <w:r>
+        <w:t xml:space="preserve">For the fields used, for </w:t>
+      </w:r>
+      <w:proofErr w:type="spellStart"/>
+      <w:r>
+        <w:rPr>
+          <w:i/>
+        </w:rPr>
+        <w:t>classification_code</w:t>
+      </w:r>
+      <w:proofErr w:type="spellEnd"/>
+      <w:r>
+        <w:rPr>
+          <w:i/>
+        </w:rPr>
+        <w:t xml:space="preserve"> </w:t>
+      </w:r>
+      <w:r>
+        <w:t xml:space="preserve">it is a field with a range of 3 characters as this is all the is required, </w:t>
+      </w:r>
+      <w:proofErr w:type="spellStart"/>
+      <w:r>
+        <w:rPr>
+          <w:i/>
+        </w:rPr>
+        <w:t>classification_value</w:t>
+      </w:r>
+      <w:proofErr w:type="spellEnd"/>
+      <w:r>
+        <w:rPr>
+          <w:i/>
+        </w:rPr>
+        <w:t xml:space="preserve"> </w:t>
+      </w:r>
+      <w:r>
+        <w:t xml:space="preserve">on the other hand has a range of 11 characters, which is one more than the largest character size of </w:t>
+      </w:r>
+      <w:r>
+        <w:rPr>
+          <w:i/>
+        </w:rPr>
+        <w:t>non-rumour</w:t>
+      </w:r>
+      <w:r>
+        <w:t xml:space="preserve"> and a constraint has been placed for the uniqueness of </w:t>
+      </w:r>
+      <w:proofErr w:type="spellStart"/>
+      <w:r>
+        <w:rPr>
+          <w:i/>
+        </w:rPr>
+        <w:t>classification_code</w:t>
+      </w:r>
+      <w:proofErr w:type="spellEnd"/>
+      <w:r>
+        <w:rPr>
+          <w:i/>
+        </w:rPr>
+        <w:t xml:space="preserve"> and </w:t>
+      </w:r>
+      <w:proofErr w:type="spellStart"/>
+      <w:r>
+        <w:rPr>
+          <w:i/>
+        </w:rPr>
+        <w:t>classification_value</w:t>
+      </w:r>
+      <w:proofErr w:type="spellEnd"/>
+      <w:r>
+        <w:t>, in order to ensure that there is only one entry for each classification type.</w:t>
+      </w:r>
+    </w:p>
+    <w:p>
+      <w:pPr>
+        <w:ind w:left="1440"/>
+      </w:pPr>
+    </w:p>
+    <w:p>
+      <w:pPr>
+        <w:ind w:left="1440"/>
+      </w:pPr>
+      <w:r>
+        <w:t xml:space="preserve">Code 2 </w:t>
+      </w:r>
+      <w:r>
+        <w:t xml:space="preserve">illustrates the code executed to create the </w:t>
+      </w:r>
+      <w:r>
+        <w:rPr>
+          <w:i/>
+        </w:rPr>
+        <w:t>tweets</w:t>
+      </w:r>
+      <w:r>
+        <w:t xml:space="preserve"> table</w:t>
+      </w:r>
+      <w:r>
+        <w:t xml:space="preserve">, which is where individual Tweets will be inserted, </w:t>
+      </w:r>
+      <w:proofErr w:type="spellStart"/>
+      <w:r>
+        <w:rPr>
+          <w:i/>
+        </w:rPr>
+        <w:t>original_tweet_text</w:t>
+      </w:r>
+      <w:proofErr w:type="spellEnd"/>
+      <w:r>
+        <w:rPr>
+          <w:i/>
+        </w:rPr>
+        <w:t xml:space="preserve"> </w:t>
+      </w:r>
+      <w:r>
+        <w:t xml:space="preserve">is the original content of the Tweet without any processing done, and the </w:t>
+      </w:r>
+      <w:proofErr w:type="spellStart"/>
+      <w:r>
+        <w:rPr>
+          <w:i/>
+        </w:rPr>
+        <w:t>processed_tweet_text</w:t>
+      </w:r>
+      <w:proofErr w:type="spellEnd"/>
+      <w:r>
+        <w:t xml:space="preserve"> is the text which went through the classification process and had processing applied, both of which have a field type of VARCHAR(300) which means they can only store 300 characters, and as the maximum size of a Tweet is 240 characters, this is enough space for them to be stored.</w:t>
+      </w:r>
+      <w:r>
+        <w:t xml:space="preserve"> From the code it </w:t>
+      </w:r>
+      <w:r>
+        <w:lastRenderedPageBreak/>
+        <w:t xml:space="preserve">indicates that there is a foreign key for </w:t>
+      </w:r>
+      <w:proofErr w:type="spellStart"/>
+      <w:r>
+        <w:rPr>
+          <w:i/>
+        </w:rPr>
+        <w:t>classification_id</w:t>
+      </w:r>
+      <w:proofErr w:type="spellEnd"/>
+      <w:r>
+        <w:t xml:space="preserve"> to </w:t>
+      </w:r>
+      <w:r>
+        <w:rPr>
+          <w:i/>
+        </w:rPr>
+        <w:t>classification_types.id</w:t>
+      </w:r>
+      <w:r>
+        <w:t xml:space="preserve"> which also iterates what is indicated in the ER diagram on figure 4.</w:t>
+      </w:r>
+      <w:r>
+        <w:t xml:space="preserve"> As each </w:t>
+      </w:r>
+      <w:r>
+        <w:rPr>
+          <w:i/>
+        </w:rPr>
+        <w:t>tweet</w:t>
+      </w:r>
+      <w:r>
+        <w:t xml:space="preserve"> </w:t>
+      </w:r>
+      <w:r>
+        <w:t xml:space="preserve">only gets assigned one classification the </w:t>
+      </w:r>
+      <w:proofErr w:type="spellStart"/>
+      <w:r>
+        <w:rPr>
+          <w:i/>
+        </w:rPr>
+        <w:t>tweet_id</w:t>
+      </w:r>
+      <w:proofErr w:type="spellEnd"/>
+      <w:r>
+        <w:t xml:space="preserve"> is unique in order to ensure that the same Tweet does not get processed more than once which is part of the data validation that is performed at the database level.</w:t>
+      </w:r>
+    </w:p>
+    <w:p>
+      <w:pPr>
+        <w:ind w:left="1440"/>
+      </w:pPr>
+    </w:p>
+    <w:p>
+      <w:pPr>
+        <w:ind w:left="1440"/>
+      </w:pPr>
+      <w:r>
+        <w:t xml:space="preserve">For the table </w:t>
+      </w:r>
+      <w:r>
+        <w:rPr>
+          <w:i/>
+        </w:rPr>
+        <w:t>users</w:t>
+      </w:r>
+      <w:r>
+        <w:t xml:space="preserve"> the creation is illustrated in code 3, and will store the </w:t>
+      </w:r>
+      <w:r>
+        <w:rPr>
+          <w:i/>
+        </w:rPr>
+        <w:t>username</w:t>
+      </w:r>
+      <w:r>
+        <w:t xml:space="preserve"> which is the screenname that the User of Twitter is known as, with a character limit of 30 set, while the combination of </w:t>
+      </w:r>
+      <w:proofErr w:type="spellStart"/>
+      <w:r>
+        <w:rPr>
+          <w:i/>
+        </w:rPr>
+        <w:t>twitter_id</w:t>
+      </w:r>
+      <w:proofErr w:type="spellEnd"/>
+      <w:r>
+        <w:rPr>
+          <w:i/>
+        </w:rPr>
+        <w:t xml:space="preserve"> </w:t>
+      </w:r>
+      <w:r>
+        <w:t xml:space="preserve">and </w:t>
+      </w:r>
+      <w:r>
+        <w:rPr>
+          <w:i/>
+        </w:rPr>
+        <w:t>username</w:t>
+      </w:r>
+      <w:r>
+        <w:t xml:space="preserve"> requires uniqueness to ensure that a particular users Tweets can be traced, as two users could have the same screen name, but two users will not have the same </w:t>
+      </w:r>
+      <w:proofErr w:type="spellStart"/>
+      <w:r>
+        <w:rPr>
+          <w:i/>
+        </w:rPr>
+        <w:t>twitter_id</w:t>
+      </w:r>
+      <w:proofErr w:type="spellEnd"/>
+      <w:r>
+        <w:rPr>
+          <w:i/>
+        </w:rPr>
+        <w:t xml:space="preserve"> and username</w:t>
+      </w:r>
+      <w:r>
+        <w:t>.</w:t>
+      </w:r>
+    </w:p>
+    <w:p>
+      <w:pPr>
+        <w:ind w:left="1440"/>
+      </w:pPr>
+    </w:p>
+    <w:p>
+      <w:pPr>
+        <w:ind w:left="1440"/>
+      </w:pPr>
+      <w:r>
+        <w:t xml:space="preserve">The </w:t>
+      </w:r>
+      <w:r>
+        <w:rPr>
+          <w:i/>
+        </w:rPr>
+        <w:t xml:space="preserve">users </w:t>
+      </w:r>
+      <w:r>
+        <w:t xml:space="preserve">table is related to an individual Tweet through the </w:t>
+      </w:r>
+      <w:proofErr w:type="spellStart"/>
+      <w:r>
+        <w:rPr>
+          <w:i/>
+        </w:rPr>
+        <w:t>users_tweet_classifications</w:t>
+      </w:r>
+      <w:proofErr w:type="spellEnd"/>
+      <w:r>
+        <w:t xml:space="preserve"> table represented in code 4 which has foreign keys to link the </w:t>
+      </w:r>
+      <w:proofErr w:type="spellStart"/>
+      <w:r>
+        <w:rPr>
+          <w:i/>
+        </w:rPr>
+        <w:t>user_id</w:t>
+      </w:r>
+      <w:proofErr w:type="spellEnd"/>
+      <w:r>
+        <w:rPr>
+          <w:i/>
+        </w:rPr>
+        <w:softHyphen/>
+        <w:t xml:space="preserve"> </w:t>
+      </w:r>
+      <w:r>
+        <w:t xml:space="preserve">to the </w:t>
+      </w:r>
+      <w:r>
+        <w:rPr>
+          <w:i/>
+        </w:rPr>
+        <w:t>users.id</w:t>
+      </w:r>
+      <w:r>
+        <w:t xml:space="preserve"> field and the </w:t>
+      </w:r>
+      <w:proofErr w:type="spellStart"/>
+      <w:r>
+        <w:rPr>
+          <w:i/>
+        </w:rPr>
+        <w:t>tweet_id</w:t>
+      </w:r>
+      <w:proofErr w:type="spellEnd"/>
+      <w:r>
+        <w:t xml:space="preserve"> to the </w:t>
+      </w:r>
+      <w:r>
+        <w:rPr>
+          <w:i/>
+        </w:rPr>
+        <w:t>tweets.id</w:t>
+      </w:r>
+      <w:r>
+        <w:t xml:space="preserve"> while the constraint is set to ensure that </w:t>
+      </w:r>
+      <w:proofErr w:type="spellStart"/>
+      <w:r>
+        <w:rPr>
+          <w:i/>
+        </w:rPr>
+        <w:t>user_id</w:t>
+      </w:r>
+      <w:proofErr w:type="spellEnd"/>
+      <w:r>
+        <w:rPr>
+          <w:i/>
+        </w:rPr>
+        <w:t xml:space="preserve"> </w:t>
+      </w:r>
+      <w:r>
+        <w:t xml:space="preserve">and </w:t>
+      </w:r>
+      <w:proofErr w:type="spellStart"/>
+      <w:r>
+        <w:rPr>
+          <w:i/>
+        </w:rPr>
+        <w:t>tweet_id</w:t>
+      </w:r>
+      <w:proofErr w:type="spellEnd"/>
+      <w:r>
+        <w:t xml:space="preserve"> is only stored once.</w:t>
+      </w:r>
+      <w:r>
+        <w:t xml:space="preserve"> </w:t>
+      </w:r>
+    </w:p>
+    <w:p>
+      <w:pPr>
+        <w:ind w:left="1440"/>
+      </w:pPr>
+    </w:p>
+    <w:p>
+      <w:pPr>
+        <w:ind w:left="1440"/>
+      </w:pPr>
+      <w:r>
+        <w:t xml:space="preserve">Code 5 is the code representing the creation of the </w:t>
+      </w:r>
+      <w:r>
+        <w:rPr>
+          <w:i/>
+        </w:rPr>
+        <w:t>hashtags</w:t>
+      </w:r>
+      <w:r>
+        <w:t xml:space="preserve"> table, which has a particular </w:t>
+      </w:r>
+      <w:proofErr w:type="spellStart"/>
+      <w:r>
+        <w:rPr>
+          <w:i/>
+        </w:rPr>
+        <w:t>hashtag_value</w:t>
+      </w:r>
+      <w:proofErr w:type="spellEnd"/>
+      <w:r>
+        <w:t xml:space="preserve"> which needs to be unique, as a hashtag on Twitter is a unique identifier it works well, similarly to </w:t>
+      </w:r>
+      <w:r>
+        <w:rPr>
+          <w:i/>
+        </w:rPr>
+        <w:t>users</w:t>
+      </w:r>
+      <w:r>
+        <w:t xml:space="preserve"> it has a field range of 30 characters</w:t>
+      </w:r>
+      <w:r>
+        <w:t xml:space="preserve">, and again similarly it has a table </w:t>
+      </w:r>
+      <w:proofErr w:type="spellStart"/>
+      <w:r>
+        <w:rPr>
+          <w:i/>
+        </w:rPr>
+        <w:t>hashtag_tweet_classifications</w:t>
+      </w:r>
+      <w:proofErr w:type="spellEnd"/>
+      <w:r>
+        <w:rPr>
+          <w:i/>
+        </w:rPr>
+        <w:t xml:space="preserve"> provided in code 6</w:t>
+      </w:r>
+      <w:r>
+        <w:rPr>
+          <w:i/>
+        </w:rPr>
+        <w:t xml:space="preserve"> </w:t>
+      </w:r>
+      <w:r>
+        <w:t xml:space="preserve">to relate a particular </w:t>
+      </w:r>
+      <w:r>
+        <w:rPr>
+          <w:i/>
+        </w:rPr>
+        <w:t xml:space="preserve">hashtag </w:t>
+      </w:r>
+      <w:r>
+        <w:t xml:space="preserve">to a particular </w:t>
+      </w:r>
+      <w:r>
+        <w:rPr>
+          <w:i/>
+        </w:rPr>
+        <w:t xml:space="preserve">tweet </w:t>
+      </w:r>
+      <w:r>
+        <w:t xml:space="preserve">where the combination of </w:t>
+      </w:r>
+      <w:proofErr w:type="spellStart"/>
+      <w:r>
+        <w:rPr>
+          <w:i/>
+        </w:rPr>
+        <w:t>hashtag</w:t>
+      </w:r>
+      <w:r>
+        <w:rPr>
+          <w:i/>
+        </w:rPr>
+        <w:softHyphen/>
+        <w:t>_id</w:t>
+      </w:r>
+      <w:proofErr w:type="spellEnd"/>
+      <w:r>
+        <w:rPr>
+          <w:i/>
+        </w:rPr>
+        <w:t xml:space="preserve"> and </w:t>
+      </w:r>
+      <w:proofErr w:type="spellStart"/>
+      <w:r>
+        <w:rPr>
+          <w:i/>
+        </w:rPr>
+        <w:t>tweet_id</w:t>
+      </w:r>
+      <w:proofErr w:type="spellEnd"/>
+      <w:r>
+        <w:t xml:space="preserve"> requires uniqueness</w:t>
+      </w:r>
+      <w:r>
+        <w:t xml:space="preserve"> with foreign keys to relate the </w:t>
+      </w:r>
+      <w:r>
+        <w:rPr>
+          <w:i/>
+        </w:rPr>
+        <w:t xml:space="preserve">hashtag </w:t>
+      </w:r>
+      <w:r>
+        <w:t xml:space="preserve">to a </w:t>
+      </w:r>
+      <w:r>
+        <w:rPr>
+          <w:i/>
+        </w:rPr>
+        <w:t>tweet</w:t>
+      </w:r>
+      <w:r>
+        <w:t xml:space="preserve"> through </w:t>
+      </w:r>
+      <w:r>
+        <w:rPr>
+          <w:i/>
+        </w:rPr>
+        <w:t xml:space="preserve">hashtags.id to </w:t>
+      </w:r>
+      <w:proofErr w:type="spellStart"/>
+      <w:r>
+        <w:rPr>
+          <w:i/>
+        </w:rPr>
+        <w:t>hashtag_tweet_classifications.hashtag_id</w:t>
+      </w:r>
+      <w:proofErr w:type="spellEnd"/>
+      <w:r>
+        <w:rPr>
+          <w:i/>
+        </w:rPr>
+        <w:t xml:space="preserve"> </w:t>
+      </w:r>
+      <w:r>
+        <w:t xml:space="preserve">and </w:t>
+      </w:r>
+      <w:r>
+        <w:t xml:space="preserve">then to relate to individual tweets through the </w:t>
+      </w:r>
+      <w:proofErr w:type="spellStart"/>
+      <w:r>
+        <w:rPr>
+          <w:i/>
+        </w:rPr>
+        <w:t>hashtag_tweet_classifications.tweet_id</w:t>
+      </w:r>
+      <w:proofErr w:type="spellEnd"/>
+      <w:r>
+        <w:rPr>
+          <w:i/>
+        </w:rPr>
+        <w:t xml:space="preserve"> </w:t>
+      </w:r>
+      <w:r>
+        <w:t xml:space="preserve">to the </w:t>
+      </w:r>
+      <w:r>
+        <w:rPr>
+          <w:i/>
+        </w:rPr>
+        <w:t>tweets.id</w:t>
+      </w:r>
+      <w:r>
+        <w:rPr>
+          <w:i/>
+        </w:rPr>
+        <w:t xml:space="preserve"> </w:t>
+      </w:r>
+      <w:r>
+        <w:t>relation</w:t>
+      </w:r>
+      <w:r>
+        <w:t xml:space="preserve">. </w:t>
+      </w:r>
+    </w:p>
+    <w:p>
+      <w:pPr>
+        <w:ind w:left="720"/>
+      </w:pPr>
+    </w:p>
+    <w:p>
+      <w:pPr>
+        <w:pStyle w:val="Heading2"/>
+        <w:numPr>
+          <w:ilvl w:val="1"/>
+          <w:numId w:val="2"/>
+        </w:numPr>
+        <w:ind w:left="1080"/>
+      </w:pPr>
+      <w:bookmarkStart w:id="19" w:name="_Toc511054515"/>
+      <w:r>
+        <w:t>User Interaction Design</w:t>
+      </w:r>
+      <w:bookmarkEnd w:id="19"/>
+    </w:p>
+    <w:p/>
+    <w:p>
+      <w:pPr>
+        <w:ind w:left="1080"/>
+      </w:pPr>
+      <w:r>
+        <w:t xml:space="preserve">This section will provide the information about how users will interact with the system through the </w:t>
+      </w:r>
+      <w:r>
+        <w:t>use of an Information Flow Diagram, which shows the exchange of information between system components (</w:t>
+      </w:r>
+      <w:proofErr w:type="spellStart"/>
+      <w:r>
+        <w:t>Fakhroutdinov</w:t>
+      </w:r>
+      <w:proofErr w:type="spellEnd"/>
+      <w:r>
+        <w:t xml:space="preserve"> K, 2018) which gives an indication of how the system </w:t>
+      </w:r>
+      <w:r>
+        <w:t>will pass</w:t>
+      </w:r>
+      <w:r>
+        <w:t xml:space="preserve"> information from one entity to another</w:t>
+      </w:r>
+      <w:r>
+        <w:t xml:space="preserve"> at a high level</w:t>
+      </w:r>
+      <w:r>
+        <w:t>, another method used to show the user interaction which is included in this section is the use of Use Case Diagrams</w:t>
+      </w:r>
+      <w:r>
+        <w:t xml:space="preserve">, which </w:t>
+      </w:r>
+      <w:r>
+        <w:t>provide an overview of the requirements of a system</w:t>
+      </w:r>
+      <w:r>
+        <w:t xml:space="preserve"> </w:t>
+      </w:r>
+      <w:bookmarkStart w:id="20" w:name="_GoBack"/>
+      <w:bookmarkEnd w:id="20"/>
+      <w:r>
+        <w:t>(</w:t>
+      </w:r>
+      <w:r>
+        <w:t xml:space="preserve">UML 2 Use Case </w:t>
+      </w:r>
+      <w:r>
+        <w:t>Diagrams: An Agile Introduction,</w:t>
+      </w:r>
+      <w:r>
+        <w:t xml:space="preserve"> 2018</w:t>
+      </w:r>
+      <w:r>
+        <w:t>)</w:t>
+      </w:r>
+      <w:r>
+        <w:t xml:space="preserve">. </w:t>
+      </w:r>
+    </w:p>
+    <w:p>
+      <w:pPr>
+        <w:ind w:left="1800"/>
+      </w:pPr>
+    </w:p>
+    <w:p>
+      <w:pPr>
+        <w:pStyle w:val="Heading3"/>
+        <w:numPr>
+          <w:ilvl w:val="2"/>
+          <w:numId w:val="2"/>
+        </w:numPr>
+        <w:ind w:left="1440"/>
+      </w:pPr>
+      <w:r>
+        <w:t>Information Flow Diagram</w:t>
+      </w:r>
+    </w:p>
+    <w:p/>
+    <w:p>
+      <w:pPr>
+        <w:keepNext/>
+        <w:ind w:left="1440"/>
+      </w:pPr>
+      <w:r>
+        <w:drawing>
+          <wp:inline distT="0" distB="0" distL="0" distR="0" wp14:anchorId="4C1E6071" wp14:editId="06A32405">
+            <wp:extent cx="5217151" cy="2381136"/>
+            <wp:effectExtent l="0" t="0" r="3175" b="0"/>
+            <wp:docPr id="28" name="Picture 28"/>
+            <wp:cNvGraphicFramePr>
+              <a:graphicFrameLocks xmlns:a="http://schemas.openxmlformats.org/drawingml/2006/main" noChangeAspect="1"/>
+            </wp:cNvGraphicFramePr>
+            <a:graphic xmlns:a="http://schemas.openxmlformats.org/drawingml/2006/main">
+              <a:graphicData uri="http://schemas.openxmlformats.org/drawingml/2006/picture">
+                <pic:pic xmlns:pic="http://schemas.openxmlformats.org/drawingml/2006/picture">
+                  <pic:nvPicPr>
+                    <pic:cNvPr id="1" name=""/>
+                    <pic:cNvPicPr/>
+                  </pic:nvPicPr>
+                  <pic:blipFill>
+                    <a:blip r:embed="rId18"/>
+                    <a:stretch>
+                      <a:fillRect/>
+                    </a:stretch>
+                  </pic:blipFill>
+                  <pic:spPr>
+                    <a:xfrm>
+                      <a:off x="0" y="0"/>
+                      <a:ext cx="5228150" cy="2386156"/>
+                    </a:xfrm>
+                    <a:prstGeom prst="rect">
+                      <a:avLst/>
+                    </a:prstGeom>
+                  </pic:spPr>
+                </pic:pic>
+              </a:graphicData>
+            </a:graphic>
+          </wp:inline>
+        </w:drawing>
+      </w:r>
+    </w:p>
+    <w:p>
+      <w:pPr>
+        <w:pStyle w:val="Caption"/>
+        <w:jc w:val="center"/>
+      </w:pPr>
+      <w:r>
+        <w:t xml:space="preserve">Figure </w:t>
+      </w:r>
+      <w:r>
+        <w:fldChar w:fldCharType="begin"/>
+      </w:r>
+      <w:r>
+        <w:instrText xml:space="preserve"> SEQ Figure \* ARABIC </w:instrText>
+      </w:r>
+      <w:r>
+        <w:fldChar w:fldCharType="separate"/>
+      </w:r>
+      <w:r>
+        <w:rPr>
+          <w:noProof/>
+        </w:rPr>
+        <w:t>5</w:t>
+      </w:r>
+      <w:r>
+        <w:fldChar w:fldCharType="end"/>
+      </w:r>
+      <w:r>
+        <w:t xml:space="preserve"> High-level Information Flow Diagram</w:t>
+      </w:r>
+    </w:p>
+    <w:p>
+      <w:pPr>
+        <w:ind w:left="1440"/>
+      </w:pPr>
+      <w:r>
+        <w:lastRenderedPageBreak/>
+        <w:t>Illustrated in figure 5 is the high-level information flow diagram for the project, where it shows</w:t>
+      </w:r>
+      <w:r>
+        <w:t xml:space="preserve"> the flow of data from the external service </w:t>
+      </w:r>
+      <w:r>
+        <w:rPr>
+          <w:i/>
+        </w:rPr>
+        <w:t>Twitter</w:t>
+      </w:r>
+      <w:r>
+        <w:t xml:space="preserve"> right down to the </w:t>
+      </w:r>
+      <w:r>
+        <w:rPr>
+          <w:i/>
+        </w:rPr>
+        <w:t>Database</w:t>
+      </w:r>
+      <w:r>
+        <w:rPr>
+          <w:i/>
+        </w:rPr>
+        <w:t xml:space="preserve"> – </w:t>
+      </w:r>
+      <w:r>
+        <w:t>and how the information is retrieved through data requests from the user</w:t>
+      </w:r>
+      <w:r>
+        <w:t>.</w:t>
+      </w:r>
+      <w:r>
+        <w:t xml:space="preserve"> Starting at </w:t>
+      </w:r>
+      <w:r>
+        <w:rPr>
+          <w:i/>
+        </w:rPr>
+        <w:t>Twitter</w:t>
+      </w:r>
+      <w:r>
+        <w:t xml:space="preserve">, the </w:t>
+      </w:r>
+      <w:r>
+        <w:rPr>
+          <w:i/>
+        </w:rPr>
+        <w:t>Stream</w:t>
+      </w:r>
+      <w:r>
+        <w:t xml:space="preserve"> retrieves an individual </w:t>
+      </w:r>
+      <w:r>
+        <w:rPr>
+          <w:i/>
+        </w:rPr>
+        <w:t xml:space="preserve">Tweet </w:t>
+      </w:r>
+      <w:r>
+        <w:t xml:space="preserve">object which is then transferred on to the </w:t>
+      </w:r>
+      <w:r>
+        <w:rPr>
+          <w:i/>
+        </w:rPr>
+        <w:t>Message Queue</w:t>
+      </w:r>
+      <w:r>
+        <w:t xml:space="preserve"> – a </w:t>
+      </w:r>
+      <w:r>
+        <w:rPr>
+          <w:i/>
+        </w:rPr>
+        <w:t>Message Reader</w:t>
+      </w:r>
+      <w:r>
+        <w:t xml:space="preserve"> fetches the </w:t>
+      </w:r>
+      <w:r>
+        <w:rPr>
+          <w:i/>
+        </w:rPr>
+        <w:t>Tweet</w:t>
+      </w:r>
+      <w:r>
+        <w:t xml:space="preserve"> from this queue and dispatches the object to a </w:t>
+      </w:r>
+      <w:r>
+        <w:rPr>
+          <w:i/>
+        </w:rPr>
+        <w:t>Processor</w:t>
+      </w:r>
+      <w:r>
+        <w:t xml:space="preserve"> which transforms the original </w:t>
+      </w:r>
+      <w:r>
+        <w:rPr>
+          <w:i/>
+        </w:rPr>
+        <w:t>Tweet</w:t>
+      </w:r>
+      <w:r>
+        <w:t xml:space="preserve"> object in to a </w:t>
+      </w:r>
+      <w:r>
+        <w:rPr>
+          <w:i/>
+        </w:rPr>
+        <w:t>Process Tweet</w:t>
+      </w:r>
+      <w:r>
+        <w:t xml:space="preserve"> object which is then dispatched over to the </w:t>
+      </w:r>
+      <w:r>
+        <w:rPr>
+          <w:i/>
+        </w:rPr>
+        <w:t>Classifier</w:t>
+      </w:r>
+      <w:r>
+        <w:t xml:space="preserve"> which performs the classification task and creates a </w:t>
+      </w:r>
+      <w:r>
+        <w:rPr>
+          <w:i/>
+        </w:rPr>
+        <w:t>Classified Tweet</w:t>
+      </w:r>
+      <w:r>
+        <w:t xml:space="preserve"> object</w:t>
+      </w:r>
+      <w:r>
+        <w:t xml:space="preserve"> </w:t>
+      </w:r>
+      <w:r>
+        <w:t xml:space="preserve">which is then stored in the </w:t>
+      </w:r>
+      <w:r>
+        <w:rPr>
+          <w:i/>
+        </w:rPr>
+        <w:t>Database</w:t>
+      </w:r>
+      <w:r>
+        <w:t>.</w:t>
+      </w:r>
+      <w:r>
+        <w:t xml:space="preserve"> As referred to previously, this is the offline part which continuously works through incoming Tweets from Twitter, while on the left, the </w:t>
+      </w:r>
+      <w:r>
+        <w:rPr>
+          <w:i/>
+        </w:rPr>
+        <w:t>User</w:t>
+      </w:r>
+      <w:r>
+        <w:t xml:space="preserve"> makes requests to the website by navigating/searching sections which then makes a request call to the </w:t>
+      </w:r>
+      <w:r>
+        <w:rPr>
+          <w:i/>
+        </w:rPr>
+        <w:t>API</w:t>
+      </w:r>
+      <w:r>
+        <w:t xml:space="preserve"> which handles the request and fetches the data from the </w:t>
+      </w:r>
+      <w:r>
+        <w:rPr>
+          <w:i/>
+        </w:rPr>
+        <w:t>Database</w:t>
+      </w:r>
+      <w:r>
+        <w:t xml:space="preserve">. </w:t>
+      </w:r>
+    </w:p>
+    <w:p>
+      <w:pPr>
+        <w:ind w:left="2160"/>
+      </w:pPr>
+    </w:p>
+    <w:p>
+      <w:pPr>
+        <w:pStyle w:val="Heading3"/>
+        <w:numPr>
+          <w:ilvl w:val="2"/>
+          <w:numId w:val="2"/>
+        </w:numPr>
+        <w:ind w:left="1440"/>
+      </w:pPr>
+      <w:r>
+        <w:t>Use Case Diagram</w:t>
+      </w:r>
+      <w:r>
+        <w:t>s</w:t>
+      </w:r>
+    </w:p>
+    <w:p/>
+    <w:p>
+      <w:pPr>
+        <w:ind w:left="1440"/>
+      </w:pPr>
+    </w:p>
+    <w:p/>
+    <w:p/>
+    <w:p/>
+    <w:p/>
+    <w:p/>
+    <w:p>
+      <w:pPr>
+        <w:jc w:val="center"/>
+      </w:pPr>
+    </w:p>
+    <w:p>
+      <w:pPr>
+        <w:ind w:left="1440"/>
+      </w:pPr>
+    </w:p>
+    <w:p>
+      <w:pPr>
+        <w:ind w:left="1440"/>
+      </w:pPr>
+    </w:p>
+    <w:p>
+      <w:pPr>
+        <w:ind w:left="1440"/>
+      </w:pPr>
+    </w:p>
+    <w:p>
+      <w:pPr>
         <w:ind w:left="1440"/>
       </w:pPr>
     </w:p>
@@ -6946,6 +9597,8 @@
       </w:r>
     </w:p>
     <w:p/>
+    <w:p/>
+    <w:p/>
     <w:p>
       <w:r>
         <w:tab/>
@@ -6964,25 +9617,7 @@
     <w:p/>
     <w:p/>
     <w:p/>
-    <w:p/>
-    <w:p/>
-    <w:p/>
-    <w:p>
-      <w:pPr>
-        <w:ind w:left="1440"/>
-      </w:pPr>
-    </w:p>
-    <w:p/>
-    <w:p/>
-    <w:p>
-      <w:r>
-        <w:tab/>
-      </w:r>
-    </w:p>
-    <w:p>
-      <w:pPr>
-        <w:jc w:val="left"/>
-      </w:pPr>
+    <w:p>
       <w:r>
         <w:br w:type="page"/>
       </w:r>
@@ -6991,7 +9626,7 @@
       <w:pPr>
         <w:pStyle w:val="Heading1"/>
       </w:pPr>
-      <w:bookmarkStart w:id="16" w:name="_Toc511035523"/>
+      <w:bookmarkStart w:id="21" w:name="_Toc511054516"/>
       <w:r>
         <w:lastRenderedPageBreak/>
         <w:t>Bibliography</w:t>
@@ -6999,7 +9634,7 @@
       <w:r>
         <w:t>:</w:t>
       </w:r>
-      <w:bookmarkEnd w:id="16"/>
+      <w:bookmarkEnd w:id="21"/>
     </w:p>
     <w:p/>
     <w:p>
@@ -7010,7 +9645,15 @@
     <w:p/>
     <w:p>
       <w:r>
-        <w:t>Apache Tomcat Project. 2018. Apache Tomcat® - Welcome!. [ONLINE] Available at: http://tomcat.apache.org/. [Accessed 07 April 2018].</w:t>
+        <w:t xml:space="preserve">Apache Tomcat Project. 2018. Apache Tomcat® - </w:t>
+      </w:r>
+      <w:proofErr w:type="gramStart"/>
+      <w:r>
+        <w:t>Welcome!.</w:t>
+      </w:r>
+      <w:proofErr w:type="gramEnd"/>
+      <w:r>
+        <w:t xml:space="preserve"> [ONLINE] Available at: http://tomcat.apache.org/. [Accessed 07 April 2018].</w:t>
       </w:r>
     </w:p>
     <w:p/>
@@ -7022,13 +9665,29 @@
     <w:p/>
     <w:p>
       <w:r>
-        <w:t>Ben Shneiderman. 1997. Designing the User Interface: Strategies for Effective Human-Computer Interaction (3rd ed.). Addison-Wesley Longman Publishing Co., Inc., Boston, MA, USA.</w:t>
-      </w:r>
-    </w:p>
-    <w:p/>
-    <w:p>
-      <w:r>
-        <w:t>Bloomberg.com. 2018. Fake News, Trump and the Pressure on Facebook: QuickTake Q&amp;A - Bloomberg. [ONLINE] Available at: https://www.bloomberg.com/news/articles/2016-11-25/fake-news-trump-and-the-pressure-on-facebook-quicktake-q-a. [Accessed 07 April 2018].</w:t>
+        <w:t xml:space="preserve">Ben </w:t>
+      </w:r>
+      <w:proofErr w:type="spellStart"/>
+      <w:r>
+        <w:t>Shneiderman</w:t>
+      </w:r>
+      <w:proofErr w:type="spellEnd"/>
+      <w:r>
+        <w:t>. 1997. Designing the User Interface: Strategies for Effective Human-Computer Interaction (3rd ed.). Addison-Wesley Longman Publishing Co., Inc., Boston, MA, USA.</w:t>
+      </w:r>
+    </w:p>
+    <w:p/>
+    <w:p>
+      <w:r>
+        <w:t xml:space="preserve">Bloomberg.com. 2018. Fake News, Trump and the Pressure on Facebook: </w:t>
+      </w:r>
+      <w:proofErr w:type="spellStart"/>
+      <w:r>
+        <w:t>QuickTake</w:t>
+      </w:r>
+      <w:proofErr w:type="spellEnd"/>
+      <w:r>
+        <w:t xml:space="preserve"> Q&amp;A - Bloomberg. [ONLINE] Available at: https://www.bloomberg.com/news/articles/2016-11-25/fake-news-trump-and-the-pressure-on-facebook-quicktake-q-a. [Accessed 07 April 2018].</w:t>
       </w:r>
     </w:p>
     <w:p/>
@@ -7039,6 +9698,17 @@
     </w:p>
     <w:p/>
     <w:p>
+      <w:proofErr w:type="spellStart"/>
+      <w:r>
+        <w:t>Checkmarx</w:t>
+      </w:r>
+      <w:proofErr w:type="spellEnd"/>
+      <w:r>
+        <w:t>. 2018. The Importance of Database Security and Integrity. [ONLINE] Available at: https://www.checkmarx.com/2016/06/24/20160624the-importance-of-database-security-and-integrity/. [Accessed 09 April 2018].</w:t>
+      </w:r>
+    </w:p>
+    <w:p/>
+    <w:p>
       <w:r>
         <w:t xml:space="preserve"> D</w:t>
       </w:r>
@@ -7046,7 +9716,51 @@
     <w:p/>
     <w:p>
       <w:r>
-        <w:t>Docker. 2018. What is a Container | Docker. [ONLINE] Available at: https://www.docker.com/what-container. [Accessed 07 April 2018].</w:t>
+        <w:t xml:space="preserve">Database Trends and Applications. 2018. Bad Database Standards Can Cause Performance Problems - Database Trends and </w:t>
+      </w:r>
+      <w:proofErr w:type="gramStart"/>
+      <w:r>
+        <w:t>Applications .</w:t>
+      </w:r>
+      <w:proofErr w:type="gramEnd"/>
+      <w:r>
+        <w:t xml:space="preserve"> [ONLINE] Available at: http://www.dbta.com/Columns/DBA-Corner/Bad-Database-Standards-Can-Cause-Performance-Problems-91192.aspx. [Accessed 09 April 2018].</w:t>
+      </w:r>
+    </w:p>
+    <w:p/>
+    <w:p>
+      <w:proofErr w:type="spellStart"/>
+      <w:r>
+        <w:t>DigitalOcean</w:t>
+      </w:r>
+      <w:proofErr w:type="spellEnd"/>
+      <w:r>
+        <w:t xml:space="preserve">. 2018. How </w:t>
+      </w:r>
+      <w:proofErr w:type="gramStart"/>
+      <w:r>
+        <w:t>To</w:t>
+      </w:r>
+      <w:proofErr w:type="gramEnd"/>
+      <w:r>
+        <w:t xml:space="preserve"> Create a New User and Grant Permissions in MySQL | </w:t>
+      </w:r>
+      <w:proofErr w:type="spellStart"/>
+      <w:r>
+        <w:t>DigitalOcean</w:t>
+      </w:r>
+      <w:proofErr w:type="spellEnd"/>
+      <w:r>
+        <w:t>. [ONLINE] Available at: https://www.digitalocean.com/community/tutorials/how-to-create-a-new-user-and-grant-permissions-in-mysql. [Accessed 09 April 2018].</w:t>
+      </w:r>
+    </w:p>
+    <w:p/>
+    <w:p>
+      <w:r>
+        <w:t>Docker. 2018. What is a Container | Docker. [ONLINE] Available at: https://www.docker.com/what-cont</w:t>
+      </w:r>
+      <w:r>
+        <w:t>ainer. [Accessed 07 April 2018].</w:t>
       </w:r>
     </w:p>
     <w:p/>
@@ -7058,13 +9772,37 @@
     <w:p/>
     <w:p>
       <w:r>
-        <w:t>Experience UX. 2018. What is wireframing | Experience UX. [ONLINE] Available at: https://www.experienceux.co.uk/faqs/what-is-wireframing/. [Accessed 09 April 2018].</w:t>
-      </w:r>
-    </w:p>
-    <w:p/>
-    <w:p>
-      <w:r>
-        <w:t>Extreme Programming: A Gentle Introduction.. 2018. Extreme Programming: A Gentle Introduction.. [ONLINE] Available at: http://www.extremeprogramming.org/. [Accessed 09 April 2018].</w:t>
+        <w:t xml:space="preserve">Experience UX. 2018. What is </w:t>
+      </w:r>
+      <w:proofErr w:type="spellStart"/>
+      <w:r>
+        <w:t>wireframing</w:t>
+      </w:r>
+      <w:proofErr w:type="spellEnd"/>
+      <w:r>
+        <w:t xml:space="preserve"> | Experience UX. [ONLINE] Available at: https://www.experienceux.co.uk/faqs/what-is-wireframing/. [Accessed 09 April 2018].</w:t>
+      </w:r>
+    </w:p>
+    <w:p/>
+    <w:p>
+      <w:r>
+        <w:t xml:space="preserve">Extreme Programming: A Gentle </w:t>
+      </w:r>
+      <w:proofErr w:type="gramStart"/>
+      <w:r>
+        <w:t>Introduction..</w:t>
+      </w:r>
+      <w:proofErr w:type="gramEnd"/>
+      <w:r>
+        <w:t xml:space="preserve"> 2018. Extreme Programming: A Gentle </w:t>
+      </w:r>
+      <w:proofErr w:type="gramStart"/>
+      <w:r>
+        <w:t>Introduction..</w:t>
+      </w:r>
+      <w:proofErr w:type="gramEnd"/>
+      <w:r>
+        <w:t xml:space="preserve"> [ONLINE] Available at: http://www.extremeprogramming.org/. [Accessed 09 April 2018].</w:t>
       </w:r>
     </w:p>
     <w:p/>
@@ -7082,6 +9820,7 @@
     <w:p/>
     <w:p>
       <w:r>
+        <w:lastRenderedPageBreak/>
         <w:t>Fake news definition and meaning | Collins English Dictionary. 2018. Fake news definition and meaning | Collins English Dictionary. [ONLINE] Available at: https://www.collinsdictionary.com/dictionary/english/fake-news. [Accessed 07 April 2018].</w:t>
       </w:r>
     </w:p>
@@ -7118,59 +9857,192 @@
     <w:p/>
     <w:p>
       <w:r>
+        <w:t xml:space="preserve">Karl </w:t>
+      </w:r>
+      <w:proofErr w:type="spellStart"/>
+      <w:r>
+        <w:t>Wiegers</w:t>
+      </w:r>
+      <w:proofErr w:type="spellEnd"/>
+      <w:r>
+        <w:t xml:space="preserve">. 1999. First things first. </w:t>
+      </w:r>
+      <w:proofErr w:type="spellStart"/>
+      <w:r>
+        <w:t>Softw</w:t>
+      </w:r>
+      <w:proofErr w:type="spellEnd"/>
+      <w:r>
+        <w:t>. Dev. 7, 9 (September 1999), 48-53.</w:t>
+      </w:r>
+    </w:p>
+    <w:p/>
+    <w:p>
+      <w:r>
+        <w:t>Kate Conger. 2018. Here Are 14 Russian Ads That Ran on Facebook During The 2016 Election. [ONLINE] Available at: https://gizmodo.com/here-are-14-russian-ads-that-ran-on-facebook-during-the-1820052443. [Accessed 07 April 2018].</w:t>
+      </w:r>
+    </w:p>
+    <w:p/>
+    <w:p>
+      <w:r>
+        <w:t xml:space="preserve">Kirill </w:t>
+      </w:r>
+      <w:proofErr w:type="spellStart"/>
+      <w:r>
+        <w:t>Fakhroutdinov</w:t>
+      </w:r>
+      <w:proofErr w:type="spellEnd"/>
+      <w:r>
+        <w:t>. 2018. UML Information Flow Diagrams - Overview of Graphical Notation. [ONLINE] Available at: https://www.uml-diagrams.org/information-flow-diagrams.html. [Accessed 09 April 2018].</w:t>
+      </w:r>
+    </w:p>
+    <w:p/>
+    <w:p>
+      <w:r>
+        <w:t xml:space="preserve">Kirill </w:t>
+      </w:r>
+      <w:proofErr w:type="spellStart"/>
+      <w:r>
+        <w:t>Fakhroutdinov</w:t>
+      </w:r>
+      <w:proofErr w:type="spellEnd"/>
+      <w:r>
+        <w:t>. 2018. Use case diagrams are UML diagrams describing units of useful functionality (use cases) performed by a system in collaboration with external users (actors</w:t>
+      </w:r>
+      <w:proofErr w:type="gramStart"/>
+      <w:r>
+        <w:t>)..</w:t>
+      </w:r>
+      <w:proofErr w:type="gramEnd"/>
+      <w:r>
+        <w:t xml:space="preserve"> [ONLINE] Available at: https://www.uml-diagrams.org/use-case-diagrams.html. [Accessed 09 April 2018].</w:t>
+      </w:r>
+    </w:p>
+    <w:p/>
+    <w:p>
+      <w:r>
+        <w:t xml:space="preserve"> L</w:t>
+      </w:r>
+    </w:p>
+    <w:p/>
+    <w:p>
+      <w:r>
+        <w:t xml:space="preserve"> M</w:t>
+      </w:r>
+    </w:p>
+    <w:p/>
+    <w:p>
+      <w:r>
+        <w:t>Meyer, Robinson</w:t>
+      </w:r>
+      <w:r>
+        <w:t>. 2018. Huge MIT Study of ‘Fake News’: Falsehoods Win on Twitter - The Atlantic. [ONLINE] Available at: https://www.theatlantic.com/technology/archive/2018/03/largest-study-ever-fake-news-mit-twitter/555104/. [Accessed 07 April 2018].</w:t>
+      </w:r>
+    </w:p>
+    <w:p/>
+    <w:p>
+      <w:proofErr w:type="gramStart"/>
+      <w:r>
+        <w:t>MySQL :</w:t>
+      </w:r>
+      <w:proofErr w:type="gramEnd"/>
+      <w:r>
+        <w:t xml:space="preserve">: MySQL 5.7 Reference Manual :: 6.3.5 Setting Account Resource Limits. 2018. </w:t>
+      </w:r>
+      <w:proofErr w:type="gramStart"/>
+      <w:r>
+        <w:t>MySQL :</w:t>
+      </w:r>
+      <w:proofErr w:type="gramEnd"/>
+      <w:r>
+        <w:t>: MySQL 5.7 Reference Manual :: 6.3.5 Setting Account Resource Limits. [ONLINE] Available at: https://dev.mysql.com/doc/refman/5.7/en/user-resources.html. [Accessed 09 April 2018].</w:t>
+      </w:r>
+    </w:p>
+    <w:p/>
+    <w:p>
+      <w:proofErr w:type="gramStart"/>
+      <w:r>
+        <w:t>MySQL :</w:t>
+      </w:r>
+      <w:proofErr w:type="gramEnd"/>
+      <w:r>
+        <w:t xml:space="preserve">: MySQL 5.7 Reference Manual :: 13.7.1.4 GRANT Syntax. 2018. </w:t>
+      </w:r>
+      <w:proofErr w:type="gramStart"/>
+      <w:r>
+        <w:t>MySQL :</w:t>
+      </w:r>
+      <w:proofErr w:type="gramEnd"/>
+      <w:r>
+        <w:t>: MySQL 5.7 Reference Manual :: 13.7.1.4 GRANT Syntax. [ONLINE] Available at: https://dev.mysql.com/doc/refman/5.7/en/grant.html. [Accessed 09 April 2018].</w:t>
+      </w:r>
+    </w:p>
+    <w:p/>
+    <w:p>
+      <w:proofErr w:type="gramStart"/>
+      <w:r>
+        <w:t>MySQL :</w:t>
+      </w:r>
+      <w:proofErr w:type="gramEnd"/>
+      <w:r>
+        <w:t xml:space="preserve">: MySQL 5.7 Reference Manual :: 13.5 Prepared SQL Statement Syntax. 2018. </w:t>
+      </w:r>
+      <w:proofErr w:type="gramStart"/>
+      <w:r>
+        <w:t>MySQL :</w:t>
+      </w:r>
+      <w:proofErr w:type="gramEnd"/>
+      <w:r>
+        <w:t>: MySQL 5.7 Reference Manual :: 13.5 Prepared SQL Statement Syntax. [ONLINE] Available at: https://dev.mysql.com/doc/refman/5.7/en/sql-syntax-prepared-statements.html. [Accessed 09 April 2018].</w:t>
+      </w:r>
+    </w:p>
+    <w:p/>
+    <w:p>
+      <w:r>
+        <w:t xml:space="preserve"> N</w:t>
+      </w:r>
+    </w:p>
+    <w:p/>
+    <w:p>
+      <w:r>
+        <w:t xml:space="preserve">Nick </w:t>
+      </w:r>
+      <w:proofErr w:type="spellStart"/>
+      <w:r>
+        <w:t>Babich</w:t>
+      </w:r>
+      <w:proofErr w:type="spellEnd"/>
+      <w:r>
+        <w:t>. 2018. Golden Rules of User Interface Design. [ONLINE] Available at: http://babich.biz/golden-rules-of-user-interface-design/. [Accessed 09 April 2018].</w:t>
+      </w:r>
+    </w:p>
+    <w:p/>
+    <w:p>
+      <w:r>
         <w:lastRenderedPageBreak/>
-        <w:t>Karl Wiegers. 1999. First things first. Softw. Dev. 7, 9 (September 1999), 48-53.</w:t>
-      </w:r>
-    </w:p>
-    <w:p/>
-    <w:p>
-      <w:r>
-        <w:t>Kate Conger. 2018. Here Are 14 Russian Ads That Ran on Facebook During The 2016 Election. [ONLINE] Available at: https://gizmodo.com/here-are-14-russian-ads-that-ran-on-facebook-during-the-1820052443. [Accessed 07 April 2018].</w:t>
-      </w:r>
-    </w:p>
-    <w:p/>
-    <w:p>
-      <w:r>
-        <w:t xml:space="preserve"> L</w:t>
-      </w:r>
-    </w:p>
-    <w:p/>
-    <w:p>
-      <w:r>
-        <w:t xml:space="preserve"> M</w:t>
-      </w:r>
-    </w:p>
-    <w:p/>
-    <w:p>
-      <w:r>
-        <w:t>Meyer, Robinson</w:t>
-      </w:r>
-      <w:r>
-        <w:t>. 2018. Huge MIT Study of ‘Fake News’: Falsehoods Win on Twitter - The Atlantic. [ONLINE] Available at: https://www.theatlantic.com/technology/archive/2018/03/largest-study-ever-fake-news-mit-twitter/555104/. [Accessed 07 April 2018].</w:t>
-      </w:r>
-    </w:p>
-    <w:p/>
-    <w:p>
-      <w:r>
-        <w:t xml:space="preserve"> N</w:t>
-      </w:r>
-    </w:p>
-    <w:p/>
-    <w:p>
-      <w:r>
-        <w:t>Nick Babich. 2018. Golden Rules of User Interface Design. [ONLINE] Available at: http://babich.biz/golden-rules-of-user-interface-design/. [Accessed 09 April 2018].</w:t>
-      </w:r>
-    </w:p>
-    <w:p/>
-    <w:p>
-      <w:r>
-        <w:t>Nielsen Norman Group. 2018. 10 Heuristics for User Interface Design: Article by Jakob Nielsen. [ONLINE] Available at: https://www.nngroup.com/articles/ten-usability-heuristics/. [Accessed 09 April 2018].</w:t>
-      </w:r>
-    </w:p>
-    <w:p/>
-    <w:p>
-      <w:r>
-        <w:t>NGINX. 2018. Microservices at Netflix: Lessons for Architectural Design. [ONLINE] Available at: https://www.nginx.com/blog/microservices-at-netflix-architectural-best-practices/. [Accessed 07 April 2018].</w:t>
+        <w:t xml:space="preserve">Nielsen Norman Group. 2018. 10 Heuristics for User Interface Design: Article by </w:t>
+      </w:r>
+      <w:proofErr w:type="spellStart"/>
+      <w:r>
+        <w:t>Jakob</w:t>
+      </w:r>
+      <w:proofErr w:type="spellEnd"/>
+      <w:r>
+        <w:t xml:space="preserve"> Nielsen. [ONLINE] Available at: https://www.nngroup.com/articles/ten-usability-heuristics/. [Accessed 09 April 2018].</w:t>
+      </w:r>
+    </w:p>
+    <w:p/>
+    <w:p>
+      <w:r>
+        <w:t xml:space="preserve">NGINX. 2018. </w:t>
+      </w:r>
+      <w:proofErr w:type="spellStart"/>
+      <w:r>
+        <w:t>Microservices</w:t>
+      </w:r>
+      <w:proofErr w:type="spellEnd"/>
+      <w:r>
+        <w:t xml:space="preserve"> at Netflix: Lessons for Architectural Design. [ONLINE] Available at: https://www.nginx.com/blog/microservices-at-netflix-architectural-best-practices/. [Accessed 07 April 2018].</w:t>
       </w:r>
     </w:p>
     <w:p/>
@@ -7217,44 +10089,79 @@
     </w:p>
     <w:p/>
     <w:p>
-      <w:r>
-        <w:t>SearchMicroservices. 2018. What is RESTful API? - Definition from WhatIs.com. [ONLINE] Available at: https://searchmicroservices.techtarget.com/definition/RESTful-API. [Accessed 07 April 2018].</w:t>
-      </w:r>
-    </w:p>
-    <w:p/>
-    <w:p>
-      <w:r>
-        <w:t>Shneiderman's "Eight Golden Rules of Interface Design" | Design Principles FTW. 2018. Shneiderman's "Eight Golden Rules of Interface Design" | Design Principles FTW. [ONLINE] Available at: https://www.designprinciplesftw.com/collections/shneidermans-eight-golden-rules-of-interface-design. [Accessed 09 April 2018].</w:t>
+      <w:proofErr w:type="spellStart"/>
+      <w:r>
+        <w:t>SearchDataManagement</w:t>
+      </w:r>
+      <w:proofErr w:type="spellEnd"/>
+      <w:r>
+        <w:t>. 2018. Three indicators that could signal database performance issues. [ONLINE] Available at: https://searchdatamanagement.techtarget.com/feature/Three-indicators-that-could-signal-database-performance-issues. [Accessed 09 April 2018].</w:t>
+      </w:r>
+    </w:p>
+    <w:p/>
+    <w:p>
+      <w:proofErr w:type="spellStart"/>
+      <w:r>
+        <w:t>SearchMicroservices</w:t>
+      </w:r>
+      <w:proofErr w:type="spellEnd"/>
+      <w:r>
+        <w:t>. 2018. What is RESTful API? - Definition from WhatIs.com. [ONLINE] Available at: https://searchmicroservices.techtarget.com/definition/RESTful-API. [Accessed 07 April 2018].</w:t>
+      </w:r>
+    </w:p>
+    <w:p/>
+    <w:p>
+      <w:proofErr w:type="spellStart"/>
+      <w:r>
+        <w:t>Shneiderman's</w:t>
+      </w:r>
+      <w:proofErr w:type="spellEnd"/>
+      <w:r>
+        <w:t xml:space="preserve"> "Eight Golden Rules of Interface Design" | Design Principles FTW. 2018. </w:t>
+      </w:r>
+      <w:proofErr w:type="spellStart"/>
+      <w:r>
+        <w:t>Shneiderman's</w:t>
+      </w:r>
+      <w:proofErr w:type="spellEnd"/>
+      <w:r>
+        <w:t xml:space="preserve"> "Eight Golden Rules of Interface Design" | Design Principles FTW. [ONLINE] Available at: https://www.designprinciplesftw.com/collections/shneidermans-eight-golden-rules-of-interface-design. [Accessed 09 April 2018].</w:t>
+      </w:r>
+    </w:p>
+    <w:p/>
+    <w:p>
+      <w:r>
+        <w:t xml:space="preserve"> T</w:t>
+      </w:r>
+    </w:p>
+    <w:p/>
+    <w:p>
+      <w:r>
+        <w:t>The Guardian. 2018. New Facebook controls aim to regulate political ads and fight fake news | Technology | The Guardian. [ONLINE] Available at: https://www.theguardian.com/technology/2018/apr/06/facebook-launches-controls-regulate-ads-publishers. [Accessed 07 April 2018].</w:t>
+      </w:r>
+    </w:p>
+    <w:p/>
+    <w:p>
+      <w:r>
+        <w:t>Twitter4J - A Java library for the Twitter API. 2018. Twitter4J - A Java library for the Twitter API. [ONLINE] Available at: http://twitter4j.org/en/index.html. [Accessed 07 April 2018].</w:t>
+      </w:r>
+    </w:p>
+    <w:p/>
+    <w:p>
+      <w:r>
+        <w:t xml:space="preserve"> U</w:t>
+      </w:r>
+    </w:p>
+    <w:p/>
+    <w:p>
+      <w:r>
+        <w:t>UML 2 Use Case Diagrams: An Agile Introduction. 2018. UML 2 Use Case Diagrams: An Agile Introduction. [ONLINE] Available at: http://www.agilemodeling.com/artifacts/useCaseDiagram.htm. [Accessed 09 April 2018].</w:t>
       </w:r>
     </w:p>
     <w:p/>
     <w:p>
       <w:r>
         <w:lastRenderedPageBreak/>
-        <w:t xml:space="preserve"> T</w:t>
-      </w:r>
-    </w:p>
-    <w:p/>
-    <w:p>
-      <w:r>
-        <w:t>The Guardian. 2018. New Facebook controls aim to regulate political ads and fight fake news | Technology | The Guardian. [ONLINE] Available at: https://www.theguardian.com/technology/2018/apr/06/facebook-launches-controls-regulate-ads-publishers. [Accessed 07 April 2018].</w:t>
-      </w:r>
-    </w:p>
-    <w:p/>
-    <w:p>
-      <w:r>
-        <w:t>Twitter4J - A Java library for the Twitter API. 2018. Twitter4J - A Java library for the Twitter API. [ONLINE] Available at: http://twitter4j.org/en/index.html. [Accessed 07 April 2018].</w:t>
-      </w:r>
-    </w:p>
-    <w:p/>
-    <w:p>
-      <w:r>
-        <w:t xml:space="preserve"> U</w:t>
-      </w:r>
-    </w:p>
-    <w:p/>
-    <w:p>
-      <w:r>
         <w:t>UX courses. 2018. What is Human-Computer Interaction (HCI)? | Interaction Design Foundation. [ONLINE] Available at: https://www.interaction-design.org/literature/topics/human-computer-interaction. [Accessed 09 April 2018].</w:t>
       </w:r>
     </w:p>
@@ -7267,7 +10174,15 @@
     <w:p/>
     <w:p>
       <w:r>
-        <w:t>UX courses. 2018. Shneiderman’s Eight Golden Rules Will Help You Design Better Interfaces | Interaction Design Foundation. [ONLINE] Available at: https://www.interaction-design.org/literature/article/shneiderman-s-eight-golden-rules-will-help-you-design-better-interfaces. [Accessed 09 April 2018].</w:t>
+        <w:t xml:space="preserve">UX courses. 2018. </w:t>
+      </w:r>
+      <w:proofErr w:type="spellStart"/>
+      <w:r>
+        <w:t>Shneiderman’s</w:t>
+      </w:r>
+      <w:proofErr w:type="spellEnd"/>
+      <w:r>
+        <w:t xml:space="preserve"> Eight Golden Rules Will Help You Design Better Interfaces | Interaction Design Foundation. [ONLINE] Available at: https://www.interaction-design.org/literature/article/shneiderman-s-eight-golden-rules-will-help-you-design-better-interfaces. [Accessed 09 April 2018].</w:t>
       </w:r>
     </w:p>
     <w:p/>
@@ -7279,7 +10194,26 @@
     <w:p/>
     <w:p>
       <w:r>
-        <w:t>Vox. 2018. Russia, Donald Trump, and “fake news”: How Russia pioneered the art of fake news - Vox. [ONLINE] Available at: https://www.vox.com/world/2018/4/5/17172754/russia-fake-news-trump-america-timothy-snyder. [Accessed 07 April 2018].</w:t>
+        <w:t>Validation | Databases | ICT. 2018. Validation | Databases | ICT. [ONLINE] Available at: http://www.advanced-ict.info/databases/validation.html. [Accessed 09 April 2018].</w:t>
+      </w:r>
+    </w:p>
+    <w:p/>
+    <w:p>
+      <w:proofErr w:type="spellStart"/>
+      <w:r>
+        <w:t>Vox</w:t>
+      </w:r>
+      <w:proofErr w:type="spellEnd"/>
+      <w:r>
+        <w:t xml:space="preserve">. 2018. Russia, Donald Trump, and “fake news”: How Russia pioneered the art of fake news - </w:t>
+      </w:r>
+      <w:proofErr w:type="spellStart"/>
+      <w:r>
+        <w:t>Vox</w:t>
+      </w:r>
+      <w:proofErr w:type="spellEnd"/>
+      <w:r>
+        <w:t>. [ONLINE] Available at: https://www.vox.com/world/2018/4/5/17172754/russia-fake-news-trump-america-timothy-snyder. [Accessed 07 April 2018].</w:t>
       </w:r>
     </w:p>
     <w:p/>
@@ -7291,7 +10225,23 @@
     <w:p/>
     <w:p>
       <w:r>
-        <w:t>Weka 3 - Data Mining with Open Source Machine Learning Software in Java . 2018. Weka 3 - Data Mining with Open Source Machine Learning Software in Java . [ONLINE] Available at: https://www.cs.waikato.ac.nz/ml/weka/. [Accessed 07 April 2018].</w:t>
+        <w:t xml:space="preserve">Weka 3 - Data Mining with Open Source Machine Learning Software in </w:t>
+      </w:r>
+      <w:proofErr w:type="gramStart"/>
+      <w:r>
+        <w:t>Java .</w:t>
+      </w:r>
+      <w:proofErr w:type="gramEnd"/>
+      <w:r>
+        <w:t xml:space="preserve"> 2018. Weka 3 - Data Mining with Open Source Machine Learning Software in </w:t>
+      </w:r>
+      <w:proofErr w:type="gramStart"/>
+      <w:r>
+        <w:t>Java .</w:t>
+      </w:r>
+      <w:proofErr w:type="gramEnd"/>
+      <w:r>
+        <w:t xml:space="preserve"> [ONLINE] Available at: https://www.cs.waikato.ac.nz/ml/weka/. [Accessed 07 April 2018].</w:t>
       </w:r>
     </w:p>
     <w:p/>
@@ -7411,13 +10361,7 @@
         <w:t>Loosely coupled means that you can update the services independently; updating one service doesn’t require changing any other services.</w:t>
       </w:r>
       <w:r>
-        <w:t xml:space="preserve"> (NGINX</w:t>
-      </w:r>
-      <w:r>
-        <w:t>, 2018</w:t>
-      </w:r>
-      <w:r>
-        <w:t>)</w:t>
+        <w:t xml:space="preserve"> (NGINX, 2018)</w:t>
       </w:r>
     </w:p>
   </w:footnote>
@@ -7466,13 +10410,7 @@
         </w:r>
       </w:hyperlink>
       <w:r>
-        <w:t xml:space="preserve"> </w:t>
-      </w:r>
-      <w:r>
-        <w:t>–</w:t>
-      </w:r>
-      <w:r>
-        <w:t xml:space="preserve"> </w:t>
+        <w:t xml:space="preserve"> – </w:t>
       </w:r>
       <w:r>
         <w:t>Twitter4J is an unofficial Java library for the Twitter API.</w:t>
@@ -7508,10 +10446,18 @@
         <w:t xml:space="preserve"> - </w:t>
       </w:r>
       <w:r>
-        <w:t>Returns public statuses that match one or more filter predicates.</w:t>
-      </w:r>
-      <w:r>
-        <w:t xml:space="preserve"> (</w:t>
+        <w:t>Returns public statuses that match one or more filter predicates</w:t>
+      </w:r>
+      <w:proofErr w:type="gramStart"/>
+      <w:r>
+        <w:t>.</w:t>
+      </w:r>
+      <w:r>
+        <w:t xml:space="preserve"> </w:t>
+      </w:r>
+      <w:proofErr w:type="gramEnd"/>
+      <w:r>
+        <w:t>(</w:t>
       </w:r>
       <w:r>
         <w:t>POST statuses/filter — Twitter Developers. 2018</w:t>
@@ -7539,7 +10485,15 @@
         <w:t>A RESTful API is an application program interface (API) that uses HTTP requests to GET, PUT, POST and DELETE data.</w:t>
       </w:r>
       <w:r>
-        <w:t xml:space="preserve"> (SearchMicroservices, 2018)</w:t>
+        <w:t xml:space="preserve"> (</w:t>
+      </w:r>
+      <w:proofErr w:type="spellStart"/>
+      <w:r>
+        <w:t>SearchMicroservices</w:t>
+      </w:r>
+      <w:proofErr w:type="spellEnd"/>
+      <w:r>
+        <w:t>, 2018)</w:t>
       </w:r>
     </w:p>
   </w:footnote>
@@ -7558,7 +10512,23 @@
         <w:t xml:space="preserve"> </w:t>
       </w:r>
       <w:r>
-        <w:t>The Apache Tomcat® software is an open source implementation of the Java Servlet, JavaServer Pages, Java Expression Language and Java WebSocket technologies.</w:t>
+        <w:t xml:space="preserve">The Apache Tomcat® software is an open source implementation of the Java Servlet, </w:t>
+      </w:r>
+      <w:proofErr w:type="spellStart"/>
+      <w:r>
+        <w:t>JavaServer</w:t>
+      </w:r>
+      <w:proofErr w:type="spellEnd"/>
+      <w:r>
+        <w:t xml:space="preserve"> Pages, Java Expression Language and Java </w:t>
+      </w:r>
+      <w:proofErr w:type="spellStart"/>
+      <w:r>
+        <w:t>WebSocket</w:t>
+      </w:r>
+      <w:proofErr w:type="spellEnd"/>
+      <w:r>
+        <w:t xml:space="preserve"> technologies.</w:t>
       </w:r>
       <w:r>
         <w:t xml:space="preserve"> (Apache Tomcat Project, 2018)</w:t>
@@ -7583,10 +10553,7 @@
         <w:t>Weka is a collection of machine learning algorithms for data mining tasks. The algorithms can either be applied directly to a dataset or called from your own Java code.</w:t>
       </w:r>
       <w:r>
-        <w:t xml:space="preserve"> (Weka 3</w:t>
-      </w:r>
-      <w:r>
-        <w:t xml:space="preserve"> - </w:t>
+        <w:t xml:space="preserve"> (Weka 3 - </w:t>
       </w:r>
       <w:r>
         <w:t>Data Mining with Open Source Machine Learning Software in Java</w:t>
@@ -7723,6 +10690,95 @@
     </w:lvl>
   </w:abstractNum>
   <w:abstractNum w:abstractNumId="1" w15:restartNumberingAfterBreak="0">
+    <w:nsid w:val="322F01AF"/>
+    <w:multiLevelType w:val="hybridMultilevel"/>
+    <w:tmpl w:val="53EE66C0"/>
+    <w:lvl w:ilvl="0" w:tplc="7A9C153E">
+      <w:start w:val="1"/>
+      <w:numFmt w:val="decimal"/>
+      <w:lvlText w:val="%1)"/>
+      <w:lvlJc w:val="left"/>
+      <w:pPr>
+        <w:ind w:left="1800" w:hanging="360"/>
+      </w:pPr>
+      <w:rPr>
+        <w:rFonts w:hint="default"/>
+      </w:rPr>
+    </w:lvl>
+    <w:lvl w:ilvl="1" w:tplc="04090019" w:tentative="1">
+      <w:start w:val="1"/>
+      <w:numFmt w:val="lowerLetter"/>
+      <w:lvlText w:val="%2."/>
+      <w:lvlJc w:val="left"/>
+      <w:pPr>
+        <w:ind w:left="2520" w:hanging="360"/>
+      </w:pPr>
+    </w:lvl>
+    <w:lvl w:ilvl="2" w:tplc="0409001B" w:tentative="1">
+      <w:start w:val="1"/>
+      <w:numFmt w:val="lowerRoman"/>
+      <w:lvlText w:val="%3."/>
+      <w:lvlJc w:val="right"/>
+      <w:pPr>
+        <w:ind w:left="3240" w:hanging="180"/>
+      </w:pPr>
+    </w:lvl>
+    <w:lvl w:ilvl="3" w:tplc="0409000F" w:tentative="1">
+      <w:start w:val="1"/>
+      <w:numFmt w:val="decimal"/>
+      <w:lvlText w:val="%4."/>
+      <w:lvlJc w:val="left"/>
+      <w:pPr>
+        <w:ind w:left="3960" w:hanging="360"/>
+      </w:pPr>
+    </w:lvl>
+    <w:lvl w:ilvl="4" w:tplc="04090019" w:tentative="1">
+      <w:start w:val="1"/>
+      <w:numFmt w:val="lowerLetter"/>
+      <w:lvlText w:val="%5."/>
+      <w:lvlJc w:val="left"/>
+      <w:pPr>
+        <w:ind w:left="4680" w:hanging="360"/>
+      </w:pPr>
+    </w:lvl>
+    <w:lvl w:ilvl="5" w:tplc="0409001B" w:tentative="1">
+      <w:start w:val="1"/>
+      <w:numFmt w:val="lowerRoman"/>
+      <w:lvlText w:val="%6."/>
+      <w:lvlJc w:val="right"/>
+      <w:pPr>
+        <w:ind w:left="5400" w:hanging="180"/>
+      </w:pPr>
+    </w:lvl>
+    <w:lvl w:ilvl="6" w:tplc="0409000F" w:tentative="1">
+      <w:start w:val="1"/>
+      <w:numFmt w:val="decimal"/>
+      <w:lvlText w:val="%7."/>
+      <w:lvlJc w:val="left"/>
+      <w:pPr>
+        <w:ind w:left="6120" w:hanging="360"/>
+      </w:pPr>
+    </w:lvl>
+    <w:lvl w:ilvl="7" w:tplc="04090019" w:tentative="1">
+      <w:start w:val="1"/>
+      <w:numFmt w:val="lowerLetter"/>
+      <w:lvlText w:val="%8."/>
+      <w:lvlJc w:val="left"/>
+      <w:pPr>
+        <w:ind w:left="6840" w:hanging="360"/>
+      </w:pPr>
+    </w:lvl>
+    <w:lvl w:ilvl="8" w:tplc="0409001B" w:tentative="1">
+      <w:start w:val="1"/>
+      <w:numFmt w:val="lowerRoman"/>
+      <w:lvlText w:val="%9."/>
+      <w:lvlJc w:val="right"/>
+      <w:pPr>
+        <w:ind w:left="7560" w:hanging="180"/>
+      </w:pPr>
+    </w:lvl>
+  </w:abstractNum>
+  <w:abstractNum w:abstractNumId="2" w15:restartNumberingAfterBreak="0">
     <w:nsid w:val="6F683416"/>
     <w:multiLevelType w:val="multilevel"/>
     <w:tmpl w:val="FDA8D738"/>
@@ -7836,10 +10892,13 @@
     </w:lvl>
   </w:abstractNum>
   <w:num w:numId="1">
-    <w:abstractNumId w:val="1"/>
+    <w:abstractNumId w:val="2"/>
   </w:num>
   <w:num w:numId="2">
     <w:abstractNumId w:val="0"/>
+  </w:num>
+  <w:num w:numId="3">
+    <w:abstractNumId w:val="1"/>
   </w:num>
 </w:numbering>
 </file>
@@ -9044,6 +12103,54 @@
       <w:color w:val="000000" w:themeColor="text1"/>
     </w:rPr>
   </w:style>
+  <w:style w:type="paragraph" w:styleId="HTMLPreformatted">
+    <w:name w:val="HTML Preformatted"/>
+    <w:basedOn w:val="Normal"/>
+    <w:link w:val="HTMLPreformattedChar"/>
+    <w:uiPriority w:val="99"/>
+    <w:semiHidden/>
+    <w:unhideWhenUsed/>
+    <w:rsid w:val="004517EB"/>
+    <w:pPr>
+      <w:tabs>
+        <w:tab w:val="left" w:pos="916"/>
+        <w:tab w:val="left" w:pos="1832"/>
+        <w:tab w:val="left" w:pos="2748"/>
+        <w:tab w:val="left" w:pos="3664"/>
+        <w:tab w:val="left" w:pos="4580"/>
+        <w:tab w:val="left" w:pos="5496"/>
+        <w:tab w:val="left" w:pos="6412"/>
+        <w:tab w:val="left" w:pos="7328"/>
+        <w:tab w:val="left" w:pos="8244"/>
+        <w:tab w:val="left" w:pos="9160"/>
+        <w:tab w:val="left" w:pos="10076"/>
+        <w:tab w:val="left" w:pos="10992"/>
+        <w:tab w:val="left" w:pos="11908"/>
+        <w:tab w:val="left" w:pos="12824"/>
+        <w:tab w:val="left" w:pos="13740"/>
+        <w:tab w:val="left" w:pos="14656"/>
+      </w:tabs>
+      <w:jc w:val="left"/>
+    </w:pPr>
+    <w:rPr>
+      <w:rFonts w:ascii="Courier New" w:eastAsia="Times New Roman" w:hAnsi="Courier New" w:cs="Courier New"/>
+      <w:sz w:val="20"/>
+      <w:szCs w:val="20"/>
+    </w:rPr>
+  </w:style>
+  <w:style w:type="character" w:customStyle="1" w:styleId="HTMLPreformattedChar">
+    <w:name w:val="HTML Preformatted Char"/>
+    <w:basedOn w:val="DefaultParagraphFont"/>
+    <w:link w:val="HTMLPreformatted"/>
+    <w:uiPriority w:val="99"/>
+    <w:semiHidden/>
+    <w:rsid w:val="004517EB"/>
+    <w:rPr>
+      <w:rFonts w:ascii="Courier New" w:eastAsia="Times New Roman" w:hAnsi="Courier New" w:cs="Courier New"/>
+      <w:sz w:val="20"/>
+      <w:szCs w:val="20"/>
+    </w:rPr>
+  </w:style>
 </w:styles>
 </file>
 
@@ -9066,6 +12173,13 @@
     <w:family w:val="swiss"/>
     <w:pitch w:val="variable"/>
     <w:sig w:usb0="E0002AFF" w:usb1="C000247B" w:usb2="00000009" w:usb3="00000000" w:csb0="000001FF" w:csb1="00000000"/>
+  </w:font>
+  <w:font w:name="Courier New">
+    <w:panose1 w:val="02070309020205020404"/>
+    <w:charset w:val="00"/>
+    <w:family w:val="modern"/>
+    <w:pitch w:val="fixed"/>
+    <w:sig w:usb0="E0002AFF" w:usb1="C0007843" w:usb2="00000009" w:usb3="00000000" w:csb0="000001FF" w:csb1="00000000"/>
   </w:font>
   <w:font w:name="Cambria Math">
     <w:panose1 w:val="02040503050406030204"/>
@@ -9837,7 +12951,7 @@
 </file>
 
 <file path=customXml/itemProps1.xml><?xml version="1.0" encoding="utf-8"?>
-<ds:datastoreItem xmlns:ds="http://schemas.openxmlformats.org/officeDocument/2006/customXml" ds:itemID="{5788647F-73F2-8440-AE7F-3E5225C2B19D}">
+<ds:datastoreItem xmlns:ds="http://schemas.openxmlformats.org/officeDocument/2006/customXml" ds:itemID="{D68964FE-E6C9-594F-8700-4FAD4D190661}">
   <ds:schemaRefs>
     <ds:schemaRef ds:uri="http://schemas.openxmlformats.org/officeDocument/2006/bibliography"/>
   </ds:schemaRefs>

</xml_diff>

<commit_message>
Improvements to the balance of classification weight and additional sections to the report
</commit_message>
<xml_diff>
--- a/documentation/FinalReport.docx
+++ b/documentation/FinalReport.docx
@@ -542,7 +542,7 @@
       <w:pPr>
         <w:pStyle w:val="Heading1"/>
       </w:pPr>
-      <w:bookmarkStart w:id="0" w:name="_Toc511054496"/>
+      <w:bookmarkStart w:id="0" w:name="_Toc511126737"/>
       <w:r>
         <w:lastRenderedPageBreak/>
         <w:t>Abstract</w:t>
@@ -658,7 +658,7 @@
       <w:pPr>
         <w:pStyle w:val="Heading1"/>
       </w:pPr>
-      <w:bookmarkStart w:id="1" w:name="_Toc511054497"/>
+      <w:bookmarkStart w:id="1" w:name="_Toc511126738"/>
       <w:r>
         <w:t>Acknowledgements</w:t>
       </w:r>
@@ -755,7 +755,7 @@
       <w:r>
         <w:fldChar w:fldCharType="separate"/>
       </w:r>
-      <w:hyperlink w:anchor="_Toc511054496" w:history="1">
+      <w:hyperlink w:anchor="_Toc511126737" w:history="1">
         <w:r>
           <w:rPr>
             <w:rStyle w:val="Hyperlink"/>
@@ -782,7 +782,7 @@
             <w:noProof/>
             <w:webHidden/>
           </w:rPr>
-          <w:instrText xml:space="preserve"> PAGEREF _Toc511054496 \h </w:instrText>
+          <w:instrText xml:space="preserve"> PAGEREF _Toc511126737 \h </w:instrText>
         </w:r>
         <w:r>
           <w:rPr>
@@ -829,7 +829,7 @@
           <w:szCs w:val="24"/>
         </w:rPr>
       </w:pPr>
-      <w:hyperlink w:anchor="_Toc511054497" w:history="1">
+      <w:hyperlink w:anchor="_Toc511126738" w:history="1">
         <w:r>
           <w:rPr>
             <w:rStyle w:val="Hyperlink"/>
@@ -856,7 +856,7 @@
             <w:noProof/>
             <w:webHidden/>
           </w:rPr>
-          <w:instrText xml:space="preserve"> PAGEREF _Toc511054497 \h </w:instrText>
+          <w:instrText xml:space="preserve"> PAGEREF _Toc511126738 \h </w:instrText>
         </w:r>
         <w:r>
           <w:rPr>
@@ -904,7 +904,7 @@
           <w:szCs w:val="24"/>
         </w:rPr>
       </w:pPr>
-      <w:hyperlink w:anchor="_Toc511054498" w:history="1">
+      <w:hyperlink w:anchor="_Toc511126739" w:history="1">
         <w:r>
           <w:rPr>
             <w:rStyle w:val="Hyperlink"/>
@@ -950,7 +950,7 @@
             <w:noProof/>
             <w:webHidden/>
           </w:rPr>
-          <w:instrText xml:space="preserve"> PAGEREF _Toc511054498 \h </w:instrText>
+          <w:instrText xml:space="preserve"> PAGEREF _Toc511126739 \h </w:instrText>
         </w:r>
         <w:r>
           <w:rPr>
@@ -996,7 +996,7 @@
           <w:szCs w:val="24"/>
         </w:rPr>
       </w:pPr>
-      <w:hyperlink w:anchor="_Toc511054499" w:history="1">
+      <w:hyperlink w:anchor="_Toc511126740" w:history="1">
         <w:r>
           <w:rPr>
             <w:rStyle w:val="Hyperlink"/>
@@ -1040,7 +1040,7 @@
             <w:noProof/>
             <w:webHidden/>
           </w:rPr>
-          <w:instrText xml:space="preserve"> PAGEREF _Toc511054499 \h </w:instrText>
+          <w:instrText xml:space="preserve"> PAGEREF _Toc511126740 \h </w:instrText>
         </w:r>
         <w:r>
           <w:rPr>
@@ -1086,7 +1086,7 @@
           <w:szCs w:val="24"/>
         </w:rPr>
       </w:pPr>
-      <w:hyperlink w:anchor="_Toc511054500" w:history="1">
+      <w:hyperlink w:anchor="_Toc511126741" w:history="1">
         <w:r>
           <w:rPr>
             <w:rStyle w:val="Hyperlink"/>
@@ -1130,7 +1130,7 @@
             <w:noProof/>
             <w:webHidden/>
           </w:rPr>
-          <w:instrText xml:space="preserve"> PAGEREF _Toc511054500 \h </w:instrText>
+          <w:instrText xml:space="preserve"> PAGEREF _Toc511126741 \h </w:instrText>
         </w:r>
         <w:r>
           <w:rPr>
@@ -1176,7 +1176,7 @@
           <w:szCs w:val="24"/>
         </w:rPr>
       </w:pPr>
-      <w:hyperlink w:anchor="_Toc511054501" w:history="1">
+      <w:hyperlink w:anchor="_Toc511126742" w:history="1">
         <w:r>
           <w:rPr>
             <w:rStyle w:val="Hyperlink"/>
@@ -1220,7 +1220,7 @@
             <w:noProof/>
             <w:webHidden/>
           </w:rPr>
-          <w:instrText xml:space="preserve"> PAGEREF _Toc511054501 \h </w:instrText>
+          <w:instrText xml:space="preserve"> PAGEREF _Toc511126742 \h </w:instrText>
         </w:r>
         <w:r>
           <w:rPr>
@@ -1266,7 +1266,7 @@
           <w:szCs w:val="24"/>
         </w:rPr>
       </w:pPr>
-      <w:hyperlink w:anchor="_Toc511054502" w:history="1">
+      <w:hyperlink w:anchor="_Toc511126743" w:history="1">
         <w:r>
           <w:rPr>
             <w:rStyle w:val="Hyperlink"/>
@@ -1310,7 +1310,7 @@
             <w:noProof/>
             <w:webHidden/>
           </w:rPr>
-          <w:instrText xml:space="preserve"> PAGEREF _Toc511054502 \h </w:instrText>
+          <w:instrText xml:space="preserve"> PAGEREF _Toc511126743 \h </w:instrText>
         </w:r>
         <w:r>
           <w:rPr>
@@ -1358,7 +1358,7 @@
           <w:szCs w:val="24"/>
         </w:rPr>
       </w:pPr>
-      <w:hyperlink w:anchor="_Toc511054503" w:history="1">
+      <w:hyperlink w:anchor="_Toc511126744" w:history="1">
         <w:r>
           <w:rPr>
             <w:rStyle w:val="Hyperlink"/>
@@ -1404,7 +1404,7 @@
             <w:noProof/>
             <w:webHidden/>
           </w:rPr>
-          <w:instrText xml:space="preserve"> PAGEREF _Toc511054503 \h </w:instrText>
+          <w:instrText xml:space="preserve"> PAGEREF _Toc511126744 \h </w:instrText>
         </w:r>
         <w:r>
           <w:rPr>
@@ -1450,7 +1450,7 @@
           <w:szCs w:val="24"/>
         </w:rPr>
       </w:pPr>
-      <w:hyperlink w:anchor="_Toc511054504" w:history="1">
+      <w:hyperlink w:anchor="_Toc511126745" w:history="1">
         <w:r>
           <w:rPr>
             <w:rStyle w:val="Hyperlink"/>
@@ -1494,7 +1494,7 @@
             <w:noProof/>
             <w:webHidden/>
           </w:rPr>
-          <w:instrText xml:space="preserve"> PAGEREF _Toc511054504 \h </w:instrText>
+          <w:instrText xml:space="preserve"> PAGEREF _Toc511126745 \h </w:instrText>
         </w:r>
         <w:r>
           <w:rPr>
@@ -1540,7 +1540,7 @@
           <w:szCs w:val="24"/>
         </w:rPr>
       </w:pPr>
-      <w:hyperlink w:anchor="_Toc511054505" w:history="1">
+      <w:hyperlink w:anchor="_Toc511126746" w:history="1">
         <w:r>
           <w:rPr>
             <w:rStyle w:val="Hyperlink"/>
@@ -1584,7 +1584,7 @@
             <w:noProof/>
             <w:webHidden/>
           </w:rPr>
-          <w:instrText xml:space="preserve"> PAGEREF _Toc511054505 \h </w:instrText>
+          <w:instrText xml:space="preserve"> PAGEREF _Toc511126746 \h </w:instrText>
         </w:r>
         <w:r>
           <w:rPr>
@@ -1630,7 +1630,7 @@
           <w:szCs w:val="24"/>
         </w:rPr>
       </w:pPr>
-      <w:hyperlink w:anchor="_Toc511054506" w:history="1">
+      <w:hyperlink w:anchor="_Toc511126747" w:history="1">
         <w:r>
           <w:rPr>
             <w:rStyle w:val="Hyperlink"/>
@@ -1674,7 +1674,7 @@
             <w:noProof/>
             <w:webHidden/>
           </w:rPr>
-          <w:instrText xml:space="preserve"> PAGEREF _Toc511054506 \h </w:instrText>
+          <w:instrText xml:space="preserve"> PAGEREF _Toc511126747 \h </w:instrText>
         </w:r>
         <w:r>
           <w:rPr>
@@ -1722,7 +1722,7 @@
           <w:szCs w:val="24"/>
         </w:rPr>
       </w:pPr>
-      <w:hyperlink w:anchor="_Toc511054507" w:history="1">
+      <w:hyperlink w:anchor="_Toc511126748" w:history="1">
         <w:r>
           <w:rPr>
             <w:rStyle w:val="Hyperlink"/>
@@ -1768,7 +1768,7 @@
             <w:noProof/>
             <w:webHidden/>
           </w:rPr>
-          <w:instrText xml:space="preserve"> PAGEREF _Toc511054507 \h </w:instrText>
+          <w:instrText xml:space="preserve"> PAGEREF _Toc511126748 \h </w:instrText>
         </w:r>
         <w:r>
           <w:rPr>
@@ -1814,7 +1814,7 @@
           <w:szCs w:val="24"/>
         </w:rPr>
       </w:pPr>
-      <w:hyperlink w:anchor="_Toc511054508" w:history="1">
+      <w:hyperlink w:anchor="_Toc511126749" w:history="1">
         <w:r>
           <w:rPr>
             <w:rStyle w:val="Hyperlink"/>
@@ -1858,7 +1858,7 @@
             <w:noProof/>
             <w:webHidden/>
           </w:rPr>
-          <w:instrText xml:space="preserve"> PAGEREF _Toc511054508 \h </w:instrText>
+          <w:instrText xml:space="preserve"> PAGEREF _Toc511126749 \h </w:instrText>
         </w:r>
         <w:r>
           <w:rPr>
@@ -1904,7 +1904,7 @@
           <w:szCs w:val="24"/>
         </w:rPr>
       </w:pPr>
-      <w:hyperlink w:anchor="_Toc511054509" w:history="1">
+      <w:hyperlink w:anchor="_Toc511126750" w:history="1">
         <w:r>
           <w:rPr>
             <w:rStyle w:val="Hyperlink"/>
@@ -1948,7 +1948,7 @@
             <w:noProof/>
             <w:webHidden/>
           </w:rPr>
-          <w:instrText xml:space="preserve"> PAGEREF _Toc511054509 \h </w:instrText>
+          <w:instrText xml:space="preserve"> PAGEREF _Toc511126750 \h </w:instrText>
         </w:r>
         <w:r>
           <w:rPr>
@@ -1995,7 +1995,7 @@
           <w:szCs w:val="24"/>
         </w:rPr>
       </w:pPr>
-      <w:hyperlink w:anchor="_Toc511054510" w:history="1">
+      <w:hyperlink w:anchor="_Toc511126751" w:history="1">
         <w:r>
           <w:rPr>
             <w:rStyle w:val="Hyperlink"/>
@@ -2040,7 +2040,7 @@
             <w:noProof/>
             <w:webHidden/>
           </w:rPr>
-          <w:instrText xml:space="preserve"> PAGEREF _Toc511054510 \h </w:instrText>
+          <w:instrText xml:space="preserve"> PAGEREF _Toc511126751 \h </w:instrText>
         </w:r>
         <w:r>
           <w:rPr>
@@ -2087,7 +2087,7 @@
           <w:szCs w:val="24"/>
         </w:rPr>
       </w:pPr>
-      <w:hyperlink w:anchor="_Toc511054511" w:history="1">
+      <w:hyperlink w:anchor="_Toc511126752" w:history="1">
         <w:r>
           <w:rPr>
             <w:rStyle w:val="Hyperlink"/>
@@ -2132,7 +2132,7 @@
             <w:noProof/>
             <w:webHidden/>
           </w:rPr>
-          <w:instrText xml:space="preserve"> PAGEREF _Toc511054511 \h </w:instrText>
+          <w:instrText xml:space="preserve"> PAGEREF _Toc511126752 \h </w:instrText>
         </w:r>
         <w:r>
           <w:rPr>
@@ -2178,7 +2178,7 @@
           <w:szCs w:val="24"/>
         </w:rPr>
       </w:pPr>
-      <w:hyperlink w:anchor="_Toc511054512" w:history="1">
+      <w:hyperlink w:anchor="_Toc511126753" w:history="1">
         <w:r>
           <w:rPr>
             <w:rStyle w:val="Hyperlink"/>
@@ -2222,7 +2222,7 @@
             <w:noProof/>
             <w:webHidden/>
           </w:rPr>
-          <w:instrText xml:space="preserve"> PAGEREF _Toc511054512 \h </w:instrText>
+          <w:instrText xml:space="preserve"> PAGEREF _Toc511126753 \h </w:instrText>
         </w:r>
         <w:r>
           <w:rPr>
@@ -2269,7 +2269,7 @@
           <w:szCs w:val="24"/>
         </w:rPr>
       </w:pPr>
-      <w:hyperlink w:anchor="_Toc511054513" w:history="1">
+      <w:hyperlink w:anchor="_Toc511126754" w:history="1">
         <w:r>
           <w:rPr>
             <w:rStyle w:val="Hyperlink"/>
@@ -2314,7 +2314,7 @@
             <w:noProof/>
             <w:webHidden/>
           </w:rPr>
-          <w:instrText xml:space="preserve"> PAGEREF _Toc511054513 \h </w:instrText>
+          <w:instrText xml:space="preserve"> PAGEREF _Toc511126754 \h </w:instrText>
         </w:r>
         <w:r>
           <w:rPr>
@@ -2361,7 +2361,7 @@
           <w:szCs w:val="24"/>
         </w:rPr>
       </w:pPr>
-      <w:hyperlink w:anchor="_Toc511054514" w:history="1">
+      <w:hyperlink w:anchor="_Toc511126755" w:history="1">
         <w:r>
           <w:rPr>
             <w:rStyle w:val="Hyperlink"/>
@@ -2406,7 +2406,7 @@
             <w:noProof/>
             <w:webHidden/>
           </w:rPr>
-          <w:instrText xml:space="preserve"> PAGEREF _Toc511054514 \h </w:instrText>
+          <w:instrText xml:space="preserve"> PAGEREF _Toc511126755 \h </w:instrText>
         </w:r>
         <w:r>
           <w:rPr>
@@ -2452,7 +2452,7 @@
           <w:szCs w:val="24"/>
         </w:rPr>
       </w:pPr>
-      <w:hyperlink w:anchor="_Toc511054515" w:history="1">
+      <w:hyperlink w:anchor="_Toc511126756" w:history="1">
         <w:r>
           <w:rPr>
             <w:rStyle w:val="Hyperlink"/>
@@ -2496,7 +2496,7 @@
             <w:noProof/>
             <w:webHidden/>
           </w:rPr>
-          <w:instrText xml:space="preserve"> PAGEREF _Toc511054515 \h </w:instrText>
+          <w:instrText xml:space="preserve"> PAGEREF _Toc511126756 \h </w:instrText>
         </w:r>
         <w:r>
           <w:rPr>
@@ -2517,6 +2517,372 @@
             <w:webHidden/>
           </w:rPr>
           <w:t>14</w:t>
+        </w:r>
+        <w:r>
+          <w:rPr>
+            <w:noProof/>
+            <w:webHidden/>
+          </w:rPr>
+          <w:fldChar w:fldCharType="end"/>
+        </w:r>
+      </w:hyperlink>
+    </w:p>
+    <w:p>
+      <w:pPr>
+        <w:pStyle w:val="TOC3"/>
+        <w:tabs>
+          <w:tab w:val="left" w:pos="1200"/>
+          <w:tab w:val="right" w:leader="dot" w:pos="10450"/>
+        </w:tabs>
+        <w:rPr>
+          <w:rFonts w:eastAsiaTheme="minorEastAsia"/>
+          <w:i w:val="0"/>
+          <w:iCs w:val="0"/>
+          <w:noProof/>
+          <w:sz w:val="24"/>
+          <w:szCs w:val="24"/>
+        </w:rPr>
+      </w:pPr>
+      <w:hyperlink w:anchor="_Toc511126757" w:history="1">
+        <w:r>
+          <w:rPr>
+            <w:rStyle w:val="Hyperlink"/>
+            <w:noProof/>
+          </w:rPr>
+          <w:t>3.4.1</w:t>
+        </w:r>
+        <w:r>
+          <w:rPr>
+            <w:rFonts w:eastAsiaTheme="minorEastAsia"/>
+            <w:i w:val="0"/>
+            <w:iCs w:val="0"/>
+            <w:noProof/>
+            <w:sz w:val="24"/>
+            <w:szCs w:val="24"/>
+          </w:rPr>
+          <w:tab/>
+        </w:r>
+        <w:r>
+          <w:rPr>
+            <w:rStyle w:val="Hyperlink"/>
+            <w:noProof/>
+          </w:rPr>
+          <w:t>Information Flow Diagram</w:t>
+        </w:r>
+        <w:r>
+          <w:rPr>
+            <w:noProof/>
+            <w:webHidden/>
+          </w:rPr>
+          <w:tab/>
+        </w:r>
+        <w:r>
+          <w:rPr>
+            <w:noProof/>
+            <w:webHidden/>
+          </w:rPr>
+          <w:fldChar w:fldCharType="begin"/>
+        </w:r>
+        <w:r>
+          <w:rPr>
+            <w:noProof/>
+            <w:webHidden/>
+          </w:rPr>
+          <w:instrText xml:space="preserve"> PAGEREF _Toc511126757 \h </w:instrText>
+        </w:r>
+        <w:r>
+          <w:rPr>
+            <w:noProof/>
+            <w:webHidden/>
+          </w:rPr>
+        </w:r>
+        <w:r>
+          <w:rPr>
+            <w:noProof/>
+            <w:webHidden/>
+          </w:rPr>
+          <w:fldChar w:fldCharType="separate"/>
+        </w:r>
+        <w:r>
+          <w:rPr>
+            <w:noProof/>
+            <w:webHidden/>
+          </w:rPr>
+          <w:t>14</w:t>
+        </w:r>
+        <w:r>
+          <w:rPr>
+            <w:noProof/>
+            <w:webHidden/>
+          </w:rPr>
+          <w:fldChar w:fldCharType="end"/>
+        </w:r>
+      </w:hyperlink>
+    </w:p>
+    <w:p>
+      <w:pPr>
+        <w:pStyle w:val="TOC3"/>
+        <w:tabs>
+          <w:tab w:val="left" w:pos="1200"/>
+          <w:tab w:val="right" w:leader="dot" w:pos="10450"/>
+        </w:tabs>
+        <w:rPr>
+          <w:rFonts w:eastAsiaTheme="minorEastAsia"/>
+          <w:i w:val="0"/>
+          <w:iCs w:val="0"/>
+          <w:noProof/>
+          <w:sz w:val="24"/>
+          <w:szCs w:val="24"/>
+        </w:rPr>
+      </w:pPr>
+      <w:hyperlink w:anchor="_Toc511126758" w:history="1">
+        <w:r>
+          <w:rPr>
+            <w:rStyle w:val="Hyperlink"/>
+            <w:noProof/>
+          </w:rPr>
+          <w:t>3.4.2</w:t>
+        </w:r>
+        <w:r>
+          <w:rPr>
+            <w:rFonts w:eastAsiaTheme="minorEastAsia"/>
+            <w:i w:val="0"/>
+            <w:iCs w:val="0"/>
+            <w:noProof/>
+            <w:sz w:val="24"/>
+            <w:szCs w:val="24"/>
+          </w:rPr>
+          <w:tab/>
+        </w:r>
+        <w:r>
+          <w:rPr>
+            <w:rStyle w:val="Hyperlink"/>
+            <w:noProof/>
+          </w:rPr>
+          <w:t>Use Case Diagrams</w:t>
+        </w:r>
+        <w:r>
+          <w:rPr>
+            <w:noProof/>
+            <w:webHidden/>
+          </w:rPr>
+          <w:tab/>
+        </w:r>
+        <w:r>
+          <w:rPr>
+            <w:noProof/>
+            <w:webHidden/>
+          </w:rPr>
+          <w:fldChar w:fldCharType="begin"/>
+        </w:r>
+        <w:r>
+          <w:rPr>
+            <w:noProof/>
+            <w:webHidden/>
+          </w:rPr>
+          <w:instrText xml:space="preserve"> PAGEREF _Toc511126758 \h </w:instrText>
+        </w:r>
+        <w:r>
+          <w:rPr>
+            <w:noProof/>
+            <w:webHidden/>
+          </w:rPr>
+        </w:r>
+        <w:r>
+          <w:rPr>
+            <w:noProof/>
+            <w:webHidden/>
+          </w:rPr>
+          <w:fldChar w:fldCharType="separate"/>
+        </w:r>
+        <w:r>
+          <w:rPr>
+            <w:noProof/>
+            <w:webHidden/>
+          </w:rPr>
+          <w:t>15</w:t>
+        </w:r>
+        <w:r>
+          <w:rPr>
+            <w:noProof/>
+            <w:webHidden/>
+          </w:rPr>
+          <w:fldChar w:fldCharType="end"/>
+        </w:r>
+      </w:hyperlink>
+    </w:p>
+    <w:p>
+      <w:pPr>
+        <w:pStyle w:val="TOC3"/>
+        <w:tabs>
+          <w:tab w:val="left" w:pos="1200"/>
+          <w:tab w:val="right" w:leader="dot" w:pos="10450"/>
+        </w:tabs>
+        <w:rPr>
+          <w:rFonts w:eastAsiaTheme="minorEastAsia"/>
+          <w:i w:val="0"/>
+          <w:iCs w:val="0"/>
+          <w:noProof/>
+          <w:sz w:val="24"/>
+          <w:szCs w:val="24"/>
+        </w:rPr>
+      </w:pPr>
+      <w:hyperlink w:anchor="_Toc511126759" w:history="1">
+        <w:r>
+          <w:rPr>
+            <w:rStyle w:val="Hyperlink"/>
+            <w:noProof/>
+          </w:rPr>
+          <w:t>3.4.3</w:t>
+        </w:r>
+        <w:r>
+          <w:rPr>
+            <w:rFonts w:eastAsiaTheme="minorEastAsia"/>
+            <w:i w:val="0"/>
+            <w:iCs w:val="0"/>
+            <w:noProof/>
+            <w:sz w:val="24"/>
+            <w:szCs w:val="24"/>
+          </w:rPr>
+          <w:tab/>
+        </w:r>
+        <w:r>
+          <w:rPr>
+            <w:rStyle w:val="Hyperlink"/>
+            <w:noProof/>
+          </w:rPr>
+          <w:t>Activity Flow Diagram</w:t>
+        </w:r>
+        <w:r>
+          <w:rPr>
+            <w:noProof/>
+            <w:webHidden/>
+          </w:rPr>
+          <w:tab/>
+        </w:r>
+        <w:r>
+          <w:rPr>
+            <w:noProof/>
+            <w:webHidden/>
+          </w:rPr>
+          <w:fldChar w:fldCharType="begin"/>
+        </w:r>
+        <w:r>
+          <w:rPr>
+            <w:noProof/>
+            <w:webHidden/>
+          </w:rPr>
+          <w:instrText xml:space="preserve"> PAGEREF _Toc511126759 \h </w:instrText>
+        </w:r>
+        <w:r>
+          <w:rPr>
+            <w:noProof/>
+            <w:webHidden/>
+          </w:rPr>
+        </w:r>
+        <w:r>
+          <w:rPr>
+            <w:noProof/>
+            <w:webHidden/>
+          </w:rPr>
+          <w:fldChar w:fldCharType="separate"/>
+        </w:r>
+        <w:r>
+          <w:rPr>
+            <w:noProof/>
+            <w:webHidden/>
+          </w:rPr>
+          <w:t>16</w:t>
+        </w:r>
+        <w:r>
+          <w:rPr>
+            <w:noProof/>
+            <w:webHidden/>
+          </w:rPr>
+          <w:fldChar w:fldCharType="end"/>
+        </w:r>
+      </w:hyperlink>
+    </w:p>
+    <w:p>
+      <w:pPr>
+        <w:pStyle w:val="TOC2"/>
+        <w:tabs>
+          <w:tab w:val="left" w:pos="960"/>
+          <w:tab w:val="right" w:leader="dot" w:pos="10450"/>
+        </w:tabs>
+        <w:rPr>
+          <w:rFonts w:eastAsiaTheme="minorEastAsia"/>
+          <w:smallCaps w:val="0"/>
+          <w:noProof/>
+          <w:sz w:val="24"/>
+          <w:szCs w:val="24"/>
+        </w:rPr>
+      </w:pPr>
+      <w:hyperlink w:anchor="_Toc511126760" w:history="1">
+        <w:r>
+          <w:rPr>
+            <w:rStyle w:val="Hyperlink"/>
+            <w:noProof/>
+          </w:rPr>
+          <w:t>3.5</w:t>
+        </w:r>
+        <w:r>
+          <w:rPr>
+            <w:rFonts w:eastAsiaTheme="minorEastAsia"/>
+            <w:smallCaps w:val="0"/>
+            <w:noProof/>
+            <w:sz w:val="24"/>
+            <w:szCs w:val="24"/>
+          </w:rPr>
+          <w:tab/>
+        </w:r>
+        <w:r>
+          <w:rPr>
+            <w:rStyle w:val="Hyperlink"/>
+            <w:noProof/>
+          </w:rPr>
+          <w:t>Other Design Artefacts</w:t>
+        </w:r>
+        <w:r>
+          <w:rPr>
+            <w:noProof/>
+            <w:webHidden/>
+          </w:rPr>
+          <w:tab/>
+        </w:r>
+        <w:r>
+          <w:rPr>
+            <w:noProof/>
+            <w:webHidden/>
+          </w:rPr>
+          <w:fldChar w:fldCharType="begin"/>
+        </w:r>
+        <w:r>
+          <w:rPr>
+            <w:noProof/>
+            <w:webHidden/>
+          </w:rPr>
+          <w:instrText xml:space="preserve"> PAGEREF _Toc511126760 \h </w:instrText>
+        </w:r>
+        <w:r>
+          <w:rPr>
+            <w:noProof/>
+            <w:webHidden/>
+          </w:rPr>
+        </w:r>
+        <w:r>
+          <w:rPr>
+            <w:noProof/>
+            <w:webHidden/>
+          </w:rPr>
+          <w:fldChar w:fldCharType="separate"/>
+        </w:r>
+        <w:r>
+          <w:rPr>
+            <w:noProof/>
+            <w:webHidden/>
+          </w:rPr>
+          <w:t>17</w:t>
         </w:r>
         <w:r>
           <w:rPr>
@@ -2543,7 +2909,7 @@
           <w:szCs w:val="24"/>
         </w:rPr>
       </w:pPr>
-      <w:hyperlink w:anchor="_Toc511054516" w:history="1">
+      <w:hyperlink w:anchor="_Toc511126761" w:history="1">
         <w:r>
           <w:rPr>
             <w:rStyle w:val="Hyperlink"/>
@@ -2570,7 +2936,7 @@
             <w:noProof/>
             <w:webHidden/>
           </w:rPr>
-          <w:instrText xml:space="preserve"> PAGEREF _Toc511054516 \h </w:instrText>
+          <w:instrText xml:space="preserve"> PAGEREF _Toc511126761 \h </w:instrText>
         </w:r>
         <w:r>
           <w:rPr>
@@ -2590,7 +2956,7 @@
             <w:noProof/>
             <w:webHidden/>
           </w:rPr>
-          <w:t>15</w:t>
+          <w:t>18</w:t>
         </w:r>
         <w:r>
           <w:rPr>
@@ -2622,7 +2988,7 @@
           <w:numId w:val="2"/>
         </w:numPr>
       </w:pPr>
-      <w:bookmarkStart w:id="2" w:name="_Toc511054498"/>
+      <w:bookmarkStart w:id="2" w:name="_Toc511126739"/>
       <w:r>
         <w:lastRenderedPageBreak/>
         <w:t>Introduction</w:t>
@@ -2667,7 +3033,7 @@
         </w:numPr>
         <w:ind w:left="1080"/>
       </w:pPr>
-      <w:bookmarkStart w:id="3" w:name="_Toc511054499"/>
+      <w:bookmarkStart w:id="3" w:name="_Toc511126740"/>
       <w:r>
         <w:t>Problem Elucidation and Statement</w:t>
       </w:r>
@@ -2818,7 +3184,7 @@
         </w:numPr>
         <w:ind w:left="1080"/>
       </w:pPr>
-      <w:bookmarkStart w:id="4" w:name="_Toc511054500"/>
+      <w:bookmarkStart w:id="4" w:name="_Toc511126741"/>
       <w:r>
         <w:t>Project Aim</w:t>
       </w:r>
@@ -2883,7 +3249,7 @@
         </w:numPr>
         <w:ind w:left="1080"/>
       </w:pPr>
-      <w:bookmarkStart w:id="5" w:name="_Toc511054501"/>
+      <w:bookmarkStart w:id="5" w:name="_Toc511126742"/>
       <w:r>
         <w:t>Project Objectives</w:t>
       </w:r>
@@ -3275,7 +3641,7 @@
         </w:numPr>
         <w:ind w:left="1080"/>
       </w:pPr>
-      <w:bookmarkStart w:id="6" w:name="_Toc511054502"/>
+      <w:bookmarkStart w:id="6" w:name="_Toc511126743"/>
       <w:r>
         <w:t>Selected Software Lifecycle Methodology</w:t>
       </w:r>
@@ -3318,7 +3684,7 @@
       <w:r>
         <w:t xml:space="preserve"> </w:t>
       </w:r>
-      <w:bookmarkStart w:id="7" w:name="_Toc511054503"/>
+      <w:bookmarkStart w:id="7" w:name="_Toc511126744"/>
       <w:r>
         <w:t>Requirement Control Document</w:t>
       </w:r>
@@ -3373,7 +3739,7 @@
         </w:numPr>
         <w:ind w:left="1080"/>
       </w:pPr>
-      <w:bookmarkStart w:id="8" w:name="_Toc511054504"/>
+      <w:bookmarkStart w:id="8" w:name="_Toc511126745"/>
       <w:r>
         <w:t>Requiremen</w:t>
       </w:r>
@@ -3425,7 +3791,7 @@
         </w:numPr>
         <w:ind w:left="1080"/>
       </w:pPr>
-      <w:bookmarkStart w:id="9" w:name="_Toc511054505"/>
+      <w:bookmarkStart w:id="9" w:name="_Toc511126746"/>
       <w:r>
         <w:t>Final Requirements</w:t>
       </w:r>
@@ -5849,7 +6215,7 @@
         </w:numPr>
         <w:ind w:left="1080"/>
       </w:pPr>
-      <w:bookmarkStart w:id="10" w:name="_Toc511054506"/>
+      <w:bookmarkStart w:id="10" w:name="_Toc511126747"/>
       <w:r>
         <w:t>Requirements Evolution</w:t>
       </w:r>
@@ -5917,7 +6283,7 @@
           <w:numId w:val="2"/>
         </w:numPr>
       </w:pPr>
-      <w:bookmarkStart w:id="11" w:name="_Toc511054507"/>
+      <w:bookmarkStart w:id="11" w:name="_Toc511126748"/>
       <w:r>
         <w:t xml:space="preserve">System </w:t>
       </w:r>
@@ -6007,7 +6373,7 @@
         </w:numPr>
         <w:ind w:left="1080"/>
       </w:pPr>
-      <w:bookmarkStart w:id="12" w:name="_Toc511054508"/>
+      <w:bookmarkStart w:id="12" w:name="_Toc511126749"/>
       <w:r>
         <w:lastRenderedPageBreak/>
         <w:t>System Design</w:t>
@@ -6443,7 +6809,22 @@
         <w:footnoteReference w:id="8"/>
       </w:r>
       <w:r>
-        <w:t xml:space="preserve"> running in order to perform the classification of the Tweets.</w:t>
+        <w:t xml:space="preserve"> </w:t>
+      </w:r>
+      <w:r>
+        <w:t>and Mallet</w:t>
+      </w:r>
+      <w:r>
+        <w:rPr>
+          <w:rStyle w:val="FootnoteReference"/>
+        </w:rPr>
+        <w:footnoteReference w:id="9"/>
+      </w:r>
+      <w:r>
+        <w:t xml:space="preserve"> </w:t>
+      </w:r>
+      <w:r>
+        <w:t>running in order to perform the classification of the Tweets.</w:t>
       </w:r>
     </w:p>
     <w:p>
@@ -6460,7 +6841,7 @@
         </w:numPr>
         <w:ind w:left="1080"/>
       </w:pPr>
-      <w:bookmarkStart w:id="13" w:name="_Toc511054509"/>
+      <w:bookmarkStart w:id="13" w:name="_Toc511126750"/>
       <w:r>
         <w:t>Interface Design</w:t>
       </w:r>
@@ -6531,7 +6912,7 @@
         </w:numPr>
         <w:ind w:left="1440"/>
       </w:pPr>
-      <w:bookmarkStart w:id="14" w:name="_Toc511054510"/>
+      <w:bookmarkStart w:id="14" w:name="_Toc511126751"/>
       <w:r>
         <w:t>HCI Considerations</w:t>
       </w:r>
@@ -6655,7 +7036,6 @@
         <w:jc w:val="center"/>
       </w:pPr>
       <w:r>
-        <w:lastRenderedPageBreak/>
         <w:t xml:space="preserve">Table </w:t>
       </w:r>
       <w:r>
@@ -7153,7 +7533,7 @@
         </w:numPr>
         <w:ind w:left="1440"/>
       </w:pPr>
-      <w:bookmarkStart w:id="15" w:name="_Toc511054511"/>
+      <w:bookmarkStart w:id="15" w:name="_Toc511126752"/>
       <w:r>
         <w:t>Wireframes</w:t>
       </w:r>
@@ -7269,17 +7649,14 @@
         <w:ind w:left="1440"/>
       </w:pPr>
       <w:r>
+        <w:lastRenderedPageBreak/>
         <w:t xml:space="preserve">Figure 2 is a wireframe of the dashboard of the service, which gives an overview of the data which is </w:t>
       </w:r>
       <w:r>
         <w:t>stored and</w:t>
       </w:r>
       <w:r>
-        <w:t xml:space="preserve"> gives the user a quick glance indication of the system status, such as which </w:t>
-      </w:r>
-      <w:r>
-        <w:lastRenderedPageBreak/>
-        <w:t>services are running</w:t>
+        <w:t xml:space="preserve"> gives the user a quick glance indication of the system status, such as which services are running</w:t>
       </w:r>
       <w:r>
         <w:t xml:space="preserve"> – which relates back to heuristic 1 from table 4, about the guideline for providing users with information on the systems current status</w:t>
@@ -7444,7 +7821,7 @@
         </w:numPr>
         <w:ind w:left="1080"/>
       </w:pPr>
-      <w:bookmarkStart w:id="16" w:name="_Toc511054512"/>
+      <w:bookmarkStart w:id="16" w:name="_Toc511126753"/>
       <w:r>
         <w:t>Data Support Design</w:t>
       </w:r>
@@ -7465,7 +7842,11 @@
         <w:t xml:space="preserve"> and the speed in which it is retrieved</w:t>
       </w:r>
       <w:r>
-        <w:t>, getting the design of the database right is important, as a poorly design database will negatively impact the performance of a system which relies on data</w:t>
+        <w:t xml:space="preserve">, getting the design of the database right is important, as a poorly design database will negatively </w:t>
+      </w:r>
+      <w:r>
+        <w:lastRenderedPageBreak/>
+        <w:t>impact the performance of a system which relies on data</w:t>
       </w:r>
       <w:r>
         <w:t xml:space="preserve"> (Database Trends and Applications, 2018; </w:t>
@@ -7493,7 +7874,7 @@
         </w:numPr>
         <w:ind w:left="1440"/>
       </w:pPr>
-      <w:bookmarkStart w:id="17" w:name="_Toc511054513"/>
+      <w:bookmarkStart w:id="17" w:name="_Toc511126754"/>
       <w:r>
         <w:t>Consideration for Security and Data Validation</w:t>
       </w:r>
@@ -7847,6 +8228,7 @@
         <w:ind w:left="1440"/>
       </w:pPr>
       <w:r>
+        <w:lastRenderedPageBreak/>
         <w:t>The list above is some of the techniques which can be applied in database design to ensure that data is validated correctly and in the</w:t>
       </w:r>
       <w:r>
@@ -7876,9 +8258,8 @@
         </w:numPr>
         <w:ind w:left="1440"/>
       </w:pPr>
-      <w:bookmarkStart w:id="18" w:name="_Toc511054514"/>
-      <w:r>
-        <w:lastRenderedPageBreak/>
+      <w:bookmarkStart w:id="18" w:name="_Toc511126755"/>
+      <w:r>
         <w:t>Database Design</w:t>
       </w:r>
       <w:r>
@@ -8150,6 +8531,7 @@
         <w:jc w:val="center"/>
       </w:pPr>
       <w:r>
+        <w:lastRenderedPageBreak/>
         <w:drawing>
           <wp:inline distT="0" distB="0" distL="0" distR="0" wp14:anchorId="23311C76" wp14:editId="42295244">
             <wp:extent cx="3498112" cy="1262103"/>
@@ -8224,7 +8606,6 @@
         <w:jc w:val="center"/>
       </w:pPr>
       <w:r>
-        <w:lastRenderedPageBreak/>
         <w:drawing>
           <wp:inline distT="0" distB="0" distL="0" distR="0" wp14:anchorId="31FAEB0A" wp14:editId="61BC7AC2">
             <wp:extent cx="3530009" cy="865101"/>
@@ -8639,7 +9020,11 @@
         <w:t>non-rumour</w:t>
       </w:r>
       <w:r>
-        <w:t xml:space="preserve"> and a constraint has been placed for the uniqueness of </w:t>
+        <w:t xml:space="preserve"> and a constraint has been placed for </w:t>
+      </w:r>
+      <w:r>
+        <w:lastRenderedPageBreak/>
+        <w:t xml:space="preserve">the uniqueness of </w:t>
       </w:r>
       <w:proofErr w:type="spellStart"/>
       <w:r>
@@ -8723,11 +9108,7 @@
         <w:t xml:space="preserve"> is the text which went through the classification process and had processing applied, both of which have a field type of VARCHAR(300) which means they can only store 300 characters, and as the maximum size of a Tweet is 240 characters, this is enough space for them to be stored.</w:t>
       </w:r>
       <w:r>
-        <w:t xml:space="preserve"> From the code it </w:t>
-      </w:r>
-      <w:r>
-        <w:lastRenderedPageBreak/>
-        <w:t xml:space="preserve">indicates that there is a foreign key for </w:t>
+        <w:t xml:space="preserve"> From the code it indicates that there is a foreign key for </w:t>
       </w:r>
       <w:proofErr w:type="spellStart"/>
       <w:r>
@@ -9175,7 +9556,7 @@
         </w:numPr>
         <w:ind w:left="1080"/>
       </w:pPr>
-      <w:bookmarkStart w:id="19" w:name="_Toc511054515"/>
+      <w:bookmarkStart w:id="19" w:name="_Toc511126756"/>
       <w:r>
         <w:t>User Interaction Design</w:t>
       </w:r>
@@ -9219,12 +9600,7 @@
         <w:t>provide an overview of the requirements of a system</w:t>
       </w:r>
       <w:r>
-        <w:t xml:space="preserve"> </w:t>
-      </w:r>
-      <w:bookmarkStart w:id="20" w:name="_GoBack"/>
-      <w:bookmarkEnd w:id="20"/>
-      <w:r>
-        <w:t>(</w:t>
+        <w:t xml:space="preserve"> (</w:t>
       </w:r>
       <w:r>
         <w:t xml:space="preserve">UML 2 Use Case </w:t>
@@ -9256,9 +9632,11 @@
         </w:numPr>
         <w:ind w:left="1440"/>
       </w:pPr>
+      <w:bookmarkStart w:id="20" w:name="_Toc511126757"/>
       <w:r>
         <w:t>Information Flow Diagram</w:t>
       </w:r>
+      <w:bookmarkEnd w:id="20"/>
     </w:p>
     <w:p/>
     <w:p>
@@ -9267,6 +9645,7 @@
         <w:ind w:left="1440"/>
       </w:pPr>
       <w:r>
+        <w:lastRenderedPageBreak/>
         <w:drawing>
           <wp:inline distT="0" distB="0" distL="0" distR="0" wp14:anchorId="4C1E6071" wp14:editId="06A32405">
             <wp:extent cx="5217151" cy="2381136"/>
@@ -9339,7 +9718,6 @@
         <w:ind w:left="1440"/>
       </w:pPr>
       <w:r>
-        <w:lastRenderedPageBreak/>
         <w:t>Illustrated in figure 5 is the high-level information flow diagram for the project, where it shows</w:t>
       </w:r>
       <w:r>
@@ -9534,14 +9912,1374 @@
         </w:numPr>
         <w:ind w:left="1440"/>
       </w:pPr>
+      <w:bookmarkStart w:id="21" w:name="_Toc511126758"/>
       <w:r>
         <w:t>Use Case Diagram</w:t>
       </w:r>
       <w:r>
         <w:t>s</w:t>
       </w:r>
+      <w:bookmarkEnd w:id="21"/>
     </w:p>
     <w:p/>
+    <w:p>
+      <w:pPr>
+        <w:keepNext/>
+        <w:jc w:val="center"/>
+      </w:pPr>
+      <w:r>
+        <w:drawing>
+          <wp:inline distT="0" distB="0" distL="0" distR="0" wp14:anchorId="5E8C7ECF" wp14:editId="7547B879">
+            <wp:extent cx="3859619" cy="3842653"/>
+            <wp:effectExtent l="0" t="0" r="1270" b="5715"/>
+            <wp:docPr id="31" name="Picture 31"/>
+            <wp:cNvGraphicFramePr>
+              <a:graphicFrameLocks xmlns:a="http://schemas.openxmlformats.org/drawingml/2006/main" noChangeAspect="1"/>
+            </wp:cNvGraphicFramePr>
+            <a:graphic xmlns:a="http://schemas.openxmlformats.org/drawingml/2006/main">
+              <a:graphicData uri="http://schemas.openxmlformats.org/drawingml/2006/picture">
+                <pic:pic xmlns:pic="http://schemas.openxmlformats.org/drawingml/2006/picture">
+                  <pic:nvPicPr>
+                    <pic:cNvPr id="1" name=""/>
+                    <pic:cNvPicPr/>
+                  </pic:nvPicPr>
+                  <pic:blipFill>
+                    <a:blip r:embed="rId19"/>
+                    <a:stretch>
+                      <a:fillRect/>
+                    </a:stretch>
+                  </pic:blipFill>
+                  <pic:spPr>
+                    <a:xfrm>
+                      <a:off x="0" y="0"/>
+                      <a:ext cx="3864796" cy="3847807"/>
+                    </a:xfrm>
+                    <a:prstGeom prst="rect">
+                      <a:avLst/>
+                    </a:prstGeom>
+                  </pic:spPr>
+                </pic:pic>
+              </a:graphicData>
+            </a:graphic>
+          </wp:inline>
+        </w:drawing>
+      </w:r>
+    </w:p>
+    <w:p>
+      <w:pPr>
+        <w:pStyle w:val="Caption"/>
+        <w:jc w:val="center"/>
+      </w:pPr>
+      <w:r>
+        <w:t xml:space="preserve">Figure </w:t>
+      </w:r>
+      <w:r>
+        <w:fldChar w:fldCharType="begin"/>
+      </w:r>
+      <w:r>
+        <w:instrText xml:space="preserve"> SEQ Figure \* ARABIC </w:instrText>
+      </w:r>
+      <w:r>
+        <w:fldChar w:fldCharType="separate"/>
+      </w:r>
+      <w:r>
+        <w:rPr>
+          <w:noProof/>
+        </w:rPr>
+        <w:t>6</w:t>
+      </w:r>
+      <w:r>
+        <w:fldChar w:fldCharType="end"/>
+      </w:r>
+      <w:r>
+        <w:t xml:space="preserve"> Use Case Diagram of the Offline Processing Part</w:t>
+      </w:r>
+    </w:p>
+    <w:p/>
+    <w:p>
+      <w:pPr>
+        <w:ind w:left="1440"/>
+      </w:pPr>
+      <w:r>
+        <w:lastRenderedPageBreak/>
+        <w:t xml:space="preserve">A use case diagram is a visualisation of the set of actions which a system can perform in connection with </w:t>
+      </w:r>
+      <w:r>
+        <w:t>users</w:t>
+      </w:r>
+      <w:r>
+        <w:t xml:space="preserve"> of the system </w:t>
+      </w:r>
+      <w:r>
+        <w:t>(</w:t>
+      </w:r>
+      <w:r>
+        <w:t>UML 2 Use Case Diagrams: An Agile Introduction. 2018</w:t>
+      </w:r>
+      <w:r>
+        <w:t xml:space="preserve">) – users of the system are not necessarily end-users and can represent different entities in the system, such as </w:t>
+      </w:r>
+      <w:r>
+        <w:t xml:space="preserve">the use case diagram provided in </w:t>
+      </w:r>
+      <w:r>
+        <w:t xml:space="preserve">figure 6 where the users are different services of the project and it shows the relationships with different use cases (the actions). </w:t>
+      </w:r>
+    </w:p>
+    <w:p>
+      <w:pPr>
+        <w:ind w:left="1440"/>
+      </w:pPr>
+    </w:p>
+    <w:p>
+      <w:pPr>
+        <w:ind w:left="1440"/>
+      </w:pPr>
+      <w:r>
+        <w:t xml:space="preserve">With the use case diagram illustrated in figure 6, it shows the relationship </w:t>
+      </w:r>
+      <w:r>
+        <w:t xml:space="preserve">between the entities in the offline part of the project, such as how the </w:t>
+      </w:r>
+      <w:r>
+        <w:rPr>
+          <w:i/>
+        </w:rPr>
+        <w:t>Stream</w:t>
+      </w:r>
+      <w:r>
+        <w:t xml:space="preserve"> relates to use case 8, receiving a Tweet from Twitter which is extended by the use case 7 – which stores it as a message to be stored in the </w:t>
+      </w:r>
+      <w:r>
+        <w:rPr>
+          <w:i/>
+        </w:rPr>
+        <w:t>Queue</w:t>
+      </w:r>
+      <w:r>
+        <w:t>.</w:t>
+      </w:r>
+      <w:r>
+        <w:t xml:space="preserve"> </w:t>
+      </w:r>
+      <w:r>
+        <w:t xml:space="preserve">As it represents the entities of the system with particular actions, it is a helpful way to cross check requirements and to ensure completeness. </w:t>
+      </w:r>
+    </w:p>
+    <w:p>
+      <w:pPr>
+        <w:ind w:left="2160"/>
+      </w:pPr>
+    </w:p>
+    <w:p>
+      <w:pPr>
+        <w:pStyle w:val="Heading3"/>
+        <w:numPr>
+          <w:ilvl w:val="2"/>
+          <w:numId w:val="2"/>
+        </w:numPr>
+        <w:ind w:left="1440"/>
+      </w:pPr>
+      <w:bookmarkStart w:id="22" w:name="_Toc511126759"/>
+      <w:r>
+        <w:t>Activity Flow Diagram</w:t>
+      </w:r>
+      <w:bookmarkEnd w:id="22"/>
+    </w:p>
+    <w:p>
+      <w:pPr>
+        <w:pStyle w:val="Heading3"/>
+      </w:pPr>
+    </w:p>
+    <w:p>
+      <w:pPr>
+        <w:ind w:left="1440"/>
+      </w:pPr>
+      <w:r>
+        <w:t xml:space="preserve">An activity diagram </w:t>
+      </w:r>
+      <w:r>
+        <w:t xml:space="preserve">is a flowchart to represent the flow from one activity to another activity, and usually described as an operation of the system (tutorialspoint.com, 2018), to visualise how a new Tweet will be processed on the system, figure 7 shows the activity diagram of a new Tweet entering the </w:t>
+      </w:r>
+      <w:r>
+        <w:rPr>
+          <w:i/>
+        </w:rPr>
+        <w:t>Stream</w:t>
+      </w:r>
+      <w:r>
+        <w:t xml:space="preserve"> services, and the flow of it through the system till it reaches the </w:t>
+      </w:r>
+      <w:r>
+        <w:rPr>
+          <w:i/>
+        </w:rPr>
+        <w:t>Database</w:t>
+      </w:r>
+      <w:r>
+        <w:t>.</w:t>
+      </w:r>
+    </w:p>
+    <w:p>
+      <w:pPr>
+        <w:ind w:left="1440"/>
+      </w:pPr>
+    </w:p>
+    <w:p>
+      <w:pPr>
+        <w:keepNext/>
+        <w:ind w:left="1440"/>
+      </w:pPr>
+      <w:r>
+        <w:drawing>
+          <wp:inline distT="0" distB="0" distL="0" distR="0" wp14:anchorId="698D7261" wp14:editId="55A77F7F">
+            <wp:extent cx="6046677" cy="2108244"/>
+            <wp:effectExtent l="0" t="0" r="0" b="0"/>
+            <wp:docPr id="32" name="Picture 32"/>
+            <wp:cNvGraphicFramePr>
+              <a:graphicFrameLocks xmlns:a="http://schemas.openxmlformats.org/drawingml/2006/main" noChangeAspect="1"/>
+            </wp:cNvGraphicFramePr>
+            <a:graphic xmlns:a="http://schemas.openxmlformats.org/drawingml/2006/main">
+              <a:graphicData uri="http://schemas.openxmlformats.org/drawingml/2006/picture">
+                <pic:pic xmlns:pic="http://schemas.openxmlformats.org/drawingml/2006/picture">
+                  <pic:nvPicPr>
+                    <pic:cNvPr id="1" name=""/>
+                    <pic:cNvPicPr/>
+                  </pic:nvPicPr>
+                  <pic:blipFill>
+                    <a:blip r:embed="rId20"/>
+                    <a:stretch>
+                      <a:fillRect/>
+                    </a:stretch>
+                  </pic:blipFill>
+                  <pic:spPr>
+                    <a:xfrm>
+                      <a:off x="0" y="0"/>
+                      <a:ext cx="6056657" cy="2111724"/>
+                    </a:xfrm>
+                    <a:prstGeom prst="rect">
+                      <a:avLst/>
+                    </a:prstGeom>
+                  </pic:spPr>
+                </pic:pic>
+              </a:graphicData>
+            </a:graphic>
+          </wp:inline>
+        </w:drawing>
+      </w:r>
+    </w:p>
+    <w:p>
+      <w:pPr>
+        <w:pStyle w:val="Caption"/>
+        <w:jc w:val="center"/>
+      </w:pPr>
+      <w:r>
+        <w:t xml:space="preserve">Figure </w:t>
+      </w:r>
+      <w:r>
+        <w:fldChar w:fldCharType="begin"/>
+      </w:r>
+      <w:r>
+        <w:instrText xml:space="preserve"> SEQ Figure \* ARABIC </w:instrText>
+      </w:r>
+      <w:r>
+        <w:fldChar w:fldCharType="separate"/>
+      </w:r>
+      <w:r>
+        <w:rPr>
+          <w:noProof/>
+        </w:rPr>
+        <w:t>7</w:t>
+      </w:r>
+      <w:r>
+        <w:fldChar w:fldCharType="end"/>
+      </w:r>
+      <w:r>
+        <w:t xml:space="preserve"> Activity Diagram of a 'New Tweet' entering the service</w:t>
+      </w:r>
+    </w:p>
+    <w:p/>
+    <w:p>
+      <w:pPr>
+        <w:ind w:left="1440"/>
+      </w:pPr>
+      <w:r>
+        <w:t xml:space="preserve">As illustrated in figure 7, a new Tweet will enter at the </w:t>
+      </w:r>
+      <w:r>
+        <w:rPr>
+          <w:i/>
+        </w:rPr>
+        <w:t>Stream</w:t>
+      </w:r>
+      <w:r>
+        <w:t xml:space="preserve"> which uses a Listener class to </w:t>
+      </w:r>
+      <w:r>
+        <w:t xml:space="preserve">respond to new Tweets from the stream, from here it will check to see if the message is a Retweet, if it is – it’ll discard it as a Retweet would mean processing a Tweet which has already been done, if it is not a Retweet then the message can be added to the queue, which is done through publishing it, the queue will handle the storage of the Tweet. </w:t>
+      </w:r>
+    </w:p>
+    <w:p>
+      <w:pPr>
+        <w:ind w:left="1440"/>
+      </w:pPr>
+    </w:p>
+    <w:p>
+      <w:pPr>
+        <w:ind w:left="1440"/>
+      </w:pPr>
+      <w:r>
+        <w:t xml:space="preserve">The </w:t>
+      </w:r>
+      <w:r>
+        <w:rPr>
+          <w:i/>
+        </w:rPr>
+        <w:t>Queue Reader</w:t>
+      </w:r>
+      <w:r>
+        <w:t xml:space="preserve"> runs independently and has a consumer which handles new messages from the </w:t>
+      </w:r>
+      <w:r>
+        <w:rPr>
+          <w:i/>
+        </w:rPr>
+        <w:t>Queue</w:t>
+      </w:r>
+      <w:r>
+        <w:t xml:space="preserve">, the </w:t>
+      </w:r>
+      <w:r>
+        <w:rPr>
+          <w:i/>
+        </w:rPr>
+        <w:t>Queue Reader</w:t>
+      </w:r>
+      <w:r>
+        <w:t xml:space="preserve"> will ensure the format of the message is correct and then it posts it to the </w:t>
+      </w:r>
+      <w:r>
+        <w:rPr>
+          <w:i/>
+        </w:rPr>
+        <w:t>Pre-Processor</w:t>
+      </w:r>
+      <w:r>
+        <w:t xml:space="preserve"> if the format is correct, otherwise it discards it and removes it from the </w:t>
+      </w:r>
+      <w:r>
+        <w:rPr>
+          <w:i/>
+        </w:rPr>
+        <w:t>Queue</w:t>
+      </w:r>
+      <w:r>
+        <w:t xml:space="preserve">. Once the </w:t>
+      </w:r>
+      <w:r>
+        <w:rPr>
+          <w:i/>
+        </w:rPr>
+        <w:t>Pre-Processor</w:t>
+      </w:r>
+      <w:r>
+        <w:t xml:space="preserve"> receives a POST request, it will check to see if </w:t>
+      </w:r>
+      <w:r>
+        <w:rPr>
+          <w:i/>
+        </w:rPr>
+        <w:t>Pre-processing</w:t>
+      </w:r>
+      <w:r>
+        <w:t xml:space="preserve"> is required, which is enabled by a configuration variable, if it is, then it will perform the pre-processing steps outlined in section 4 and then it will POST the processed Tweet for classification, if the pre-processing variable is not set then it will POST the Tweet without any processing done.</w:t>
+      </w:r>
+    </w:p>
+    <w:p>
+      <w:pPr>
+        <w:ind w:left="1440"/>
+      </w:pPr>
+    </w:p>
+    <w:p>
+      <w:pPr>
+        <w:ind w:left="1440"/>
+      </w:pPr>
+      <w:r>
+        <w:t xml:space="preserve">The </w:t>
+      </w:r>
+      <w:r>
+        <w:rPr>
+          <w:i/>
+        </w:rPr>
+        <w:t>Classifier</w:t>
+      </w:r>
+      <w:r>
+        <w:t xml:space="preserve"> receives the POST request and performs the classification using the two trained classifiers, and then does a check to see if the result is the same, if it is it can write the results to the </w:t>
+      </w:r>
+      <w:r>
+        <w:rPr>
+          <w:i/>
+        </w:rPr>
+        <w:t>Database</w:t>
+      </w:r>
+      <w:r>
+        <w:t xml:space="preserve">, if the results differ then it will go based on a </w:t>
+      </w:r>
+      <w:r>
+        <w:rPr>
+          <w:i/>
+        </w:rPr>
+        <w:t>tolerance weight</w:t>
+      </w:r>
+      <w:r>
+        <w:t xml:space="preserve"> set up as a </w:t>
+      </w:r>
+      <w:r>
+        <w:lastRenderedPageBreak/>
+        <w:t>configuration variable, if the weight of the main classification is below the tolerance level, then it will use the verification classification result</w:t>
+      </w:r>
+      <w:r>
+        <w:t>, otherwise if the weight is above the tolerance then it will use the main classification value</w:t>
+      </w:r>
+      <w:r>
+        <w:t>.</w:t>
+      </w:r>
+      <w:r>
+        <w:t xml:space="preserve"> Using an activity diagram to visualise the flow of events helped in the development of the project as it helped to ensure tasks were being executed when expected.</w:t>
+      </w:r>
+    </w:p>
+    <w:p>
+      <w:pPr>
+        <w:ind w:left="2160"/>
+      </w:pPr>
+    </w:p>
+    <w:p>
+      <w:pPr>
+        <w:pStyle w:val="Heading2"/>
+        <w:numPr>
+          <w:ilvl w:val="1"/>
+          <w:numId w:val="2"/>
+        </w:numPr>
+        <w:ind w:left="1080"/>
+      </w:pPr>
+      <w:bookmarkStart w:id="23" w:name="_Toc511126760"/>
+      <w:r>
+        <w:t>Other</w:t>
+      </w:r>
+      <w:r>
+        <w:t xml:space="preserve"> Design</w:t>
+      </w:r>
+      <w:r>
+        <w:t xml:space="preserve"> Artefacts</w:t>
+      </w:r>
+      <w:bookmarkEnd w:id="23"/>
+    </w:p>
+    <w:p>
+      <w:pPr>
+        <w:pStyle w:val="Heading2"/>
+      </w:pPr>
+    </w:p>
+    <w:p>
+      <w:pPr>
+        <w:ind w:left="1080"/>
+      </w:pPr>
+      <w:r>
+        <w:t xml:space="preserve">This section will </w:t>
+      </w:r>
+      <w:r>
+        <w:t xml:space="preserve">outline the classification </w:t>
+      </w:r>
+      <w:r>
+        <w:t>process</w:t>
+      </w:r>
+      <w:r>
+        <w:t xml:space="preserve"> which has been selected for the project, as the classification of a Tweet is the most important process a few considerations had to be made early to ensure that the project is as accurate as it can be. </w:t>
+      </w:r>
+    </w:p>
+    <w:p>
+      <w:pPr>
+        <w:ind w:left="720"/>
+      </w:pPr>
+      <w:r>
+        <w:t xml:space="preserve"> </w:t>
+      </w:r>
+      <w:r>
+        <w:t xml:space="preserve"> </w:t>
+      </w:r>
+    </w:p>
+    <w:p>
+      <w:pPr>
+        <w:pStyle w:val="Heading3"/>
+        <w:numPr>
+          <w:ilvl w:val="2"/>
+          <w:numId w:val="2"/>
+        </w:numPr>
+        <w:ind w:left="1440"/>
+      </w:pPr>
+      <w:r>
+        <w:t>Classification Process</w:t>
+      </w:r>
+    </w:p>
+    <w:p/>
+    <w:p>
+      <w:pPr>
+        <w:ind w:left="1440"/>
+      </w:pPr>
+      <w:r>
+        <w:t>As the project will analyse Tweets and classify them as either a rumour, or non-rumour this process is known as a binary classification</w:t>
+      </w:r>
+      <w:r>
+        <w:t xml:space="preserve">, which is the process of classifying given document on the basis of a predefined class (Srivastava S and </w:t>
+      </w:r>
+      <w:proofErr w:type="spellStart"/>
+      <w:r>
+        <w:t>Kumari</w:t>
+      </w:r>
+      <w:proofErr w:type="spellEnd"/>
+      <w:r>
+        <w:t xml:space="preserve"> R, 2017).</w:t>
+      </w:r>
+      <w:r>
+        <w:t xml:space="preserve"> In order to classify a new document, in this case a Tweet as a rumour or non-rumour there are a few preliminary steps, first of all a dataset is required which can be used for training a classification model. </w:t>
+      </w:r>
+    </w:p>
+    <w:p>
+      <w:pPr>
+        <w:ind w:left="1440"/>
+      </w:pPr>
+    </w:p>
+    <w:p>
+      <w:pPr>
+        <w:ind w:left="1440"/>
+      </w:pPr>
+      <w:r>
+        <w:t>The project went with a dataset which contained a collection of Twitter rumours and non-rumours posted during 5 breaking news events (PHEME, 2018)</w:t>
+      </w:r>
+      <w:r>
+        <w:t>; which provided a dataset containing ~3800 non-rumours and ~2000 rumours, although swayed more towards non-rumours it was the most ideal for what was required as the dataset was a collection of Tweets, and the new documents would also be Tweets.</w:t>
+      </w:r>
+    </w:p>
+    <w:p>
+      <w:pPr>
+        <w:ind w:left="1440"/>
+      </w:pPr>
+    </w:p>
+    <w:p>
+      <w:pPr>
+        <w:ind w:left="1440"/>
+      </w:pPr>
+      <w:r>
+        <w:t>Some steps had to be performed on the dataset to allow it to be used with the classification models, as the original structure of the data was a folder per event, and within each of the five folders were a rumours and non-rumours folder which contained the Tweets as a JSON object, in order to use these Tweets, they had to be split in to a CSV format as follows;</w:t>
+      </w:r>
+      <w:r>
+        <w:t xml:space="preserve"> </w:t>
+      </w:r>
+      <w:r>
+        <w:rPr>
+          <w:i/>
+        </w:rPr>
+        <w:t>label, text</w:t>
+      </w:r>
+      <w:r>
+        <w:t xml:space="preserve"> where the </w:t>
+      </w:r>
+      <w:r>
+        <w:rPr>
+          <w:i/>
+        </w:rPr>
+        <w:t>label</w:t>
+      </w:r>
+      <w:r>
+        <w:t xml:space="preserve"> will either be rumour or non-rumour and the text will be the Tweet text of the Tweet object</w:t>
+      </w:r>
+      <w:r>
+        <w:t>, code listing 7 shows the code which created the CSV file;</w:t>
+      </w:r>
+    </w:p>
+    <w:p>
+      <w:pPr>
+        <w:ind w:left="1440"/>
+      </w:pPr>
+    </w:p>
+    <w:p>
+      <w:pPr>
+        <w:keepNext/>
+        <w:ind w:left="1440"/>
+        <w:jc w:val="center"/>
+      </w:pPr>
+      <w:r>
+        <w:drawing>
+          <wp:inline distT="0" distB="0" distL="0" distR="0" wp14:anchorId="3A981E6E" wp14:editId="7DB6FF4B">
+            <wp:extent cx="5119577" cy="3107562"/>
+            <wp:effectExtent l="0" t="0" r="0" b="4445"/>
+            <wp:docPr id="33" name="Picture 33"/>
+            <wp:cNvGraphicFramePr>
+              <a:graphicFrameLocks xmlns:a="http://schemas.openxmlformats.org/drawingml/2006/main" noChangeAspect="1"/>
+            </wp:cNvGraphicFramePr>
+            <a:graphic xmlns:a="http://schemas.openxmlformats.org/drawingml/2006/main">
+              <a:graphicData uri="http://schemas.openxmlformats.org/drawingml/2006/picture">
+                <pic:pic xmlns:pic="http://schemas.openxmlformats.org/drawingml/2006/picture">
+                  <pic:nvPicPr>
+                    <pic:cNvPr id="1" name=""/>
+                    <pic:cNvPicPr/>
+                  </pic:nvPicPr>
+                  <pic:blipFill>
+                    <a:blip r:embed="rId21"/>
+                    <a:stretch>
+                      <a:fillRect/>
+                    </a:stretch>
+                  </pic:blipFill>
+                  <pic:spPr>
+                    <a:xfrm>
+                      <a:off x="0" y="0"/>
+                      <a:ext cx="5122843" cy="3109544"/>
+                    </a:xfrm>
+                    <a:prstGeom prst="rect">
+                      <a:avLst/>
+                    </a:prstGeom>
+                  </pic:spPr>
+                </pic:pic>
+              </a:graphicData>
+            </a:graphic>
+          </wp:inline>
+        </w:drawing>
+      </w:r>
+    </w:p>
+    <w:p>
+      <w:pPr>
+        <w:pStyle w:val="Caption"/>
+        <w:jc w:val="center"/>
+      </w:pPr>
+      <w:r>
+        <w:t xml:space="preserve">CODE </w:t>
+      </w:r>
+      <w:r>
+        <w:fldChar w:fldCharType="begin"/>
+      </w:r>
+      <w:r>
+        <w:instrText xml:space="preserve"> SEQ CODE \* ARABIC </w:instrText>
+      </w:r>
+      <w:r>
+        <w:fldChar w:fldCharType="separate"/>
+      </w:r>
+      <w:r>
+        <w:rPr>
+          <w:noProof/>
+        </w:rPr>
+        <w:t>7</w:t>
+      </w:r>
+      <w:r>
+        <w:fldChar w:fldCharType="end"/>
+      </w:r>
+      <w:r>
+        <w:t xml:space="preserve"> Java Code to convert the PHEME dataset in to a CSV file</w:t>
+      </w:r>
+    </w:p>
+    <w:p>
+      <w:pPr>
+        <w:ind w:left="1440"/>
+      </w:pPr>
+      <w:r>
+        <w:lastRenderedPageBreak/>
+        <w:t>In code 7, it filters the files from (PHEME, 2018) dataset which end in ‘.</w:t>
+      </w:r>
+      <w:proofErr w:type="spellStart"/>
+      <w:r>
+        <w:t>json</w:t>
+      </w:r>
+      <w:proofErr w:type="spellEnd"/>
+      <w:r>
+        <w:t>’ and they are within a ‘source-tweet’ folder, the contents of which are then parsed as a JSON object, in order for the ‘text’ of the Tweet to be retrieved, as the JSON object contains other information, such as ‘</w:t>
+      </w:r>
+      <w:proofErr w:type="spellStart"/>
+      <w:r>
+        <w:t>userId</w:t>
+      </w:r>
+      <w:proofErr w:type="spellEnd"/>
+      <w:r>
+        <w:t>’ etc. then based on if the file is in the rumour or non-rumour folder the label will be assigned, then this information is appended to a CSV file which is then used as the dataset to train the classification model.</w:t>
+      </w:r>
+    </w:p>
+    <w:p>
+      <w:pPr>
+        <w:ind w:left="1440"/>
+      </w:pPr>
+    </w:p>
+    <w:p>
+      <w:pPr>
+        <w:ind w:left="1440"/>
+      </w:pPr>
+      <w:r>
+        <w:t>As the classification will be done on natural language, a classification model had to be selected</w:t>
+      </w:r>
+      <w:r>
+        <w:t>, and in the field of natural language classification there is often three classification models which get considered; Naïve Bayes, Maximum Entropy, and Support Vector Machines (</w:t>
+      </w:r>
+      <w:r>
+        <w:t>Go</w:t>
+      </w:r>
+      <w:r>
+        <w:t xml:space="preserve"> et al., 2009; Lee et al., 2011;</w:t>
+      </w:r>
+      <w:r>
+        <w:t xml:space="preserve"> Pang et al., 2002</w:t>
+      </w:r>
+      <w:r>
+        <w:t>; Medlock B, 200</w:t>
+      </w:r>
+      <w:r>
+        <w:t xml:space="preserve">8), </w:t>
+      </w:r>
+      <w:r>
+        <w:t xml:space="preserve">early in </w:t>
+      </w:r>
+      <w:r>
+        <w:t xml:space="preserve">the project </w:t>
+      </w:r>
+      <w:r>
+        <w:t xml:space="preserve">plan it was </w:t>
+      </w:r>
+      <w:r>
+        <w:t xml:space="preserve">swayed towards the use of Naïve Bayes as it is drastically more efficient in terms of training time and individual classification time. </w:t>
+      </w:r>
+    </w:p>
+    <w:p>
+      <w:pPr>
+        <w:ind w:left="1440"/>
+      </w:pPr>
+    </w:p>
+    <w:p>
+      <w:pPr>
+        <w:ind w:left="1440"/>
+      </w:pPr>
+      <w:r>
+        <w:t xml:space="preserve">Naïve Bayes </w:t>
+      </w:r>
+      <w:r>
+        <w:t xml:space="preserve">is a classification model based on Bayes </w:t>
+      </w:r>
+      <w:r>
+        <w:t>T</w:t>
+      </w:r>
+      <w:r>
+        <w:t xml:space="preserve">heorem </w:t>
+      </w:r>
+      <w:r>
+        <w:t>and it</w:t>
+      </w:r>
+      <w:r>
+        <w:t xml:space="preserve"> assumes that the presences of a particular feature is unrelated to the</w:t>
+      </w:r>
+      <w:r>
+        <w:t xml:space="preserve"> </w:t>
+      </w:r>
+      <w:r>
+        <w:t xml:space="preserve">presence of another feature – hence the term naïve (Analytics </w:t>
+      </w:r>
+      <w:proofErr w:type="spellStart"/>
+      <w:r>
+        <w:t>Vidhya</w:t>
+      </w:r>
+      <w:proofErr w:type="spellEnd"/>
+      <w:r>
+        <w:t>, 2018)</w:t>
+      </w:r>
+      <w:r>
+        <w:t xml:space="preserve">. </w:t>
+      </w:r>
+      <w:r>
+        <w:t xml:space="preserve">As a </w:t>
+      </w:r>
+      <w:r>
+        <w:t>result,</w:t>
+      </w:r>
+      <w:r>
+        <w:t xml:space="preserve"> it can calculate the class through what is known in Bayes’ Theorem as the posterior probability, </w:t>
+      </w:r>
+      <w:r>
+        <w:t>illustrated in figure 8.</w:t>
+      </w:r>
+    </w:p>
+    <w:p>
+      <w:pPr>
+        <w:ind w:left="1440"/>
+      </w:pPr>
+    </w:p>
+    <w:p>
+      <w:pPr>
+        <w:keepNext/>
+        <w:jc w:val="center"/>
+      </w:pPr>
+      <w:r>
+        <w:drawing>
+          <wp:inline distT="0" distB="0" distL="0" distR="0" wp14:anchorId="5345F5C5" wp14:editId="153E6BE9">
+            <wp:extent cx="4038600" cy="2197100"/>
+            <wp:effectExtent l="0" t="0" r="0" b="0"/>
+            <wp:docPr id="34" name="Picture 34"/>
+            <wp:cNvGraphicFramePr>
+              <a:graphicFrameLocks xmlns:a="http://schemas.openxmlformats.org/drawingml/2006/main" noChangeAspect="1"/>
+            </wp:cNvGraphicFramePr>
+            <a:graphic xmlns:a="http://schemas.openxmlformats.org/drawingml/2006/main">
+              <a:graphicData uri="http://schemas.openxmlformats.org/drawingml/2006/picture">
+                <pic:pic xmlns:pic="http://schemas.openxmlformats.org/drawingml/2006/picture">
+                  <pic:nvPicPr>
+                    <pic:cNvPr id="1" name=""/>
+                    <pic:cNvPicPr/>
+                  </pic:nvPicPr>
+                  <pic:blipFill>
+                    <a:blip r:embed="rId22"/>
+                    <a:stretch>
+                      <a:fillRect/>
+                    </a:stretch>
+                  </pic:blipFill>
+                  <pic:spPr>
+                    <a:xfrm>
+                      <a:off x="0" y="0"/>
+                      <a:ext cx="4038600" cy="2197100"/>
+                    </a:xfrm>
+                    <a:prstGeom prst="rect">
+                      <a:avLst/>
+                    </a:prstGeom>
+                  </pic:spPr>
+                </pic:pic>
+              </a:graphicData>
+            </a:graphic>
+          </wp:inline>
+        </w:drawing>
+      </w:r>
+    </w:p>
+    <w:p>
+      <w:pPr>
+        <w:pStyle w:val="Caption"/>
+        <w:jc w:val="center"/>
+      </w:pPr>
+      <w:r>
+        <w:t xml:space="preserve">Figure </w:t>
+      </w:r>
+      <w:r>
+        <w:fldChar w:fldCharType="begin"/>
+      </w:r>
+      <w:r>
+        <w:instrText xml:space="preserve"> SEQ Figure \* ARABIC </w:instrText>
+      </w:r>
+      <w:r>
+        <w:fldChar w:fldCharType="separate"/>
+      </w:r>
+      <w:r>
+        <w:rPr>
+          <w:noProof/>
+        </w:rPr>
+        <w:t>8</w:t>
+      </w:r>
+      <w:r>
+        <w:fldChar w:fldCharType="end"/>
+      </w:r>
+      <w:r>
+        <w:t xml:space="preserve"> Bayes' Theorem Posterior Probability equation (</w:t>
+      </w:r>
+      <w:r>
+        <w:t xml:space="preserve">Analytics </w:t>
+      </w:r>
+      <w:proofErr w:type="spellStart"/>
+      <w:r>
+        <w:t>Vidhya</w:t>
+      </w:r>
+      <w:proofErr w:type="spellEnd"/>
+      <w:r>
+        <w:t>, 2018</w:t>
+      </w:r>
+      <w:r>
+        <w:t>)</w:t>
+      </w:r>
+    </w:p>
+    <w:p/>
+    <w:p>
+      <w:pPr>
+        <w:ind w:left="1440"/>
+      </w:pPr>
+      <w:r>
+        <w:t xml:space="preserve">Which can be summarised as follows; </w:t>
+      </w:r>
+      <w:r>
+        <w:t>g</w:t>
+      </w:r>
+      <w:r>
+        <w:t>iven a set of attributes (</w:t>
+      </w:r>
+      <w:r>
+        <w:rPr>
+          <w:i/>
+        </w:rPr>
+        <w:t>X</w:t>
+      </w:r>
+      <w:r>
+        <w:t>) the probability of the class (</w:t>
+      </w:r>
+      <w:r>
+        <w:rPr>
+          <w:i/>
+        </w:rPr>
+        <w:t>c</w:t>
+      </w:r>
+      <w:r>
+        <w:t xml:space="preserve">) – </w:t>
+      </w:r>
+      <w:r>
+        <w:rPr>
+          <w:i/>
+        </w:rPr>
+        <w:t>P(</w:t>
+      </w:r>
+      <w:proofErr w:type="spellStart"/>
+      <w:r>
+        <w:rPr>
+          <w:i/>
+        </w:rPr>
+        <w:t>c|X</w:t>
+      </w:r>
+      <w:proofErr w:type="spellEnd"/>
+      <w:r>
+        <w:rPr>
+          <w:i/>
+        </w:rPr>
+        <w:t xml:space="preserve">) </w:t>
+      </w:r>
+      <w:r>
+        <w:t xml:space="preserve">where </w:t>
+      </w:r>
+      <w:r>
+        <w:rPr>
+          <w:i/>
+        </w:rPr>
+        <w:t>X</w:t>
+      </w:r>
+      <w:r>
+        <w:t xml:space="preserve"> is a set of attributes, in the case of natural language processing it would be text split in to a feature list, </w:t>
+      </w:r>
+      <w:r>
+        <w:t xml:space="preserve">and </w:t>
+      </w:r>
+      <w:r>
+        <w:rPr>
+          <w:i/>
+        </w:rPr>
+        <w:t>c</w:t>
+      </w:r>
+      <w:r>
+        <w:t xml:space="preserve"> would be the class/label which is being evaluated </w:t>
+      </w:r>
+      <w:r>
+        <w:t>is equal to the probability of x</w:t>
+      </w:r>
+      <w:r>
+        <w:rPr>
+          <w:vertAlign w:val="subscript"/>
+        </w:rPr>
+        <w:t>1…n</w:t>
+      </w:r>
+      <w:r>
+        <w:t xml:space="preserve"> belonging to class </w:t>
+      </w:r>
+      <w:r>
+        <w:rPr>
+          <w:i/>
+        </w:rPr>
+        <w:t>c</w:t>
+      </w:r>
+      <w:r>
+        <w:t xml:space="preserve"> multiplied by the class prior probability (</w:t>
+      </w:r>
+      <w:r>
+        <w:rPr>
+          <w:i/>
+        </w:rPr>
+        <w:t>P(c)</w:t>
+      </w:r>
+      <w:r>
+        <w:t>) which is the maximum likelihood of something belonging to that class</w:t>
+      </w:r>
+      <w:r>
+        <w:t xml:space="preserve"> a rough example is as follows;</w:t>
+      </w:r>
+    </w:p>
+    <w:p>
+      <w:pPr>
+        <w:ind w:left="1440"/>
+      </w:pPr>
+    </w:p>
+    <w:p>
+      <w:pPr>
+        <w:ind w:left="1440"/>
+        <w:jc w:val="center"/>
+        <w:rPr>
+          <w:rFonts w:eastAsiaTheme="minorEastAsia"/>
+        </w:rPr>
+      </w:pPr>
+      <m:oMathPara>
+        <m:oMath>
+          <m:r>
+            <w:rPr>
+              <w:rFonts w:ascii="Cambria Math" w:hAnsi="Cambria Math"/>
+            </w:rPr>
+            <m:t xml:space="preserve">X: </m:t>
+          </m:r>
+          <m:d>
+            <m:dPr>
+              <m:begChr m:val="{"/>
+              <m:endChr m:val=""/>
+              <m:ctrlPr>
+                <w:rPr>
+                  <w:rFonts w:ascii="Cambria Math" w:hAnsi="Cambria Math"/>
+                  <w:i/>
+                </w:rPr>
+              </m:ctrlPr>
+            </m:dPr>
+            <m:e>
+              <m:eqArr>
+                <m:eqArrPr>
+                  <m:ctrlPr>
+                    <w:rPr>
+                      <w:rFonts w:ascii="Cambria Math" w:hAnsi="Cambria Math"/>
+                      <w:i/>
+                    </w:rPr>
+                  </m:ctrlPr>
+                </m:eqArrPr>
+                <m:e>
+                  <m:r>
+                    <w:rPr>
+                      <w:rFonts w:ascii="Cambria Math" w:hAnsi="Cambria Math"/>
+                    </w:rPr>
+                    <m:t>this</m:t>
+                  </m:r>
+                </m:e>
+                <m:e>
+                  <m:r>
+                    <w:rPr>
+                      <w:rFonts w:ascii="Cambria Math" w:hAnsi="Cambria Math"/>
+                    </w:rPr>
+                    <m:t>sentence</m:t>
+                  </m:r>
+                </m:e>
+                <m:e>
+                  <m:r>
+                    <w:rPr>
+                      <w:rFonts w:ascii="Cambria Math" w:hAnsi="Cambria Math"/>
+                    </w:rPr>
+                    <m:t>requires</m:t>
+                  </m:r>
+                  <m:ctrlPr>
+                    <w:rPr>
+                      <w:rFonts w:ascii="Cambria Math" w:eastAsia="Cambria Math" w:hAnsi="Cambria Math" w:cs="Cambria Math"/>
+                      <w:i/>
+                    </w:rPr>
+                  </m:ctrlPr>
+                </m:e>
+                <m:e>
+                  <m:r>
+                    <w:rPr>
+                      <w:rFonts w:ascii="Cambria Math" w:eastAsia="Cambria Math" w:hAnsi="Cambria Math" w:cs="Cambria Math"/>
+                    </w:rPr>
+                    <m:t>classification</m:t>
+                  </m:r>
+                </m:e>
+              </m:eqArr>
+            </m:e>
+          </m:d>
+        </m:oMath>
+      </m:oMathPara>
+    </w:p>
+    <w:p>
+      <w:pPr>
+        <w:ind w:left="1440"/>
+        <w:jc w:val="center"/>
+      </w:pPr>
+    </w:p>
+    <w:p>
+      <w:pPr>
+        <w:ind w:left="1440"/>
+        <w:jc w:val="center"/>
+        <w:rPr>
+          <w:rFonts w:eastAsiaTheme="minorEastAsia"/>
+          <w:sz w:val="16"/>
+        </w:rPr>
+      </w:pPr>
+      <m:oMathPara>
+        <m:oMath>
+          <m:r>
+            <w:rPr>
+              <w:rFonts w:ascii="Cambria Math" w:hAnsi="Cambria Math"/>
+              <w:sz w:val="16"/>
+            </w:rPr>
+            <m:t>P</m:t>
+          </m:r>
+          <m:d>
+            <m:dPr>
+              <m:endChr m:val="|"/>
+              <m:ctrlPr>
+                <w:rPr>
+                  <w:rFonts w:ascii="Cambria Math" w:hAnsi="Cambria Math"/>
+                  <w:i/>
+                  <w:sz w:val="16"/>
+                </w:rPr>
+              </m:ctrlPr>
+            </m:dPr>
+            <m:e>
+              <m:r>
+                <w:rPr>
+                  <w:rFonts w:ascii="Cambria Math" w:hAnsi="Cambria Math"/>
+                  <w:sz w:val="16"/>
+                </w:rPr>
+                <m:t>'rumou</m:t>
+              </m:r>
+              <m:sSup>
+                <m:sSupPr>
+                  <m:ctrlPr>
+                    <w:rPr>
+                      <w:rFonts w:ascii="Cambria Math" w:hAnsi="Cambria Math"/>
+                      <w:i/>
+                      <w:sz w:val="16"/>
+                    </w:rPr>
+                  </m:ctrlPr>
+                </m:sSupPr>
+                <m:e>
+                  <m:r>
+                    <w:rPr>
+                      <w:rFonts w:ascii="Cambria Math" w:hAnsi="Cambria Math"/>
+                      <w:sz w:val="16"/>
+                    </w:rPr>
+                    <m:t>r</m:t>
+                  </m:r>
+                </m:e>
+                <m:sup>
+                  <m:r>
+                    <w:rPr>
+                      <w:rFonts w:ascii="Cambria Math" w:hAnsi="Cambria Math"/>
+                      <w:sz w:val="16"/>
+                    </w:rPr>
+                    <m:t>'</m:t>
+                  </m:r>
+                </m:sup>
+              </m:sSup>
+            </m:e>
+          </m:d>
+          <m:r>
+            <w:rPr>
+              <w:rFonts w:ascii="Cambria Math" w:hAnsi="Cambria Math"/>
+              <w:sz w:val="16"/>
+            </w:rPr>
+            <m:t>X)= P</m:t>
+          </m:r>
+          <m:d>
+            <m:dPr>
+              <m:endChr m:val="|"/>
+              <m:ctrlPr>
+                <w:rPr>
+                  <w:rFonts w:ascii="Cambria Math" w:hAnsi="Cambria Math"/>
+                  <w:i/>
+                  <w:sz w:val="16"/>
+                </w:rPr>
+              </m:ctrlPr>
+            </m:dPr>
+            <m:e>
+              <m:r>
+                <w:rPr>
+                  <w:rFonts w:ascii="Cambria Math" w:hAnsi="Cambria Math"/>
+                  <w:sz w:val="16"/>
+                </w:rPr>
+                <m:t>'thi</m:t>
+              </m:r>
+              <m:sSup>
+                <m:sSupPr>
+                  <m:ctrlPr>
+                    <w:rPr>
+                      <w:rFonts w:ascii="Cambria Math" w:hAnsi="Cambria Math"/>
+                      <w:i/>
+                      <w:sz w:val="16"/>
+                    </w:rPr>
+                  </m:ctrlPr>
+                </m:sSupPr>
+                <m:e>
+                  <m:r>
+                    <w:rPr>
+                      <w:rFonts w:ascii="Cambria Math" w:hAnsi="Cambria Math"/>
+                      <w:sz w:val="16"/>
+                    </w:rPr>
+                    <m:t>s</m:t>
+                  </m:r>
+                </m:e>
+                <m:sup>
+                  <m:r>
+                    <w:rPr>
+                      <w:rFonts w:ascii="Cambria Math" w:hAnsi="Cambria Math"/>
+                      <w:sz w:val="16"/>
+                    </w:rPr>
+                    <m:t>'</m:t>
+                  </m:r>
+                </m:sup>
+              </m:sSup>
+              <m:r>
+                <w:rPr>
+                  <w:rFonts w:ascii="Cambria Math" w:hAnsi="Cambria Math"/>
+                  <w:sz w:val="16"/>
+                </w:rPr>
+                <m:t xml:space="preserve"> </m:t>
+              </m:r>
+            </m:e>
+          </m:d>
+          <m:r>
+            <w:rPr>
+              <w:rFonts w:ascii="Cambria Math" w:hAnsi="Cambria Math"/>
+              <w:sz w:val="16"/>
+            </w:rPr>
+            <m:t xml:space="preserve"> 'rumour') x P('sentenc</m:t>
+          </m:r>
+          <m:sSup>
+            <m:sSupPr>
+              <m:ctrlPr>
+                <w:rPr>
+                  <w:rFonts w:ascii="Cambria Math" w:hAnsi="Cambria Math"/>
+                  <w:i/>
+                  <w:sz w:val="16"/>
+                </w:rPr>
+              </m:ctrlPr>
+            </m:sSupPr>
+            <m:e>
+              <m:r>
+                <w:rPr>
+                  <w:rFonts w:ascii="Cambria Math" w:hAnsi="Cambria Math"/>
+                  <w:sz w:val="16"/>
+                </w:rPr>
+                <m:t>e</m:t>
+              </m:r>
+            </m:e>
+            <m:sup>
+              <m:r>
+                <w:rPr>
+                  <w:rFonts w:ascii="Cambria Math" w:hAnsi="Cambria Math"/>
+                  <w:sz w:val="16"/>
+                </w:rPr>
+                <m:t>'</m:t>
+              </m:r>
+            </m:sup>
+          </m:sSup>
+          <m:r>
+            <w:rPr>
+              <w:rFonts w:ascii="Cambria Math" w:hAnsi="Cambria Math"/>
+              <w:sz w:val="16"/>
+            </w:rPr>
+            <m:t>|'rumour') x P('require</m:t>
+          </m:r>
+          <m:sSup>
+            <m:sSupPr>
+              <m:ctrlPr>
+                <w:rPr>
+                  <w:rFonts w:ascii="Cambria Math" w:hAnsi="Cambria Math"/>
+                  <w:i/>
+                  <w:sz w:val="16"/>
+                </w:rPr>
+              </m:ctrlPr>
+            </m:sSupPr>
+            <m:e>
+              <m:r>
+                <w:rPr>
+                  <w:rFonts w:ascii="Cambria Math" w:hAnsi="Cambria Math"/>
+                  <w:sz w:val="16"/>
+                </w:rPr>
+                <m:t>s</m:t>
+              </m:r>
+            </m:e>
+            <m:sup>
+              <m:r>
+                <w:rPr>
+                  <w:rFonts w:ascii="Cambria Math" w:hAnsi="Cambria Math"/>
+                  <w:sz w:val="16"/>
+                </w:rPr>
+                <m:t>'</m:t>
+              </m:r>
+            </m:sup>
+          </m:sSup>
+          <m:r>
+            <w:rPr>
+              <w:rFonts w:ascii="Cambria Math" w:hAnsi="Cambria Math"/>
+              <w:sz w:val="16"/>
+            </w:rPr>
+            <m:t>|'rumour') x P('classificatio</m:t>
+          </m:r>
+          <m:sSup>
+            <m:sSupPr>
+              <m:ctrlPr>
+                <w:rPr>
+                  <w:rFonts w:ascii="Cambria Math" w:hAnsi="Cambria Math"/>
+                  <w:i/>
+                  <w:sz w:val="16"/>
+                </w:rPr>
+              </m:ctrlPr>
+            </m:sSupPr>
+            <m:e>
+              <m:r>
+                <w:rPr>
+                  <w:rFonts w:ascii="Cambria Math" w:hAnsi="Cambria Math"/>
+                  <w:sz w:val="16"/>
+                </w:rPr>
+                <m:t>n</m:t>
+              </m:r>
+            </m:e>
+            <m:sup>
+              <m:r>
+                <w:rPr>
+                  <w:rFonts w:ascii="Cambria Math" w:hAnsi="Cambria Math"/>
+                  <w:sz w:val="16"/>
+                </w:rPr>
+                <m:t>'</m:t>
+              </m:r>
+            </m:sup>
+          </m:sSup>
+          <m:r>
+            <w:rPr>
+              <w:rFonts w:ascii="Cambria Math" w:hAnsi="Cambria Math"/>
+              <w:sz w:val="16"/>
+            </w:rPr>
+            <m:t>|'rumour') x P('rumour)</m:t>
+          </m:r>
+        </m:oMath>
+      </m:oMathPara>
+    </w:p>
+    <w:p>
+      <w:pPr>
+        <w:ind w:left="1440"/>
+        <w:jc w:val="center"/>
+      </w:pPr>
+    </w:p>
+    <w:p>
+      <w:pPr>
+        <w:ind w:left="1440"/>
+      </w:pPr>
+      <w:r>
+        <w:t xml:space="preserve">The same </w:t>
+      </w:r>
+      <w:r>
+        <w:t xml:space="preserve">equation </w:t>
+      </w:r>
+      <w:r>
+        <w:t>would be done for ‘non-rumour’ and the class the highest posterior probability value would be selected</w:t>
+      </w:r>
+      <w:r>
+        <w:t xml:space="preserve"> as the appropriate label for the text</w:t>
+      </w:r>
+      <w:r>
+        <w:t>.</w:t>
+      </w:r>
+      <w:bookmarkStart w:id="24" w:name="_GoBack"/>
+      <w:bookmarkEnd w:id="24"/>
+    </w:p>
+    <w:p>
+      <w:pPr>
+        <w:ind w:left="1440"/>
+        <w:rPr>
+          <w:i/>
+        </w:rPr>
+      </w:pPr>
+    </w:p>
     <w:p>
       <w:pPr>
         <w:ind w:left="1440"/>
@@ -9626,7 +11364,7 @@
       <w:pPr>
         <w:pStyle w:val="Heading1"/>
       </w:pPr>
-      <w:bookmarkStart w:id="21" w:name="_Toc511054516"/>
+      <w:bookmarkStart w:id="25" w:name="_Toc511126761"/>
       <w:r>
         <w:lastRenderedPageBreak/>
         <w:t>Bibliography</w:t>
@@ -9634,7 +11372,7 @@
       <w:r>
         <w:t>:</w:t>
       </w:r>
-      <w:bookmarkEnd w:id="21"/>
+      <w:bookmarkEnd w:id="25"/>
     </w:p>
     <w:p/>
     <w:p>
@@ -9645,6 +11383,28 @@
     <w:p/>
     <w:p>
       <w:r>
+        <w:t xml:space="preserve">Analytics </w:t>
+      </w:r>
+      <w:proofErr w:type="spellStart"/>
+      <w:r>
+        <w:t>Vidhya</w:t>
+      </w:r>
+      <w:proofErr w:type="spellEnd"/>
+      <w:r>
+        <w:t>. 2018. 6 Easy Steps to Learn Naive Bayes Algorithm (with code in Python</w:t>
+      </w:r>
+      <w:proofErr w:type="gramStart"/>
+      <w:r>
+        <w:t>) .</w:t>
+      </w:r>
+      <w:proofErr w:type="gramEnd"/>
+      <w:r>
+        <w:t xml:space="preserve"> [ONLINE] Available at: https://www.analyticsvidhya.com/blog/2017/09/naive-bayes-explained/. [Accessed 10 April 2018].</w:t>
+      </w:r>
+    </w:p>
+    <w:p/>
+    <w:p>
+      <w:r>
         <w:t xml:space="preserve">Apache Tomcat Project. 2018. Apache Tomcat® - </w:t>
       </w:r>
       <w:proofErr w:type="gramStart"/>
@@ -9679,6 +11439,27 @@
     <w:p/>
     <w:p>
       <w:r>
+        <w:t>B</w:t>
+      </w:r>
+      <w:r>
+        <w:t>en W. Medlock,</w:t>
+      </w:r>
+      <w:r>
+        <w:t xml:space="preserve"> </w:t>
+      </w:r>
+      <w:r>
+        <w:t>Investigating classification for na</w:t>
+      </w:r>
+      <w:r>
+        <w:t>tural language processing tasks, Tech. Re</w:t>
+      </w:r>
+      <w:r>
+        <w:t>port UCAM-CL-TR-721, University of Cambridge, Computer Laboratory, June 2008.</w:t>
+      </w:r>
+    </w:p>
+    <w:p/>
+    <w:p>
+      <w:r>
         <w:t xml:space="preserve">Bloomberg.com. 2018. Fake News, Trump and the Pressure on Facebook: </w:t>
       </w:r>
       <w:proofErr w:type="spellStart"/>
@@ -9693,6 +11474,28 @@
     <w:p/>
     <w:p>
       <w:r>
+        <w:t xml:space="preserve">Bo Pang, Lillian Lee, and </w:t>
+      </w:r>
+      <w:proofErr w:type="spellStart"/>
+      <w:r>
+        <w:t>Shivakumar</w:t>
+      </w:r>
+      <w:proofErr w:type="spellEnd"/>
+      <w:r>
+        <w:t xml:space="preserve"> </w:t>
+      </w:r>
+      <w:proofErr w:type="spellStart"/>
+      <w:r>
+        <w:t>Vaithyanathan</w:t>
+      </w:r>
+      <w:proofErr w:type="spellEnd"/>
+      <w:r>
+        <w:t>. 2002. Thumbs up? sentiment classification using machine learning techniques. In Proceedings of the ACL-02 conference on Empirical methods in natural language processing - Volume 10 (EMNLP '02), Vol. 10. Association for Computational Linguistics, 79-86 [ONLINE] Available at: http://delivery.acm.org/10.1145/1120000/1118704/p79- pang.pdf [Accessed 11 October 2017].</w:t>
+      </w:r>
+    </w:p>
+    <w:p/>
+    <w:p>
+      <w:r>
         <w:t xml:space="preserve"> C</w:t>
       </w:r>
     </w:p>
@@ -9709,6 +11512,25 @@
     </w:p>
     <w:p/>
     <w:p>
+      <w:proofErr w:type="spellStart"/>
+      <w:r>
+        <w:t>Creately</w:t>
+      </w:r>
+      <w:proofErr w:type="spellEnd"/>
+      <w:r>
+        <w:t xml:space="preserve"> Blog. 2018. Use Case Diagram Relationships Explained with Examples - </w:t>
+      </w:r>
+      <w:proofErr w:type="spellStart"/>
+      <w:r>
+        <w:t>Creately</w:t>
+      </w:r>
+      <w:proofErr w:type="spellEnd"/>
+      <w:r>
+        <w:t xml:space="preserve"> Blog. [ONLINE] Available at: https://creately.com/blog/diagrams/use-case-diagram-relationships/. [Accessed 10 April 2018].</w:t>
+      </w:r>
+    </w:p>
+    <w:p/>
+    <w:p>
       <w:r>
         <w:t xml:space="preserve"> D</w:t>
       </w:r>
@@ -9766,6 +11588,7 @@
     <w:p/>
     <w:p>
       <w:r>
+        <w:lastRenderedPageBreak/>
         <w:t xml:space="preserve"> E</w:t>
       </w:r>
     </w:p>
@@ -9820,380 +11643,477 @@
     <w:p/>
     <w:p>
       <w:r>
+        <w:t>Fake news definition and meaning | Collins English Dictionary. 2018. Fake news definition and meaning | Collins English Dictionary. [ONLINE] Available at: https://www.collinsdictionary.com/dictionary/english/fake-news. [Accessed 07 April 2018].</w:t>
+      </w:r>
+    </w:p>
+    <w:p/>
+    <w:p>
+      <w:r>
+        <w:t xml:space="preserve"> G</w:t>
+      </w:r>
+    </w:p>
+    <w:p/>
+    <w:p>
+      <w:r>
+        <w:t xml:space="preserve">Go, </w:t>
+      </w:r>
+      <w:proofErr w:type="spellStart"/>
+      <w:r>
+        <w:t>Bhayani</w:t>
+      </w:r>
+      <w:proofErr w:type="spellEnd"/>
+      <w:r>
+        <w:t>, Huang, 2009. Twitter Sentiment Classification using Distant Supervision. Final. Computer Science: Stanford University.</w:t>
+      </w:r>
+    </w:p>
+    <w:p/>
+    <w:p>
+      <w:r>
+        <w:t xml:space="preserve"> H</w:t>
+      </w:r>
+    </w:p>
+    <w:p/>
+    <w:p>
+      <w:r>
+        <w:t xml:space="preserve"> I</w:t>
+      </w:r>
+    </w:p>
+    <w:p/>
+    <w:p>
+      <w:r>
+        <w:t xml:space="preserve"> J</w:t>
+      </w:r>
+    </w:p>
+    <w:p/>
+    <w:p>
+      <w:r>
+        <w:t xml:space="preserve"> K</w:t>
+      </w:r>
+    </w:p>
+    <w:p/>
+    <w:p>
+      <w:r>
+        <w:t xml:space="preserve">Karl </w:t>
+      </w:r>
+      <w:proofErr w:type="spellStart"/>
+      <w:r>
+        <w:t>Wiegers</w:t>
+      </w:r>
+      <w:proofErr w:type="spellEnd"/>
+      <w:r>
+        <w:t xml:space="preserve">. 1999. First things first. </w:t>
+      </w:r>
+      <w:proofErr w:type="spellStart"/>
+      <w:r>
+        <w:t>Softw</w:t>
+      </w:r>
+      <w:proofErr w:type="spellEnd"/>
+      <w:r>
+        <w:t>. Dev. 7, 9 (September 1999), 48-53.</w:t>
+      </w:r>
+    </w:p>
+    <w:p/>
+    <w:p>
+      <w:r>
+        <w:t>Kate Conger. 2018. Here Are 14 Russian Ads That Ran on Facebook During The 2016 Election. [ONLINE] Available at: https://gizmodo.com/here-are-14-russian-ads-that-ran-on-facebook-during-the-1820052443. [Accessed 07 April 2018].</w:t>
+      </w:r>
+    </w:p>
+    <w:p/>
+    <w:p>
+      <w:r>
+        <w:t xml:space="preserve">Kirill </w:t>
+      </w:r>
+      <w:proofErr w:type="spellStart"/>
+      <w:r>
+        <w:t>Fakhroutdinov</w:t>
+      </w:r>
+      <w:proofErr w:type="spellEnd"/>
+      <w:r>
+        <w:t>. 2018. UML Information Flow Diagrams - Overview of Graphical Notation. [ONLINE] Available at: https://www.uml-diagrams.org/information-flow-diagrams.html. [Accessed 09 April 2018].</w:t>
+      </w:r>
+    </w:p>
+    <w:p/>
+    <w:p>
+      <w:r>
+        <w:t xml:space="preserve">Kirill </w:t>
+      </w:r>
+      <w:proofErr w:type="spellStart"/>
+      <w:r>
+        <w:t>Fakhroutdinov</w:t>
+      </w:r>
+      <w:proofErr w:type="spellEnd"/>
+      <w:r>
+        <w:t>. 2018. Use case diagrams are UML diagrams describing units of useful functionality (use cases) performed by a system in collaboration with external users (actors</w:t>
+      </w:r>
+      <w:proofErr w:type="gramStart"/>
+      <w:r>
+        <w:t>)..</w:t>
+      </w:r>
+      <w:proofErr w:type="gramEnd"/>
+      <w:r>
+        <w:t xml:space="preserve"> [ONLINE] Available at: https://www.uml-diagrams.org/use-case-diagrams.html. [Accessed 09 April 2018].</w:t>
+      </w:r>
+    </w:p>
+    <w:p/>
+    <w:p>
+      <w:r>
+        <w:t xml:space="preserve"> L</w:t>
+      </w:r>
+    </w:p>
+    <w:p/>
+    <w:p>
+      <w:r>
+        <w:t xml:space="preserve">Lee K, </w:t>
+      </w:r>
+      <w:proofErr w:type="spellStart"/>
+      <w:r>
+        <w:t>Palsetia</w:t>
+      </w:r>
+      <w:proofErr w:type="spellEnd"/>
+      <w:r>
+        <w:t xml:space="preserve"> D, Narayanan R, </w:t>
+      </w:r>
+      <w:proofErr w:type="spellStart"/>
+      <w:r>
+        <w:t>Patwary</w:t>
+      </w:r>
+      <w:proofErr w:type="spellEnd"/>
+      <w:r>
+        <w:t xml:space="preserve"> M, Agrawal A, and </w:t>
+      </w:r>
+      <w:proofErr w:type="spellStart"/>
+      <w:r>
+        <w:t>Choudhary</w:t>
+      </w:r>
+      <w:proofErr w:type="spellEnd"/>
+      <w:r>
+        <w:t xml:space="preserve"> A, 2011. Twitter Trending Topic Classification. Final. Department of Electrical Engineering and Computer Science: </w:t>
+      </w:r>
+      <w:proofErr w:type="spellStart"/>
+      <w:r>
+        <w:t>Northwestern</w:t>
+      </w:r>
+      <w:proofErr w:type="spellEnd"/>
+      <w:r>
+        <w:t xml:space="preserve"> University.</w:t>
+      </w:r>
+    </w:p>
+    <w:p/>
+    <w:p>
+      <w:r>
+        <w:t xml:space="preserve"> M</w:t>
+      </w:r>
+    </w:p>
+    <w:p/>
+    <w:p>
+      <w:r>
         <w:lastRenderedPageBreak/>
-        <w:t>Fake news definition and meaning | Collins English Dictionary. 2018. Fake news definition and meaning | Collins English Dictionary. [ONLINE] Available at: https://www.collinsdictionary.com/dictionary/english/fake-news. [Accessed 07 April 2018].</w:t>
+        <w:t>MALLET homepage. 2018. MALLET homepage. [ONLINE] Available at: http://mallet.cs.umass.edu/. [Accessed 10 April 2018].</w:t>
       </w:r>
     </w:p>
     <w:p/>
     <w:p>
       <w:r>
-        <w:t xml:space="preserve"> G</w:t>
+        <w:t>Meyer, Robinson</w:t>
+      </w:r>
+      <w:r>
+        <w:t>. 2018. Huge MIT Study of ‘Fake News’: Falsehoods Win on Twitter - The Atlantic. [ONLINE] Available at: https://www.theatlantic.com/technology/archive/2018/03/largest-study-ever-fake-news-mit-twitter/555104/. [Accessed 07 April 2018].</w:t>
       </w:r>
     </w:p>
     <w:p/>
     <w:p>
-      <w:r>
-        <w:t xml:space="preserve"> H</w:t>
+      <w:proofErr w:type="gramStart"/>
+      <w:r>
+        <w:t>MySQL :</w:t>
+      </w:r>
+      <w:proofErr w:type="gramEnd"/>
+      <w:r>
+        <w:t xml:space="preserve">: MySQL 5.7 Reference Manual :: 6.3.5 Setting Account Resource Limits. 2018. </w:t>
+      </w:r>
+      <w:proofErr w:type="gramStart"/>
+      <w:r>
+        <w:t>MySQL :</w:t>
+      </w:r>
+      <w:proofErr w:type="gramEnd"/>
+      <w:r>
+        <w:t>: MySQL 5.7 Reference Manual :: 6.3.5 Setting Account Resource Limits. [ONLINE] Available at: https://dev.mysql.com/doc/refman/5.7/en/user-resources.html. [Accessed 09 April 2018].</w:t>
       </w:r>
     </w:p>
     <w:p/>
     <w:p>
-      <w:r>
-        <w:t xml:space="preserve"> I</w:t>
+      <w:proofErr w:type="gramStart"/>
+      <w:r>
+        <w:t>MySQL :</w:t>
+      </w:r>
+      <w:proofErr w:type="gramEnd"/>
+      <w:r>
+        <w:t xml:space="preserve">: MySQL 5.7 Reference Manual :: 13.7.1.4 GRANT Syntax. 2018. </w:t>
+      </w:r>
+      <w:proofErr w:type="gramStart"/>
+      <w:r>
+        <w:t>MySQL :</w:t>
+      </w:r>
+      <w:proofErr w:type="gramEnd"/>
+      <w:r>
+        <w:t>: MySQL 5.7 Reference Manual :: 13.7.1.4 GRANT Syntax. [ONLINE] Available at: https://dev.mysql.com/doc/refman/5.7/en/grant.html. [Accessed 09 April 2018].</w:t>
       </w:r>
     </w:p>
     <w:p/>
     <w:p>
-      <w:r>
-        <w:t xml:space="preserve"> J</w:t>
+      <w:proofErr w:type="gramStart"/>
+      <w:r>
+        <w:t>MySQL :</w:t>
+      </w:r>
+      <w:proofErr w:type="gramEnd"/>
+      <w:r>
+        <w:t xml:space="preserve">: MySQL 5.7 Reference Manual :: 13.5 Prepared SQL Statement Syntax. 2018. </w:t>
+      </w:r>
+      <w:proofErr w:type="gramStart"/>
+      <w:r>
+        <w:t>MySQL :</w:t>
+      </w:r>
+      <w:proofErr w:type="gramEnd"/>
+      <w:r>
+        <w:t>: MySQL 5.7 Reference Manual :: 13.5 Prepared SQL Statement Syntax. [ONLINE] Available at: https://dev.mysql.com/doc/refman/5.7/en/sql-syntax-prepared-statements.html. [Accessed 09 April 2018].</w:t>
       </w:r>
     </w:p>
     <w:p/>
     <w:p>
       <w:r>
-        <w:t xml:space="preserve"> K</w:t>
+        <w:t xml:space="preserve"> N</w:t>
       </w:r>
     </w:p>
     <w:p/>
     <w:p>
       <w:r>
-        <w:t xml:space="preserve">Karl </w:t>
+        <w:t xml:space="preserve">Nick </w:t>
       </w:r>
       <w:proofErr w:type="spellStart"/>
       <w:r>
-        <w:t>Wiegers</w:t>
+        <w:t>Babich</w:t>
       </w:r>
       <w:proofErr w:type="spellEnd"/>
       <w:r>
-        <w:t xml:space="preserve">. 1999. First things first. </w:t>
+        <w:t>. 2018. Golden Rules of User Interface Design. [ONLINE] Available at: http://babich.biz/golden-rules-of-user-interface-design/. [Accessed 09 April 2018].</w:t>
+      </w:r>
+    </w:p>
+    <w:p/>
+    <w:p>
+      <w:r>
+        <w:t xml:space="preserve">Nielsen Norman Group. 2018. 10 Heuristics for User Interface Design: Article by </w:t>
       </w:r>
       <w:proofErr w:type="spellStart"/>
       <w:r>
-        <w:t>Softw</w:t>
+        <w:t>Jakob</w:t>
       </w:r>
       <w:proofErr w:type="spellEnd"/>
       <w:r>
-        <w:t>. Dev. 7, 9 (September 1999), 48-53.</w:t>
+        <w:t xml:space="preserve"> Nielsen. [ONLINE] Available at: https://www.nngroup.com/articles/ten-usability-heuristics/. [Accessed 09 April 2018].</w:t>
       </w:r>
     </w:p>
     <w:p/>
     <w:p>
       <w:r>
-        <w:t>Kate Conger. 2018. Here Are 14 Russian Ads That Ran on Facebook During The 2016 Election. [ONLINE] Available at: https://gizmodo.com/here-are-14-russian-ads-that-ran-on-facebook-during-the-1820052443. [Accessed 07 April 2018].</w:t>
+        <w:t xml:space="preserve">NGINX. 2018. </w:t>
+      </w:r>
+      <w:proofErr w:type="spellStart"/>
+      <w:r>
+        <w:t>Microservices</w:t>
+      </w:r>
+      <w:proofErr w:type="spellEnd"/>
+      <w:r>
+        <w:t xml:space="preserve"> at Netflix: Lessons for Architectural Design. [ONLINE] Available at: https://www.nginx.com/blog/microservices-at-netflix-architectural-best-practices/. [Accessed 07 April 2018].</w:t>
       </w:r>
     </w:p>
     <w:p/>
     <w:p>
       <w:r>
-        <w:t xml:space="preserve">Kirill </w:t>
-      </w:r>
+        <w:t xml:space="preserve"> O</w:t>
+      </w:r>
+    </w:p>
+    <w:p/>
+    <w:p>
+      <w:r>
+        <w:t xml:space="preserve"> P</w:t>
+      </w:r>
+    </w:p>
+    <w:p/>
+    <w:p>
+      <w:r>
+        <w:t>PHEME</w:t>
+      </w:r>
+      <w:r>
+        <w:t>. 2018. PHEME dataset of rumours and non-rumours. [ONLINE] Available at: https://figshare.com/articles/PHEME_dataset_of_rumours_and_non-rumours/4010619. [Accessed 10 April 2018].</w:t>
+      </w:r>
+    </w:p>
+    <w:p/>
+    <w:p>
+      <w:r>
+        <w:t>POST statuses/filter — Twitter Developers. 2018. POST statuses/filter — Twitter Developers. [ONLINE] Available at: https://developer.twitter.com/en/docs/tweets/filter-realtime/api-reference/post-statuses-filter.html. [Accessed 07 April 2018].</w:t>
+      </w:r>
+    </w:p>
+    <w:p/>
+    <w:p>
+      <w:r>
+        <w:t xml:space="preserve"> Q</w:t>
+      </w:r>
+    </w:p>
+    <w:p/>
+    <w:p>
+      <w:r>
+        <w:t xml:space="preserve"> R</w:t>
+      </w:r>
+    </w:p>
+    <w:p/>
+    <w:p>
+      <w:r>
+        <w:t xml:space="preserve"> S</w:t>
+      </w:r>
+    </w:p>
+    <w:p/>
+    <w:p>
+      <w:r>
+        <w:t>Science | AAAS. 2018. Fake news spreads faster than true news on Twitter—thanks to people, not bots | Science | AAAS. [ONLINE] Available at: http://www.sciencemag.org/news/2018/03/fake-news-spreads-faster-true-news-twitter-thanks-people-not-bots. [Accessed 07 April 2018].</w:t>
+      </w:r>
+    </w:p>
+    <w:p/>
+    <w:p>
       <w:proofErr w:type="spellStart"/>
       <w:r>
-        <w:t>Fakhroutdinov</w:t>
+        <w:t>SearchDataManagement</w:t>
       </w:r>
       <w:proofErr w:type="spellEnd"/>
       <w:r>
-        <w:t>. 2018. UML Information Flow Diagrams - Overview of Graphical Notation. [ONLINE] Available at: https://www.uml-diagrams.org/information-flow-diagrams.html. [Accessed 09 April 2018].</w:t>
+        <w:t>. 2018. Three indicators that could signal database performance issues. [ONLINE] Available at: https://searchdatamanagement.techtarget.com/feature/Three-indicators-that-could-signal-database-performance-issues. [Accessed 09 April 2018].</w:t>
       </w:r>
     </w:p>
     <w:p/>
     <w:p>
-      <w:r>
-        <w:t xml:space="preserve">Kirill </w:t>
-      </w:r>
       <w:proofErr w:type="spellStart"/>
       <w:r>
-        <w:t>Fakhroutdinov</w:t>
+        <w:t>SearchMicroservices</w:t>
       </w:r>
       <w:proofErr w:type="spellEnd"/>
       <w:r>
-        <w:t>. 2018. Use case diagrams are UML diagrams describing units of useful functionality (use cases) performed by a system in collaboration with external users (actors</w:t>
-      </w:r>
-      <w:proofErr w:type="gramStart"/>
-      <w:r>
-        <w:t>)..</w:t>
-      </w:r>
-      <w:proofErr w:type="gramEnd"/>
-      <w:r>
-        <w:t xml:space="preserve"> [ONLINE] Available at: https://www.uml-diagrams.org/use-case-diagrams.html. [Accessed 09 April 2018].</w:t>
+        <w:t>. 2018. What is RESTful API? - Definition from WhatIs.com. [ONLINE] Available at: https://searchmicroservices.techtarget.com/definition/RESTful-API. [Accessed 07 April 2018].</w:t>
       </w:r>
     </w:p>
     <w:p/>
     <w:p>
-      <w:r>
-        <w:t xml:space="preserve"> L</w:t>
+      <w:proofErr w:type="spellStart"/>
+      <w:r>
+        <w:t>Shneiderman's</w:t>
+      </w:r>
+      <w:proofErr w:type="spellEnd"/>
+      <w:r>
+        <w:t xml:space="preserve"> "Eight Golden Rules of Interface Design" | Design Principles FTW. 2018. </w:t>
+      </w:r>
+      <w:proofErr w:type="spellStart"/>
+      <w:r>
+        <w:t>Shneiderman's</w:t>
+      </w:r>
+      <w:proofErr w:type="spellEnd"/>
+      <w:r>
+        <w:t xml:space="preserve"> "Eight Golden Rules of Interface Design" | Design Principles FTW. [ONLINE] Available at: https://www.designprinciplesftw.com/collections/shneidermans-eight-golden-rules-of-interface-design. [Accessed 09 April 2018].</w:t>
       </w:r>
     </w:p>
     <w:p/>
     <w:p>
       <w:r>
-        <w:t xml:space="preserve"> M</w:t>
+        <w:t xml:space="preserve">Srivastava S, </w:t>
+      </w:r>
+      <w:proofErr w:type="spellStart"/>
+      <w:r>
+        <w:t>Kumari</w:t>
+      </w:r>
+      <w:proofErr w:type="spellEnd"/>
+      <w:r>
+        <w:t xml:space="preserve"> R</w:t>
+      </w:r>
+      <w:r>
+        <w:t xml:space="preserve">, 2017. Machine Learning: A Review on Binary Classification. </w:t>
+      </w:r>
+      <w:proofErr w:type="spellStart"/>
+      <w:r>
+        <w:t>Internation</w:t>
+      </w:r>
+      <w:proofErr w:type="spellEnd"/>
+      <w:r>
+        <w:t xml:space="preserve"> Journal of Computer Applications, [Online]. Vol. 160, No. 7, 11-15. Available at: https://pdfs.semanticscholar.org/55b0/b0478fad2cd6c70d851e2be594a2788910ff.pdf [Accessed 10 April 2018].</w:t>
       </w:r>
     </w:p>
     <w:p/>
     <w:p>
       <w:r>
-        <w:t>Meyer, Robinson</w:t>
-      </w:r>
-      <w:r>
-        <w:t>. 2018. Huge MIT Study of ‘Fake News’: Falsehoods Win on Twitter - The Atlantic. [ONLINE] Available at: https://www.theatlantic.com/technology/archive/2018/03/largest-study-ever-fake-news-mit-twitter/555104/. [Accessed 07 April 2018].</w:t>
+        <w:t xml:space="preserve"> T</w:t>
       </w:r>
     </w:p>
     <w:p/>
     <w:p>
-      <w:proofErr w:type="gramStart"/>
-      <w:r>
-        <w:t>MySQL :</w:t>
-      </w:r>
-      <w:proofErr w:type="gramEnd"/>
-      <w:r>
-        <w:t xml:space="preserve">: MySQL 5.7 Reference Manual :: 6.3.5 Setting Account Resource Limits. 2018. </w:t>
-      </w:r>
-      <w:proofErr w:type="gramStart"/>
-      <w:r>
-        <w:t>MySQL :</w:t>
-      </w:r>
-      <w:proofErr w:type="gramEnd"/>
-      <w:r>
-        <w:t>: MySQL 5.7 Reference Manual :: 6.3.5 Setting Account Resource Limits. [ONLINE] Available at: https://dev.mysql.com/doc/refman/5.7/en/user-resources.html. [Accessed 09 April 2018].</w:t>
+      <w:r>
+        <w:t>The Guardian. 2018. New Facebook controls aim to regulate political ads and fight fake news | Technology | The Guardian. [ONLINE] Available at: https://www.theguardian.com/technology/2018/apr/06/facebook-launches-controls-regulate-ads-publishers. [Accessed 07 April 2018].</w:t>
       </w:r>
     </w:p>
     <w:p/>
     <w:p>
-      <w:proofErr w:type="gramStart"/>
-      <w:r>
-        <w:t>MySQL :</w:t>
-      </w:r>
-      <w:proofErr w:type="gramEnd"/>
-      <w:r>
-        <w:t xml:space="preserve">: MySQL 5.7 Reference Manual :: 13.7.1.4 GRANT Syntax. 2018. </w:t>
-      </w:r>
-      <w:proofErr w:type="gramStart"/>
-      <w:r>
-        <w:t>MySQL :</w:t>
-      </w:r>
-      <w:proofErr w:type="gramEnd"/>
-      <w:r>
-        <w:t>: MySQL 5.7 Reference Manual :: 13.7.1.4 GRANT Syntax. [ONLINE] Available at: https://dev.mysql.com/doc/refman/5.7/en/grant.html. [Accessed 09 April 2018].</w:t>
+      <w:r>
+        <w:t>tutorialspoint.com. 2018. UML - Activity Diagrams. [ONLINE] Available at: https://www.tutorialspoint.com/uml/uml_activity_diagram.htm. [Accessed 10 April 2018].</w:t>
       </w:r>
     </w:p>
     <w:p/>
     <w:p>
-      <w:proofErr w:type="gramStart"/>
-      <w:r>
-        <w:t>MySQL :</w:t>
-      </w:r>
-      <w:proofErr w:type="gramEnd"/>
-      <w:r>
-        <w:t xml:space="preserve">: MySQL 5.7 Reference Manual :: 13.5 Prepared SQL Statement Syntax. 2018. </w:t>
-      </w:r>
-      <w:proofErr w:type="gramStart"/>
-      <w:r>
-        <w:t>MySQL :</w:t>
-      </w:r>
-      <w:proofErr w:type="gramEnd"/>
-      <w:r>
-        <w:t>: MySQL 5.7 Reference Manual :: 13.5 Prepared SQL Statement Syntax. [ONLINE] Available at: https://dev.mysql.com/doc/refman/5.7/en/sql-syntax-prepared-statements.html. [Accessed 09 April 2018].</w:t>
+      <w:r>
+        <w:t>Twitter4J - A Java library for the Twitter API. 2018. Twitter4J - A Java library for the Twitter API. [ONLINE] Available at: http://twitter4j.org/en/index.html. [Accessed 07 April 2018].</w:t>
       </w:r>
     </w:p>
     <w:p/>
     <w:p>
       <w:r>
-        <w:t xml:space="preserve"> N</w:t>
+        <w:t xml:space="preserve"> U</w:t>
       </w:r>
     </w:p>
     <w:p/>
     <w:p>
       <w:r>
-        <w:t xml:space="preserve">Nick </w:t>
+        <w:t>UML 2 Use Case Diagrams: An Agile Introduction. 2018. UML 2 Use Case Diagrams: An Agile Introduction. [ONLINE] Available at: http://www.agilemodeling.com/artifacts/useCaseDiagram.htm. [Accessed 09 April 2018].</w:t>
+      </w:r>
+    </w:p>
+    <w:p/>
+    <w:p>
+      <w:r>
+        <w:t>UX courses. 2018. What is Human-Computer Interaction (HCI)? | Interaction Design Foundation. [ONLINE] Available at: https://www.interaction-design.org/literature/topics/human-computer-interaction. [Accessed 09 April 2018].</w:t>
+      </w:r>
+    </w:p>
+    <w:p/>
+    <w:p>
+      <w:r>
+        <w:t>UX courses. 2018. User Interface Design Guidelines: 10 Rules of Thumb | Interaction Design Foundation. [ONLINE] Available at: https://www.interaction-design.org/literature/article/user-interface-design-guidelines-10-rules-of-thumb. [Accessed 09 April 2018].</w:t>
+      </w:r>
+    </w:p>
+    <w:p/>
+    <w:p>
+      <w:r>
+        <w:t xml:space="preserve">UX courses. 2018. </w:t>
       </w:r>
       <w:proofErr w:type="spellStart"/>
       <w:r>
-        <w:t>Babich</w:t>
+        <w:t>Shneiderman’s</w:t>
       </w:r>
       <w:proofErr w:type="spellEnd"/>
       <w:r>
-        <w:t>. 2018. Golden Rules of User Interface Design. [ONLINE] Available at: http://babich.biz/golden-rules-of-user-interface-design/. [Accessed 09 April 2018].</w:t>
+        <w:t xml:space="preserve"> Eight Golden Rules Will Help You Design Better Interfaces | Interaction Design Foundation. [ONLINE] Available at: https://www.interaction-design.org/literature/article/shneiderman-s-eight-golden-rules-will-help-you-design-better-interfaces. [Accessed 09 April 2018].</w:t>
       </w:r>
     </w:p>
     <w:p/>
     <w:p>
       <w:r>
+        <w:t xml:space="preserve"> V</w:t>
+      </w:r>
+    </w:p>
+    <w:p/>
+    <w:p>
+      <w:r>
         <w:lastRenderedPageBreak/>
-        <w:t xml:space="preserve">Nielsen Norman Group. 2018. 10 Heuristics for User Interface Design: Article by </w:t>
-      </w:r>
-      <w:proofErr w:type="spellStart"/>
-      <w:r>
-        <w:t>Jakob</w:t>
-      </w:r>
-      <w:proofErr w:type="spellEnd"/>
-      <w:r>
-        <w:t xml:space="preserve"> Nielsen. [ONLINE] Available at: https://www.nngroup.com/articles/ten-usability-heuristics/. [Accessed 09 April 2018].</w:t>
-      </w:r>
-    </w:p>
-    <w:p/>
-    <w:p>
-      <w:r>
-        <w:t xml:space="preserve">NGINX. 2018. </w:t>
-      </w:r>
-      <w:proofErr w:type="spellStart"/>
-      <w:r>
-        <w:t>Microservices</w:t>
-      </w:r>
-      <w:proofErr w:type="spellEnd"/>
-      <w:r>
-        <w:t xml:space="preserve"> at Netflix: Lessons for Architectural Design. [ONLINE] Available at: https://www.nginx.com/blog/microservices-at-netflix-architectural-best-practices/. [Accessed 07 April 2018].</w:t>
-      </w:r>
-    </w:p>
-    <w:p/>
-    <w:p>
-      <w:r>
-        <w:t xml:space="preserve"> O</w:t>
-      </w:r>
-    </w:p>
-    <w:p/>
-    <w:p>
-      <w:r>
-        <w:t xml:space="preserve"> P</w:t>
-      </w:r>
-    </w:p>
-    <w:p/>
-    <w:p>
-      <w:r>
-        <w:t>POST statuses/filter — Twitter Developers. 2018. POST statuses/filter — Twitter Developers. [ONLINE] Available at: https://developer.twitter.com/en/docs/tweets/filter-realtime/api-reference/post-statuses-filter.html. [Accessed 07 April 2018].</w:t>
-      </w:r>
-    </w:p>
-    <w:p/>
-    <w:p>
-      <w:r>
-        <w:t xml:space="preserve"> Q</w:t>
-      </w:r>
-    </w:p>
-    <w:p/>
-    <w:p>
-      <w:r>
-        <w:t xml:space="preserve"> R</w:t>
-      </w:r>
-    </w:p>
-    <w:p/>
-    <w:p>
-      <w:r>
-        <w:t xml:space="preserve"> S</w:t>
-      </w:r>
-    </w:p>
-    <w:p/>
-    <w:p>
-      <w:r>
-        <w:t>Science | AAAS. 2018. Fake news spreads faster than true news on Twitter—thanks to people, not bots | Science | AAAS. [ONLINE] Available at: http://www.sciencemag.org/news/2018/03/fake-news-spreads-faster-true-news-twitter-thanks-people-not-bots. [Accessed 07 April 2018].</w:t>
-      </w:r>
-    </w:p>
-    <w:p/>
-    <w:p>
-      <w:proofErr w:type="spellStart"/>
-      <w:r>
-        <w:t>SearchDataManagement</w:t>
-      </w:r>
-      <w:proofErr w:type="spellEnd"/>
-      <w:r>
-        <w:t>. 2018. Three indicators that could signal database performance issues. [ONLINE] Available at: https://searchdatamanagement.techtarget.com/feature/Three-indicators-that-could-signal-database-performance-issues. [Accessed 09 April 2018].</w:t>
-      </w:r>
-    </w:p>
-    <w:p/>
-    <w:p>
-      <w:proofErr w:type="spellStart"/>
-      <w:r>
-        <w:t>SearchMicroservices</w:t>
-      </w:r>
-      <w:proofErr w:type="spellEnd"/>
-      <w:r>
-        <w:t>. 2018. What is RESTful API? - Definition from WhatIs.com. [ONLINE] Available at: https://searchmicroservices.techtarget.com/definition/RESTful-API. [Accessed 07 April 2018].</w:t>
-      </w:r>
-    </w:p>
-    <w:p/>
-    <w:p>
-      <w:proofErr w:type="spellStart"/>
-      <w:r>
-        <w:t>Shneiderman's</w:t>
-      </w:r>
-      <w:proofErr w:type="spellEnd"/>
-      <w:r>
-        <w:t xml:space="preserve"> "Eight Golden Rules of Interface Design" | Design Principles FTW. 2018. </w:t>
-      </w:r>
-      <w:proofErr w:type="spellStart"/>
-      <w:r>
-        <w:t>Shneiderman's</w:t>
-      </w:r>
-      <w:proofErr w:type="spellEnd"/>
-      <w:r>
-        <w:t xml:space="preserve"> "Eight Golden Rules of Interface Design" | Design Principles FTW. [ONLINE] Available at: https://www.designprinciplesftw.com/collections/shneidermans-eight-golden-rules-of-interface-design. [Accessed 09 April 2018].</w:t>
-      </w:r>
-    </w:p>
-    <w:p/>
-    <w:p>
-      <w:r>
-        <w:t xml:space="preserve"> T</w:t>
-      </w:r>
-    </w:p>
-    <w:p/>
-    <w:p>
-      <w:r>
-        <w:t>The Guardian. 2018. New Facebook controls aim to regulate political ads and fight fake news | Technology | The Guardian. [ONLINE] Available at: https://www.theguardian.com/technology/2018/apr/06/facebook-launches-controls-regulate-ads-publishers. [Accessed 07 April 2018].</w:t>
-      </w:r>
-    </w:p>
-    <w:p/>
-    <w:p>
-      <w:r>
-        <w:t>Twitter4J - A Java library for the Twitter API. 2018. Twitter4J - A Java library for the Twitter API. [ONLINE] Available at: http://twitter4j.org/en/index.html. [Accessed 07 April 2018].</w:t>
-      </w:r>
-    </w:p>
-    <w:p/>
-    <w:p>
-      <w:r>
-        <w:t xml:space="preserve"> U</w:t>
-      </w:r>
-    </w:p>
-    <w:p/>
-    <w:p>
-      <w:r>
-        <w:t>UML 2 Use Case Diagrams: An Agile Introduction. 2018. UML 2 Use Case Diagrams: An Agile Introduction. [ONLINE] Available at: http://www.agilemodeling.com/artifacts/useCaseDiagram.htm. [Accessed 09 April 2018].</w:t>
-      </w:r>
-    </w:p>
-    <w:p/>
-    <w:p>
-      <w:r>
-        <w:lastRenderedPageBreak/>
-        <w:t>UX courses. 2018. What is Human-Computer Interaction (HCI)? | Interaction Design Foundation. [ONLINE] Available at: https://www.interaction-design.org/literature/topics/human-computer-interaction. [Accessed 09 April 2018].</w:t>
-      </w:r>
-    </w:p>
-    <w:p/>
-    <w:p>
-      <w:r>
-        <w:t>UX courses. 2018. User Interface Design Guidelines: 10 Rules of Thumb | Interaction Design Foundation. [ONLINE] Available at: https://www.interaction-design.org/literature/article/user-interface-design-guidelines-10-rules-of-thumb. [Accessed 09 April 2018].</w:t>
-      </w:r>
-    </w:p>
-    <w:p/>
-    <w:p>
-      <w:r>
-        <w:t xml:space="preserve">UX courses. 2018. </w:t>
-      </w:r>
-      <w:proofErr w:type="spellStart"/>
-      <w:r>
-        <w:t>Shneiderman’s</w:t>
-      </w:r>
-      <w:proofErr w:type="spellEnd"/>
-      <w:r>
-        <w:t xml:space="preserve"> Eight Golden Rules Will Help You Design Better Interfaces | Interaction Design Foundation. [ONLINE] Available at: https://www.interaction-design.org/literature/article/shneiderman-s-eight-golden-rules-will-help-you-design-better-interfaces. [Accessed 09 April 2018].</w:t>
-      </w:r>
-    </w:p>
-    <w:p/>
-    <w:p>
-      <w:r>
-        <w:t xml:space="preserve"> V</w:t>
-      </w:r>
-    </w:p>
-    <w:p/>
-    <w:p>
-      <w:r>
         <w:t>Validation | Databases | ICT. 2018. Validation | Databases | ICT. [ONLINE] Available at: http://www.advanced-ict.info/databases/validation.html. [Accessed 09 April 2018].</w:t>
       </w:r>
     </w:p>
@@ -10563,12 +12483,156 @@
       </w:r>
     </w:p>
   </w:footnote>
+  <w:footnote w:id="9">
+    <w:p>
+      <w:pPr>
+        <w:pStyle w:val="FootnoteText"/>
+      </w:pPr>
+      <w:r>
+        <w:rPr>
+          <w:rStyle w:val="FootnoteReference"/>
+        </w:rPr>
+        <w:footnoteRef/>
+      </w:r>
+      <w:r>
+        <w:t xml:space="preserve"> </w:t>
+      </w:r>
+      <w:r>
+        <w:t xml:space="preserve">MALLET is a Java-based package for statistical natural language processing, document classification, clustering, topic </w:t>
+      </w:r>
+      <w:proofErr w:type="spellStart"/>
+      <w:r>
+        <w:t>modeling</w:t>
+      </w:r>
+      <w:proofErr w:type="spellEnd"/>
+      <w:r>
+        <w:t>, information extraction, and other machine learning applications to text.</w:t>
+      </w:r>
+      <w:r>
+        <w:t xml:space="preserve"> (MALLET, 2018)</w:t>
+      </w:r>
+    </w:p>
+  </w:footnote>
 </w:footnotes>
 </file>
 
 <file path=word/numbering.xml><?xml version="1.0" encoding="utf-8"?>
 <w:numbering xmlns:wpc="http://schemas.microsoft.com/office/word/2010/wordprocessingCanvas" xmlns:cx="http://schemas.microsoft.com/office/drawing/2014/chartex" xmlns:cx1="http://schemas.microsoft.com/office/drawing/2015/9/8/chartex" xmlns:cx2="http://schemas.microsoft.com/office/drawing/2015/10/21/chartex" xmlns:cx3="http://schemas.microsoft.com/office/drawing/2016/5/9/chartex" xmlns:cx4="http://schemas.microsoft.com/office/drawing/2016/5/10/chartex" xmlns:cx5="http://schemas.microsoft.com/office/drawing/2016/5/11/chartex" xmlns:cx6="http://schemas.microsoft.com/office/drawing/2016/5/12/chartex" xmlns:cx7="http://schemas.microsoft.com/office/drawing/2016/5/13/chartex" xmlns:cx8="http://schemas.microsoft.com/office/drawing/2016/5/14/chartex" xmlns:mc="http://schemas.openxmlformats.org/markup-compatibility/2006" xmlns:aink="http://schemas.microsoft.com/office/drawing/2016/ink" xmlns:am3d="http://schemas.microsoft.com/office/drawing/2017/model3d" xmlns:o="urn:schemas-microsoft-com:office:office" xmlns:r="http://schemas.openxmlformats.org/officeDocument/2006/relationships" xmlns:m="http://schemas.openxmlformats.org/officeDocument/2006/math" xmlns:v="urn:schemas-microsoft-com:vml" xmlns:wp14="http://schemas.microsoft.com/office/word/2010/wordprocessingDrawing" xmlns:wp="http://schemas.openxmlformats.org/drawingml/2006/wordprocessingDrawing" xmlns:w10="urn:schemas-microsoft-com:office:word" xmlns:w="http://schemas.openxmlformats.org/wordprocessingml/2006/main" xmlns:w14="http://schemas.microsoft.com/office/word/2010/wordml" xmlns:w15="http://schemas.microsoft.com/office/word/2012/wordml" xmlns:w16cid="http://schemas.microsoft.com/office/word/2016/wordml/cid" xmlns:w16se="http://schemas.microsoft.com/office/word/2015/wordml/symex" xmlns:wpg="http://schemas.microsoft.com/office/word/2010/wordprocessingGroup" xmlns:wpi="http://schemas.microsoft.com/office/word/2010/wordprocessingInk" xmlns:wne="http://schemas.microsoft.com/office/word/2006/wordml" xmlns:wps="http://schemas.microsoft.com/office/word/2010/wordprocessingShape" mc:Ignorable="w14 w15 w16se w16cid wp14">
   <w:abstractNum w:abstractNumId="0" w15:restartNumberingAfterBreak="0">
+    <w:nsid w:val="0BDD56A9"/>
+    <w:multiLevelType w:val="hybridMultilevel"/>
+    <w:tmpl w:val="DB969346"/>
+    <w:lvl w:ilvl="0" w:tplc="47448E98">
+      <w:start w:val="3"/>
+      <w:numFmt w:val="bullet"/>
+      <w:lvlText w:val="-"/>
+      <w:lvlJc w:val="left"/>
+      <w:pPr>
+        <w:ind w:left="2520" w:hanging="360"/>
+      </w:pPr>
+      <w:rPr>
+        <w:rFonts w:ascii="Calibri" w:eastAsiaTheme="minorHAnsi" w:hAnsi="Calibri" w:cs="Calibri" w:hint="default"/>
+        <w:i w:val="0"/>
+      </w:rPr>
+    </w:lvl>
+    <w:lvl w:ilvl="1" w:tplc="04090003">
+      <w:start w:val="1"/>
+      <w:numFmt w:val="bullet"/>
+      <w:lvlText w:val="o"/>
+      <w:lvlJc w:val="left"/>
+      <w:pPr>
+        <w:ind w:left="3240" w:hanging="360"/>
+      </w:pPr>
+      <w:rPr>
+        <w:rFonts w:ascii="Courier New" w:hAnsi="Courier New" w:cs="Courier New" w:hint="default"/>
+      </w:rPr>
+    </w:lvl>
+    <w:lvl w:ilvl="2" w:tplc="04090005">
+      <w:start w:val="1"/>
+      <w:numFmt w:val="bullet"/>
+      <w:lvlText w:val=""/>
+      <w:lvlJc w:val="left"/>
+      <w:pPr>
+        <w:ind w:left="3960" w:hanging="360"/>
+      </w:pPr>
+      <w:rPr>
+        <w:rFonts w:ascii="Wingdings" w:hAnsi="Wingdings" w:hint="default"/>
+      </w:rPr>
+    </w:lvl>
+    <w:lvl w:ilvl="3" w:tplc="04090001" w:tentative="1">
+      <w:start w:val="1"/>
+      <w:numFmt w:val="bullet"/>
+      <w:lvlText w:val=""/>
+      <w:lvlJc w:val="left"/>
+      <w:pPr>
+        <w:ind w:left="4680" w:hanging="360"/>
+      </w:pPr>
+      <w:rPr>
+        <w:rFonts w:ascii="Symbol" w:hAnsi="Symbol" w:hint="default"/>
+      </w:rPr>
+    </w:lvl>
+    <w:lvl w:ilvl="4" w:tplc="04090003" w:tentative="1">
+      <w:start w:val="1"/>
+      <w:numFmt w:val="bullet"/>
+      <w:lvlText w:val="o"/>
+      <w:lvlJc w:val="left"/>
+      <w:pPr>
+        <w:ind w:left="5400" w:hanging="360"/>
+      </w:pPr>
+      <w:rPr>
+        <w:rFonts w:ascii="Courier New" w:hAnsi="Courier New" w:cs="Courier New" w:hint="default"/>
+      </w:rPr>
+    </w:lvl>
+    <w:lvl w:ilvl="5" w:tplc="04090005" w:tentative="1">
+      <w:start w:val="1"/>
+      <w:numFmt w:val="bullet"/>
+      <w:lvlText w:val=""/>
+      <w:lvlJc w:val="left"/>
+      <w:pPr>
+        <w:ind w:left="6120" w:hanging="360"/>
+      </w:pPr>
+      <w:rPr>
+        <w:rFonts w:ascii="Wingdings" w:hAnsi="Wingdings" w:hint="default"/>
+      </w:rPr>
+    </w:lvl>
+    <w:lvl w:ilvl="6" w:tplc="04090001" w:tentative="1">
+      <w:start w:val="1"/>
+      <w:numFmt w:val="bullet"/>
+      <w:lvlText w:val=""/>
+      <w:lvlJc w:val="left"/>
+      <w:pPr>
+        <w:ind w:left="6840" w:hanging="360"/>
+      </w:pPr>
+      <w:rPr>
+        <w:rFonts w:ascii="Symbol" w:hAnsi="Symbol" w:hint="default"/>
+      </w:rPr>
+    </w:lvl>
+    <w:lvl w:ilvl="7" w:tplc="04090003" w:tentative="1">
+      <w:start w:val="1"/>
+      <w:numFmt w:val="bullet"/>
+      <w:lvlText w:val="o"/>
+      <w:lvlJc w:val="left"/>
+      <w:pPr>
+        <w:ind w:left="7560" w:hanging="360"/>
+      </w:pPr>
+      <w:rPr>
+        <w:rFonts w:ascii="Courier New" w:hAnsi="Courier New" w:cs="Courier New" w:hint="default"/>
+      </w:rPr>
+    </w:lvl>
+    <w:lvl w:ilvl="8" w:tplc="04090005" w:tentative="1">
+      <w:start w:val="1"/>
+      <w:numFmt w:val="bullet"/>
+      <w:lvlText w:val=""/>
+      <w:lvlJc w:val="left"/>
+      <w:pPr>
+        <w:ind w:left="8280" w:hanging="360"/>
+      </w:pPr>
+      <w:rPr>
+        <w:rFonts w:ascii="Wingdings" w:hAnsi="Wingdings" w:hint="default"/>
+      </w:rPr>
+    </w:lvl>
+  </w:abstractNum>
+  <w:abstractNum w:abstractNumId="1" w15:restartNumberingAfterBreak="0">
     <w:nsid w:val="0DC7429F"/>
     <w:multiLevelType w:val="multilevel"/>
     <w:tmpl w:val="365CDBD2"/>
@@ -10689,7 +12753,7 @@
       </w:rPr>
     </w:lvl>
   </w:abstractNum>
-  <w:abstractNum w:abstractNumId="1" w15:restartNumberingAfterBreak="0">
+  <w:abstractNum w:abstractNumId="2" w15:restartNumberingAfterBreak="0">
     <w:nsid w:val="322F01AF"/>
     <w:multiLevelType w:val="hybridMultilevel"/>
     <w:tmpl w:val="53EE66C0"/>
@@ -10778,7 +12842,7 @@
       </w:pPr>
     </w:lvl>
   </w:abstractNum>
-  <w:abstractNum w:abstractNumId="2" w15:restartNumberingAfterBreak="0">
+  <w:abstractNum w:abstractNumId="3" w15:restartNumberingAfterBreak="0">
     <w:nsid w:val="6F683416"/>
     <w:multiLevelType w:val="multilevel"/>
     <w:tmpl w:val="FDA8D738"/>
@@ -10892,13 +12956,16 @@
     </w:lvl>
   </w:abstractNum>
   <w:num w:numId="1">
+    <w:abstractNumId w:val="3"/>
+  </w:num>
+  <w:num w:numId="2">
+    <w:abstractNumId w:val="1"/>
+  </w:num>
+  <w:num w:numId="3">
     <w:abstractNumId w:val="2"/>
   </w:num>
-  <w:num w:numId="2">
+  <w:num w:numId="4">
     <w:abstractNumId w:val="0"/>
-  </w:num>
-  <w:num w:numId="3">
-    <w:abstractNumId w:val="1"/>
   </w:num>
 </w:numbering>
 </file>
@@ -12160,13 +14227,6 @@
 
 <file path=word/glossary/fontTable.xml><?xml version="1.0" encoding="utf-8"?>
 <w:fonts xmlns:mc="http://schemas.openxmlformats.org/markup-compatibility/2006" xmlns:r="http://schemas.openxmlformats.org/officeDocument/2006/relationships" xmlns:w="http://schemas.openxmlformats.org/wordprocessingml/2006/main" xmlns:w14="http://schemas.microsoft.com/office/word/2010/wordml" xmlns:w15="http://schemas.microsoft.com/office/word/2012/wordml" xmlns:w16cid="http://schemas.microsoft.com/office/word/2016/wordml/cid" xmlns:w16se="http://schemas.microsoft.com/office/word/2015/wordml/symex" mc:Ignorable="w14 w15 w16se w16cid">
-  <w:font w:name="Times New Roman">
-    <w:panose1 w:val="02020603050405020304"/>
-    <w:charset w:val="00"/>
-    <w:family w:val="roman"/>
-    <w:pitch w:val="variable"/>
-    <w:sig w:usb0="00000003" w:usb1="00000000" w:usb2="00000000" w:usb3="00000000" w:csb0="00000001" w:csb1="00000000"/>
-  </w:font>
   <w:font w:name="Calibri">
     <w:panose1 w:val="020F0502020204030204"/>
     <w:charset w:val="00"/>
@@ -12180,6 +14240,27 @@
     <w:family w:val="modern"/>
     <w:pitch w:val="fixed"/>
     <w:sig w:usb0="E0002AFF" w:usb1="C0007843" w:usb2="00000009" w:usb3="00000000" w:csb0="000001FF" w:csb1="00000000"/>
+  </w:font>
+  <w:font w:name="Times New Roman">
+    <w:panose1 w:val="02020603050405020304"/>
+    <w:charset w:val="00"/>
+    <w:family w:val="roman"/>
+    <w:pitch w:val="variable"/>
+    <w:sig w:usb0="00000003" w:usb1="00000000" w:usb2="00000000" w:usb3="00000000" w:csb0="00000001" w:csb1="00000000"/>
+  </w:font>
+  <w:font w:name="Wingdings">
+    <w:panose1 w:val="05000000000000000000"/>
+    <w:charset w:val="02"/>
+    <w:family w:val="decorative"/>
+    <w:pitch w:val="variable"/>
+    <w:sig w:usb0="00000000" w:usb1="10000000" w:usb2="00000000" w:usb3="00000000" w:csb0="80000000" w:csb1="00000000"/>
+  </w:font>
+  <w:font w:name="Symbol">
+    <w:panose1 w:val="05050102010706020507"/>
+    <w:charset w:val="02"/>
+    <w:family w:val="decorative"/>
+    <w:pitch w:val="variable"/>
+    <w:sig w:usb0="00000000" w:usb1="10000000" w:usb2="00000000" w:usb3="00000000" w:csb0="80000000" w:csb1="00000000"/>
   </w:font>
   <w:font w:name="Cambria Math">
     <w:panose1 w:val="02040503050406030204"/>
@@ -12951,7 +15032,7 @@
 </file>
 
 <file path=customXml/itemProps1.xml><?xml version="1.0" encoding="utf-8"?>
-<ds:datastoreItem xmlns:ds="http://schemas.openxmlformats.org/officeDocument/2006/customXml" ds:itemID="{D68964FE-E6C9-594F-8700-4FAD4D190661}">
+<ds:datastoreItem xmlns:ds="http://schemas.openxmlformats.org/officeDocument/2006/customXml" ds:itemID="{8479F438-5264-0245-9096-6D095E5ED4A2}">
   <ds:schemaRefs>
     <ds:schemaRef ds:uri="http://schemas.openxmlformats.org/officeDocument/2006/bibliography"/>
   </ds:schemaRefs>

</xml_diff>